<commit_message>
Features and framework for rest of the report
</commit_message>
<xml_diff>
--- a/report/Emergency_Response_System_Report.docx
+++ b/report/Emergency_Response_System_Report.docx
@@ -2376,15 +2376,76 @@
           <w:sz w:val="24"/>
           <w:szCs w:val="24"/>
         </w:rPr>
-        <w:t xml:space="preserve">components and </w:t>
-      </w:r>
-      <w:r>
-        <w:rPr>
-          <w:rFonts w:ascii="Candara" w:hAnsi="Candara"/>
-          <w:sz w:val="24"/>
-          <w:szCs w:val="24"/>
-        </w:rPr>
-        <w:t>features:</w:t>
+        <w:t>components</w:t>
+      </w:r>
+      <w:r>
+        <w:rPr>
+          <w:rFonts w:ascii="Candara" w:hAnsi="Candara"/>
+          <w:sz w:val="24"/>
+          <w:szCs w:val="24"/>
+        </w:rPr>
+        <w:t>:</w:t>
+      </w:r>
+    </w:p>
+    <w:p>
+      <w:pPr>
+        <w:pStyle w:val="ListParagraph"/>
+        <w:numPr>
+          <w:ilvl w:val="0"/>
+          <w:numId w:val="2"/>
+        </w:numPr>
+        <w:tabs>
+          <w:tab w:val="left" w:pos="1274"/>
+        </w:tabs>
+        <w:jc w:val="both"/>
+        <w:rPr>
+          <w:rFonts w:ascii="Candara" w:hAnsi="Candara"/>
+          <w:sz w:val="24"/>
+          <w:szCs w:val="24"/>
+        </w:rPr>
+      </w:pPr>
+      <w:r>
+        <w:rPr>
+          <w:rFonts w:ascii="Candara" w:hAnsi="Candara"/>
+          <w:b/>
+          <w:sz w:val="24"/>
+          <w:szCs w:val="24"/>
+        </w:rPr>
+        <w:t>Wearable Personal Security Bracelet</w:t>
+      </w:r>
+      <w:r>
+        <w:rPr>
+          <w:rFonts w:ascii="Candara" w:hAnsi="Candara"/>
+          <w:sz w:val="24"/>
+          <w:szCs w:val="24"/>
+        </w:rPr>
+        <w:t xml:space="preserve"> (PSB) [Fig.2] built using an Arduino </w:t>
+      </w:r>
+      <w:proofErr w:type="spellStart"/>
+      <w:r>
+        <w:rPr>
+          <w:rFonts w:ascii="Candara" w:hAnsi="Candara"/>
+          <w:sz w:val="24"/>
+          <w:szCs w:val="24"/>
+        </w:rPr>
+        <w:t>Lilypad</w:t>
+      </w:r>
+      <w:proofErr w:type="spellEnd"/>
+      <w:r>
+        <w:rPr>
+          <w:rFonts w:ascii="Candara" w:hAnsi="Candara"/>
+          <w:sz w:val="24"/>
+          <w:szCs w:val="24"/>
+        </w:rPr>
+        <w:t xml:space="preserve"> </w:t>
+      </w:r>
+      <w:r>
+        <w:rPr>
+          <w:rFonts w:ascii="Candara" w:hAnsi="Candara"/>
+          <w:sz w:val="24"/>
+          <w:szCs w:val="24"/>
+        </w:rPr>
+        <w:t>Microcontroller [7] with Bluetooth module [8].</w:t>
       </w:r>
     </w:p>
     <w:p>
@@ -2397,25 +2458,712 @@
         <w:jc w:val="both"/>
         <w:rPr>
           <w:rFonts w:ascii="Candara" w:hAnsi="Candara"/>
-          <w:sz w:val="24"/>
-          <w:szCs w:val="24"/>
-        </w:rPr>
-      </w:pPr>
-    </w:p>
-    <w:p>
-      <w:pPr>
-        <w:ind w:firstLine="720"/>
+          <w:szCs w:val="24"/>
+        </w:rPr>
+      </w:pPr>
+      <w:r>
+        <w:rPr>
+          <w:rFonts w:ascii="Candara" w:hAnsi="Candara"/>
+          <w:b/>
+          <w:sz w:val="24"/>
+          <w:szCs w:val="28"/>
+        </w:rPr>
+        <w:t>Android Mobile Service</w:t>
+      </w:r>
+      <w:r>
+        <w:rPr>
+          <w:rFonts w:ascii="Candara" w:hAnsi="Candara"/>
+          <w:sz w:val="24"/>
+          <w:szCs w:val="28"/>
+        </w:rPr>
+        <w:t xml:space="preserve"> which listens to signals from the PSB via Bluetooth</w:t>
+      </w:r>
+      <w:r>
+        <w:rPr>
+          <w:rFonts w:ascii="Candara" w:hAnsi="Candara"/>
+          <w:sz w:val="24"/>
+          <w:szCs w:val="28"/>
+        </w:rPr>
+        <w:t>.</w:t>
+      </w:r>
+    </w:p>
+    <w:p>
+      <w:pPr>
+        <w:pStyle w:val="ListParagraph"/>
+        <w:numPr>
+          <w:ilvl w:val="0"/>
+          <w:numId w:val="2"/>
+        </w:numPr>
         <w:jc w:val="both"/>
         <w:rPr>
           <w:rFonts w:ascii="Candara" w:hAnsi="Candara"/>
-          <w:sz w:val="24"/>
-          <w:szCs w:val="24"/>
-        </w:rPr>
-      </w:pPr>
+          <w:szCs w:val="24"/>
+        </w:rPr>
+      </w:pPr>
+      <w:r>
+        <w:rPr>
+          <w:rFonts w:ascii="Candara" w:hAnsi="Candara"/>
+          <w:b/>
+          <w:sz w:val="24"/>
+          <w:szCs w:val="28"/>
+        </w:rPr>
+        <w:t>Backend servers</w:t>
+      </w:r>
+      <w:r>
+        <w:rPr>
+          <w:rFonts w:ascii="Candara" w:hAnsi="Candara"/>
+          <w:sz w:val="24"/>
+          <w:szCs w:val="28"/>
+        </w:rPr>
+        <w:t xml:space="preserve"> to process the incoming panic messages and routing them to the police (</w:t>
+      </w:r>
+      <w:proofErr w:type="spellStart"/>
+      <w:r>
+        <w:rPr>
+          <w:rFonts w:ascii="Candara" w:hAnsi="Candara"/>
+          <w:sz w:val="24"/>
+          <w:szCs w:val="28"/>
+        </w:rPr>
+        <w:t>G</w:t>
+      </w:r>
+      <w:r>
+        <w:rPr>
+          <w:rFonts w:ascii="Candara" w:hAnsi="Candara"/>
+          <w:sz w:val="24"/>
+          <w:szCs w:val="28"/>
+        </w:rPr>
+        <w:t>AT</w:t>
+      </w:r>
+      <w:r>
+        <w:rPr>
+          <w:rFonts w:ascii="Candara" w:hAnsi="Candara"/>
+          <w:sz w:val="24"/>
+          <w:szCs w:val="28"/>
+        </w:rPr>
+        <w:t>ech</w:t>
+      </w:r>
+      <w:proofErr w:type="spellEnd"/>
+      <w:r>
+        <w:rPr>
+          <w:rFonts w:ascii="Candara" w:hAnsi="Candara"/>
+          <w:sz w:val="24"/>
+          <w:szCs w:val="28"/>
+        </w:rPr>
+        <w:t xml:space="preserve"> or Atlanta police depending on location of crime scene).</w:t>
+      </w:r>
+    </w:p>
+    <w:p>
+      <w:pPr>
+        <w:pStyle w:val="ListParagraph"/>
+        <w:numPr>
+          <w:ilvl w:val="0"/>
+          <w:numId w:val="2"/>
+        </w:numPr>
+        <w:tabs>
+          <w:tab w:val="left" w:pos="1274"/>
+        </w:tabs>
+        <w:jc w:val="both"/>
+        <w:rPr>
+          <w:rFonts w:ascii="Candara" w:hAnsi="Candara"/>
+          <w:szCs w:val="24"/>
+        </w:rPr>
+      </w:pPr>
+      <w:r>
+        <w:rPr>
+          <w:rFonts w:ascii="Candara" w:hAnsi="Candara"/>
+          <w:b/>
+          <w:sz w:val="24"/>
+          <w:szCs w:val="28"/>
+        </w:rPr>
+        <w:t>Web based visualization</w:t>
+      </w:r>
+      <w:r>
+        <w:rPr>
+          <w:rFonts w:ascii="Candara" w:hAnsi="Candara"/>
+          <w:sz w:val="24"/>
+          <w:szCs w:val="28"/>
+        </w:rPr>
+        <w:t xml:space="preserve"> of data for Police.</w:t>
+      </w:r>
+    </w:p>
+    <w:p>
+      <w:pPr>
+        <w:tabs>
+          <w:tab w:val="left" w:pos="1274"/>
+        </w:tabs>
+        <w:jc w:val="center"/>
+        <w:rPr>
+          <w:rFonts w:ascii="Candara" w:hAnsi="Candara"/>
+          <w:sz w:val="24"/>
+          <w:szCs w:val="24"/>
+        </w:rPr>
+      </w:pPr>
+      <w:r>
+        <w:rPr>
+          <w:rFonts w:ascii="Candara" w:hAnsi="Candara"/>
+          <w:noProof/>
+          <w:sz w:val="24"/>
+          <w:szCs w:val="24"/>
+        </w:rPr>
+        <w:lastRenderedPageBreak/>
+        <w:drawing>
+          <wp:inline distT="0" distB="0" distL="0" distR="0">
+            <wp:extent cx="4467225" cy="2724150"/>
+            <wp:effectExtent l="19050" t="0" r="9525" b="0"/>
+            <wp:docPr id="2" name="Picture 2" descr="B:\Acads\RTS\Project\bracelet.jpg"/>
+            <wp:cNvGraphicFramePr>
+              <a:graphicFrameLocks xmlns:a="http://schemas.openxmlformats.org/drawingml/2006/main" noChangeAspect="1"/>
+            </wp:cNvGraphicFramePr>
+            <a:graphic xmlns:a="http://schemas.openxmlformats.org/drawingml/2006/main">
+              <a:graphicData uri="http://schemas.openxmlformats.org/drawingml/2006/picture">
+                <pic:pic xmlns:pic="http://schemas.openxmlformats.org/drawingml/2006/picture">
+                  <pic:nvPicPr>
+                    <pic:cNvPr id="0" name="Picture 2" descr="B:\Acads\RTS\Project\bracelet.jpg"/>
+                    <pic:cNvPicPr>
+                      <a:picLocks noChangeAspect="1" noChangeArrowheads="1"/>
+                    </pic:cNvPicPr>
+                  </pic:nvPicPr>
+                  <pic:blipFill>
+                    <a:blip r:embed="rId10" cstate="print"/>
+                    <a:srcRect/>
+                    <a:stretch>
+                      <a:fillRect/>
+                    </a:stretch>
+                  </pic:blipFill>
+                  <pic:spPr bwMode="auto">
+                    <a:xfrm>
+                      <a:off x="0" y="0"/>
+                      <a:ext cx="4467225" cy="2724150"/>
+                    </a:xfrm>
+                    <a:prstGeom prst="rect">
+                      <a:avLst/>
+                    </a:prstGeom>
+                    <a:noFill/>
+                    <a:ln w="9525">
+                      <a:noFill/>
+                      <a:miter lim="800000"/>
+                      <a:headEnd/>
+                      <a:tailEnd/>
+                    </a:ln>
+                  </pic:spPr>
+                </pic:pic>
+              </a:graphicData>
+            </a:graphic>
+          </wp:inline>
+        </w:drawing>
+      </w:r>
+    </w:p>
+    <w:p>
+      <w:pPr>
+        <w:pStyle w:val="Caption"/>
+        <w:jc w:val="center"/>
+        <w:rPr>
+          <w:rFonts w:ascii="Candara" w:hAnsi="Candara"/>
+          <w:sz w:val="24"/>
+          <w:szCs w:val="24"/>
+        </w:rPr>
+      </w:pPr>
+      <w:r>
+        <w:rPr>
+          <w:rFonts w:ascii="Candara" w:hAnsi="Candara"/>
+          <w:sz w:val="24"/>
+          <w:szCs w:val="24"/>
+        </w:rPr>
+        <w:t xml:space="preserve">Figure </w:t>
+      </w:r>
+      <w:r>
+        <w:rPr>
+          <w:rFonts w:ascii="Candara" w:hAnsi="Candara"/>
+          <w:sz w:val="24"/>
+          <w:szCs w:val="24"/>
+        </w:rPr>
+        <w:fldChar w:fldCharType="begin"/>
+      </w:r>
+      <w:r>
+        <w:rPr>
+          <w:rFonts w:ascii="Candara" w:hAnsi="Candara"/>
+          <w:sz w:val="24"/>
+          <w:szCs w:val="24"/>
+        </w:rPr>
+        <w:instrText xml:space="preserve"> SEQ Figure \* ARABIC </w:instrText>
+      </w:r>
+      <w:r>
+        <w:rPr>
+          <w:rFonts w:ascii="Candara" w:hAnsi="Candara"/>
+          <w:sz w:val="24"/>
+          <w:szCs w:val="24"/>
+        </w:rPr>
+        <w:fldChar w:fldCharType="separate"/>
+      </w:r>
+      <w:r>
+        <w:rPr>
+          <w:rFonts w:ascii="Candara" w:hAnsi="Candara"/>
+          <w:noProof/>
+          <w:sz w:val="24"/>
+          <w:szCs w:val="24"/>
+        </w:rPr>
+        <w:t>2</w:t>
+      </w:r>
+      <w:r>
+        <w:rPr>
+          <w:rFonts w:ascii="Candara" w:hAnsi="Candara"/>
+          <w:sz w:val="24"/>
+          <w:szCs w:val="24"/>
+        </w:rPr>
+        <w:fldChar w:fldCharType="end"/>
+      </w:r>
+      <w:r>
+        <w:rPr>
+          <w:rFonts w:ascii="Candara" w:hAnsi="Candara"/>
+          <w:sz w:val="24"/>
+          <w:szCs w:val="24"/>
+        </w:rPr>
+        <w:t xml:space="preserve"> : Wearable Personal Security Bracelet</w:t>
+      </w:r>
+    </w:p>
+    <w:p>
+      <w:pPr>
+        <w:tabs>
+          <w:tab w:val="left" w:pos="1274"/>
+        </w:tabs>
+        <w:jc w:val="both"/>
+        <w:rPr>
+          <w:rFonts w:ascii="Candara" w:hAnsi="Candara"/>
+          <w:sz w:val="24"/>
+          <w:szCs w:val="24"/>
+        </w:rPr>
+      </w:pPr>
+      <w:r>
+        <w:rPr>
+          <w:rFonts w:ascii="Candara" w:hAnsi="Candara"/>
+          <w:sz w:val="24"/>
+          <w:szCs w:val="24"/>
+        </w:rPr>
+        <w:t>We have achieved each of our objectives by having the following features:</w:t>
+      </w:r>
+    </w:p>
+    <w:p>
+      <w:pPr>
+        <w:pStyle w:val="ListParagraph"/>
+        <w:numPr>
+          <w:ilvl w:val="0"/>
+          <w:numId w:val="5"/>
+        </w:numPr>
+        <w:tabs>
+          <w:tab w:val="left" w:pos="1274"/>
+        </w:tabs>
+        <w:jc w:val="both"/>
+        <w:rPr>
+          <w:rFonts w:ascii="Candara" w:hAnsi="Candara"/>
+          <w:sz w:val="24"/>
+          <w:szCs w:val="24"/>
+        </w:rPr>
+      </w:pPr>
+      <w:r>
+        <w:rPr>
+          <w:rFonts w:ascii="Candara" w:hAnsi="Candara"/>
+          <w:sz w:val="24"/>
+          <w:szCs w:val="24"/>
+        </w:rPr>
+        <w:t xml:space="preserve">The wearable Personal Security Bracelet includes a </w:t>
+      </w:r>
+      <w:r>
+        <w:rPr>
+          <w:rFonts w:ascii="Candara" w:hAnsi="Candara"/>
+          <w:b/>
+          <w:sz w:val="24"/>
+          <w:szCs w:val="24"/>
+        </w:rPr>
+        <w:t>button</w:t>
+      </w:r>
+      <w:r>
+        <w:rPr>
+          <w:rFonts w:ascii="Candara" w:hAnsi="Candara"/>
+          <w:sz w:val="24"/>
+          <w:szCs w:val="24"/>
+        </w:rPr>
+        <w:t xml:space="preserve"> and an </w:t>
+      </w:r>
+      <w:r>
+        <w:rPr>
+          <w:rFonts w:ascii="Candara" w:hAnsi="Candara"/>
+          <w:b/>
+          <w:sz w:val="24"/>
+          <w:szCs w:val="24"/>
+        </w:rPr>
+        <w:t>LED light</w:t>
+      </w:r>
+      <w:r>
+        <w:rPr>
+          <w:rFonts w:ascii="Candara" w:hAnsi="Candara"/>
+          <w:sz w:val="24"/>
+          <w:szCs w:val="24"/>
+        </w:rPr>
+        <w:t xml:space="preserve"> that will begin blinking upon sending the emergency signal. The LED light acts as a feedback mechanism to the user to indicate that an emergency signal has been sent and can be cancelled if required.</w:t>
+      </w:r>
+    </w:p>
+    <w:p>
+      <w:pPr>
+        <w:pStyle w:val="ListParagraph"/>
+        <w:numPr>
+          <w:ilvl w:val="0"/>
+          <w:numId w:val="5"/>
+        </w:numPr>
+        <w:tabs>
+          <w:tab w:val="left" w:pos="1274"/>
+        </w:tabs>
+        <w:jc w:val="both"/>
+        <w:rPr>
+          <w:rFonts w:ascii="Candara" w:hAnsi="Candara"/>
+          <w:sz w:val="24"/>
+          <w:szCs w:val="24"/>
+        </w:rPr>
+      </w:pPr>
+      <w:r>
+        <w:rPr>
+          <w:rFonts w:ascii="Candara" w:hAnsi="Candara"/>
+          <w:sz w:val="24"/>
+          <w:szCs w:val="24"/>
+        </w:rPr>
+        <w:t>A “</w:t>
+      </w:r>
+      <w:r>
+        <w:rPr>
+          <w:rFonts w:ascii="Candara" w:hAnsi="Candara"/>
+          <w:b/>
+          <w:sz w:val="24"/>
+          <w:szCs w:val="24"/>
+        </w:rPr>
+        <w:t>double press</w:t>
+      </w:r>
+      <w:r>
+        <w:rPr>
+          <w:rFonts w:ascii="Candara" w:hAnsi="Candara"/>
+          <w:sz w:val="24"/>
+          <w:szCs w:val="24"/>
+        </w:rPr>
+        <w:t xml:space="preserve">” of the panic button will send an </w:t>
+      </w:r>
+      <w:r>
+        <w:rPr>
+          <w:rFonts w:ascii="Candara" w:hAnsi="Candara"/>
+          <w:i/>
+          <w:sz w:val="24"/>
+          <w:szCs w:val="24"/>
+        </w:rPr>
+        <w:t>Emergency Signal</w:t>
+      </w:r>
+      <w:r>
+        <w:rPr>
+          <w:rFonts w:ascii="Candara" w:hAnsi="Candara"/>
+          <w:sz w:val="24"/>
+          <w:szCs w:val="24"/>
+        </w:rPr>
+        <w:t xml:space="preserve"> and a “</w:t>
+      </w:r>
+      <w:r>
+        <w:rPr>
+          <w:rFonts w:ascii="Candara" w:hAnsi="Candara"/>
+          <w:b/>
+          <w:sz w:val="24"/>
+          <w:szCs w:val="24"/>
+        </w:rPr>
+        <w:t>prolonged press</w:t>
+      </w:r>
+      <w:r>
+        <w:rPr>
+          <w:rFonts w:ascii="Candara" w:hAnsi="Candara"/>
+          <w:sz w:val="24"/>
+          <w:szCs w:val="24"/>
+        </w:rPr>
+        <w:t xml:space="preserve">” (press and hold) will send a </w:t>
+      </w:r>
+      <w:r>
+        <w:rPr>
+          <w:rFonts w:ascii="Candara" w:hAnsi="Candara"/>
+          <w:i/>
+          <w:sz w:val="24"/>
+          <w:szCs w:val="24"/>
+        </w:rPr>
+        <w:t>Cancel Signal</w:t>
+      </w:r>
+      <w:r>
+        <w:rPr>
+          <w:rFonts w:ascii="Candara" w:hAnsi="Candara"/>
+          <w:sz w:val="24"/>
+          <w:szCs w:val="24"/>
+        </w:rPr>
+        <w:t>.</w:t>
+      </w:r>
+    </w:p>
+    <w:p>
+      <w:pPr>
+        <w:pStyle w:val="ListParagraph"/>
+        <w:numPr>
+          <w:ilvl w:val="0"/>
+          <w:numId w:val="5"/>
+        </w:numPr>
+        <w:tabs>
+          <w:tab w:val="left" w:pos="1274"/>
+        </w:tabs>
+        <w:jc w:val="both"/>
+        <w:rPr>
+          <w:rFonts w:ascii="Candara" w:hAnsi="Candara"/>
+          <w:sz w:val="24"/>
+          <w:szCs w:val="24"/>
+        </w:rPr>
+      </w:pPr>
+      <w:r>
+        <w:rPr>
+          <w:rFonts w:ascii="Candara" w:hAnsi="Candara"/>
+          <w:sz w:val="24"/>
+          <w:szCs w:val="24"/>
+        </w:rPr>
+        <w:t>A window of 30 seconds is provided for the user to cancel an emergency signal, after which the backend servers will process the signal and forward the message to appropriate authorities.</w:t>
+      </w:r>
+    </w:p>
+    <w:p>
+      <w:pPr>
+        <w:pStyle w:val="ListParagraph"/>
+        <w:numPr>
+          <w:ilvl w:val="0"/>
+          <w:numId w:val="5"/>
+        </w:numPr>
+        <w:tabs>
+          <w:tab w:val="left" w:pos="1274"/>
+        </w:tabs>
+        <w:jc w:val="both"/>
+        <w:rPr>
+          <w:rFonts w:ascii="Candara" w:hAnsi="Candara"/>
+          <w:sz w:val="24"/>
+          <w:szCs w:val="24"/>
+        </w:rPr>
+      </w:pPr>
+      <w:r>
+        <w:rPr>
+          <w:rFonts w:ascii="Candara" w:hAnsi="Candara"/>
+          <w:sz w:val="24"/>
+          <w:szCs w:val="24"/>
+        </w:rPr>
+        <w:t xml:space="preserve">Button press translates into a </w:t>
+      </w:r>
+      <w:r>
+        <w:rPr>
+          <w:rFonts w:ascii="Candara" w:hAnsi="Candara"/>
+          <w:b/>
+          <w:sz w:val="24"/>
+          <w:szCs w:val="24"/>
+        </w:rPr>
+        <w:t>Bluet</w:t>
+      </w:r>
+      <w:r>
+        <w:rPr>
+          <w:rFonts w:ascii="Candara" w:hAnsi="Candara"/>
+          <w:b/>
+          <w:sz w:val="24"/>
+          <w:szCs w:val="24"/>
+        </w:rPr>
+        <w:t>ooth Signal</w:t>
+      </w:r>
+      <w:r>
+        <w:rPr>
+          <w:rFonts w:ascii="Candara" w:hAnsi="Candara"/>
+          <w:sz w:val="24"/>
+          <w:szCs w:val="24"/>
+        </w:rPr>
+        <w:t xml:space="preserve"> that is transmitted to the user’s mobile which can be within </w:t>
+      </w:r>
+      <w:r>
+        <w:rPr>
+          <w:rFonts w:ascii="Candara" w:hAnsi="Candara"/>
+          <w:b/>
+          <w:sz w:val="24"/>
+          <w:szCs w:val="24"/>
+        </w:rPr>
+        <w:t>10 meters</w:t>
+      </w:r>
+      <w:r>
+        <w:rPr>
+          <w:rFonts w:ascii="Candara" w:hAnsi="Candara"/>
+          <w:sz w:val="24"/>
+          <w:szCs w:val="24"/>
+        </w:rPr>
+        <w:t xml:space="preserve"> from the panic button thereby removing the constraint of having the phone on person all the time.</w:t>
+      </w:r>
+    </w:p>
+    <w:p>
+      <w:pPr>
+        <w:pStyle w:val="ListParagraph"/>
+        <w:numPr>
+          <w:ilvl w:val="0"/>
+          <w:numId w:val="5"/>
+        </w:numPr>
+        <w:tabs>
+          <w:tab w:val="left" w:pos="1274"/>
+        </w:tabs>
+        <w:jc w:val="both"/>
+        <w:rPr>
+          <w:rFonts w:ascii="Candara" w:hAnsi="Candara"/>
+          <w:szCs w:val="24"/>
+        </w:rPr>
+      </w:pPr>
+      <w:r>
+        <w:rPr>
+          <w:rFonts w:ascii="Candara" w:hAnsi="Candara"/>
+          <w:sz w:val="24"/>
+          <w:szCs w:val="28"/>
+        </w:rPr>
+        <w:t xml:space="preserve">The Android mobile service is responsible for </w:t>
+      </w:r>
+      <w:r>
+        <w:rPr>
+          <w:rFonts w:ascii="Candara" w:hAnsi="Candara"/>
+          <w:b/>
+          <w:sz w:val="24"/>
+          <w:szCs w:val="28"/>
+        </w:rPr>
+        <w:t>determining the location of the device</w:t>
+      </w:r>
+      <w:r>
+        <w:rPr>
+          <w:rFonts w:ascii="Candara" w:hAnsi="Candara"/>
+          <w:b/>
+          <w:sz w:val="24"/>
+          <w:szCs w:val="28"/>
+        </w:rPr>
+        <w:t xml:space="preserve">. </w:t>
+      </w:r>
+      <w:r>
+        <w:rPr>
+          <w:rFonts w:ascii="Candara" w:hAnsi="Candara"/>
+          <w:sz w:val="24"/>
+          <w:szCs w:val="28"/>
+        </w:rPr>
+        <w:t>This information is sent via SMS to the server in the form of latitude and longitude, which is then translated into an actual address that is easy to read and reach.</w:t>
+      </w:r>
+    </w:p>
+    <w:p>
+      <w:pPr>
+        <w:pStyle w:val="ListParagraph"/>
+        <w:numPr>
+          <w:ilvl w:val="0"/>
+          <w:numId w:val="5"/>
+        </w:numPr>
+        <w:tabs>
+          <w:tab w:val="left" w:pos="1274"/>
+        </w:tabs>
+        <w:jc w:val="both"/>
+        <w:rPr>
+          <w:rFonts w:ascii="Candara" w:hAnsi="Candara"/>
+          <w:sz w:val="24"/>
+          <w:szCs w:val="24"/>
+        </w:rPr>
+      </w:pPr>
+      <w:r>
+        <w:rPr>
+          <w:rFonts w:ascii="Candara" w:hAnsi="Candara"/>
+          <w:sz w:val="24"/>
+          <w:szCs w:val="24"/>
+        </w:rPr>
+        <w:t xml:space="preserve">The Android Service continues to send </w:t>
+      </w:r>
+      <w:r>
+        <w:rPr>
+          <w:rFonts w:ascii="Candara" w:hAnsi="Candara"/>
+          <w:b/>
+          <w:sz w:val="24"/>
+          <w:szCs w:val="24"/>
+        </w:rPr>
+        <w:t>Tracking SMS</w:t>
+      </w:r>
+      <w:r>
+        <w:rPr>
+          <w:rFonts w:ascii="Candara" w:hAnsi="Candara"/>
+          <w:b/>
+          <w:sz w:val="24"/>
+          <w:szCs w:val="24"/>
+        </w:rPr>
+        <w:t xml:space="preserve"> </w:t>
+      </w:r>
+      <w:r>
+        <w:rPr>
+          <w:rFonts w:ascii="Candara" w:hAnsi="Candara"/>
+          <w:sz w:val="24"/>
+          <w:szCs w:val="24"/>
+        </w:rPr>
+        <w:t>to the backend servers with location information to help the authorities track the mobile phone and approach it sooner.</w:t>
+      </w:r>
+    </w:p>
+    <w:p>
+      <w:pPr>
+        <w:pStyle w:val="ListParagraph"/>
+        <w:numPr>
+          <w:ilvl w:val="0"/>
+          <w:numId w:val="5"/>
+        </w:numPr>
+        <w:tabs>
+          <w:tab w:val="left" w:pos="1274"/>
+        </w:tabs>
+        <w:jc w:val="both"/>
+        <w:rPr>
+          <w:rFonts w:ascii="Candara" w:hAnsi="Candara"/>
+          <w:sz w:val="24"/>
+          <w:szCs w:val="24"/>
+        </w:rPr>
+      </w:pPr>
+      <w:r>
+        <w:rPr>
+          <w:rFonts w:ascii="Candara" w:hAnsi="Candara"/>
+          <w:sz w:val="24"/>
+          <w:szCs w:val="28"/>
+        </w:rPr>
+        <w:t xml:space="preserve">The web based user interface for the </w:t>
+      </w:r>
+      <w:r>
+        <w:rPr>
+          <w:rFonts w:ascii="Candara" w:hAnsi="Candara"/>
+          <w:sz w:val="24"/>
+          <w:szCs w:val="28"/>
+        </w:rPr>
+        <w:t>P</w:t>
+      </w:r>
+      <w:r>
+        <w:rPr>
+          <w:rFonts w:ascii="Candara" w:hAnsi="Candara"/>
+          <w:sz w:val="24"/>
+          <w:szCs w:val="28"/>
+        </w:rPr>
+        <w:t xml:space="preserve">olice enables them to easily visualize the location of </w:t>
+      </w:r>
+      <w:r>
+        <w:rPr>
+          <w:rFonts w:ascii="Candara" w:hAnsi="Candara"/>
+          <w:sz w:val="24"/>
+          <w:szCs w:val="28"/>
+        </w:rPr>
+        <w:t>incident</w:t>
+      </w:r>
+      <w:r>
+        <w:rPr>
+          <w:rFonts w:ascii="Candara" w:hAnsi="Candara"/>
+          <w:sz w:val="24"/>
+          <w:szCs w:val="28"/>
+        </w:rPr>
+        <w:t xml:space="preserve"> and subsequent tracking of victim/assailant</w:t>
+      </w:r>
+      <w:r>
+        <w:rPr>
+          <w:rFonts w:ascii="Candara" w:hAnsi="Candara"/>
+          <w:sz w:val="28"/>
+          <w:szCs w:val="28"/>
+        </w:rPr>
+        <w:t>.</w:t>
+      </w:r>
     </w:p>
     <w:p>
       <w:pPr>
         <w:pStyle w:val="Heading1"/>
+        <w:spacing w:line="360" w:lineRule="auto"/>
         <w:rPr>
           <w:rFonts w:ascii="Candara" w:hAnsi="Candara"/>
           <w:sz w:val="36"/>
@@ -2436,7 +3184,211 @@
     </w:p>
     <w:p>
       <w:pPr>
+        <w:ind w:firstLine="720"/>
+        <w:rPr>
+          <w:rFonts w:ascii="Candara" w:hAnsi="Candara"/>
+          <w:sz w:val="24"/>
+          <w:szCs w:val="24"/>
+        </w:rPr>
+      </w:pPr>
+      <w:r>
+        <w:rPr>
+          <w:rFonts w:ascii="Candara" w:hAnsi="Candara"/>
+          <w:sz w:val="24"/>
+          <w:szCs w:val="24"/>
+        </w:rPr>
+        <w:t>Our solution has the below</w:t>
+      </w:r>
+      <w:r>
+        <w:rPr>
+          <w:rFonts w:ascii="Candara" w:hAnsi="Candara"/>
+          <w:sz w:val="24"/>
+          <w:szCs w:val="24"/>
+        </w:rPr>
+        <w:t xml:space="preserve"> Basic</w:t>
+      </w:r>
+      <w:r>
+        <w:rPr>
+          <w:rFonts w:ascii="Candara" w:hAnsi="Candara"/>
+          <w:sz w:val="24"/>
+          <w:szCs w:val="24"/>
+        </w:rPr>
+        <w:t xml:space="preserve"> System Architecture [Fig.3].</w:t>
+      </w:r>
+    </w:p>
+    <w:p>
+      <w:pPr>
+        <w:jc w:val="center"/>
+        <w:rPr>
+          <w:rFonts w:ascii="Candara" w:hAnsi="Candara"/>
+          <w:sz w:val="24"/>
+          <w:szCs w:val="24"/>
+        </w:rPr>
+      </w:pPr>
+      <w:r>
+        <w:rPr>
+          <w:rFonts w:ascii="Candara" w:hAnsi="Candara"/>
+          <w:noProof/>
+          <w:sz w:val="24"/>
+          <w:szCs w:val="24"/>
+        </w:rPr>
+        <w:drawing>
+          <wp:inline distT="0" distB="0" distL="0" distR="0">
+            <wp:extent cx="5943600" cy="3457941"/>
+            <wp:effectExtent l="19050" t="0" r="0" b="0"/>
+            <wp:docPr id="5" name="Picture 5" descr="B:\Acads\RTS\Project\architecture.jpg"/>
+            <wp:cNvGraphicFramePr>
+              <a:graphicFrameLocks xmlns:a="http://schemas.openxmlformats.org/drawingml/2006/main" noChangeAspect="1"/>
+            </wp:cNvGraphicFramePr>
+            <a:graphic xmlns:a="http://schemas.openxmlformats.org/drawingml/2006/main">
+              <a:graphicData uri="http://schemas.openxmlformats.org/drawingml/2006/picture">
+                <pic:pic xmlns:pic="http://schemas.openxmlformats.org/drawingml/2006/picture">
+                  <pic:nvPicPr>
+                    <pic:cNvPr id="0" name="Picture 5" descr="B:\Acads\RTS\Project\architecture.jpg"/>
+                    <pic:cNvPicPr>
+                      <a:picLocks noChangeAspect="1" noChangeArrowheads="1"/>
+                    </pic:cNvPicPr>
+                  </pic:nvPicPr>
+                  <pic:blipFill>
+                    <a:blip r:embed="rId11" cstate="print"/>
+                    <a:srcRect/>
+                    <a:stretch>
+                      <a:fillRect/>
+                    </a:stretch>
+                  </pic:blipFill>
+                  <pic:spPr bwMode="auto">
+                    <a:xfrm>
+                      <a:off x="0" y="0"/>
+                      <a:ext cx="5943600" cy="3457941"/>
+                    </a:xfrm>
+                    <a:prstGeom prst="rect">
+                      <a:avLst/>
+                    </a:prstGeom>
+                    <a:noFill/>
+                    <a:ln w="9525">
+                      <a:noFill/>
+                      <a:miter lim="800000"/>
+                      <a:headEnd/>
+                      <a:tailEnd/>
+                    </a:ln>
+                  </pic:spPr>
+                </pic:pic>
+              </a:graphicData>
+            </a:graphic>
+          </wp:inline>
+        </w:drawing>
+      </w:r>
+    </w:p>
+    <w:p>
+      <w:pPr>
+        <w:pStyle w:val="Caption"/>
+        <w:jc w:val="center"/>
+        <w:rPr>
+          <w:rFonts w:ascii="Candara" w:hAnsi="Candara"/>
+          <w:sz w:val="24"/>
+          <w:szCs w:val="24"/>
+        </w:rPr>
+      </w:pPr>
+      <w:r>
+        <w:rPr>
+          <w:rFonts w:ascii="Candara" w:hAnsi="Candara"/>
+          <w:sz w:val="24"/>
+          <w:szCs w:val="24"/>
+        </w:rPr>
+        <w:t xml:space="preserve">Figure </w:t>
+      </w:r>
+      <w:r>
+        <w:rPr>
+          <w:rFonts w:ascii="Candara" w:hAnsi="Candara"/>
+          <w:sz w:val="24"/>
+          <w:szCs w:val="24"/>
+        </w:rPr>
+        <w:fldChar w:fldCharType="begin"/>
+      </w:r>
+      <w:r>
+        <w:rPr>
+          <w:rFonts w:ascii="Candara" w:hAnsi="Candara"/>
+          <w:sz w:val="24"/>
+          <w:szCs w:val="24"/>
+        </w:rPr>
+        <w:instrText xml:space="preserve"> SEQ Figure \* ARABIC </w:instrText>
+      </w:r>
+      <w:r>
+        <w:rPr>
+          <w:rFonts w:ascii="Candara" w:hAnsi="Candara"/>
+          <w:sz w:val="24"/>
+          <w:szCs w:val="24"/>
+        </w:rPr>
+        <w:fldChar w:fldCharType="separate"/>
+      </w:r>
+      <w:r>
+        <w:rPr>
+          <w:rFonts w:ascii="Candara" w:hAnsi="Candara"/>
+          <w:noProof/>
+          <w:sz w:val="24"/>
+          <w:szCs w:val="24"/>
+        </w:rPr>
+        <w:t>3</w:t>
+      </w:r>
+      <w:r>
+        <w:rPr>
+          <w:rFonts w:ascii="Candara" w:hAnsi="Candara"/>
+          <w:sz w:val="24"/>
+          <w:szCs w:val="24"/>
+        </w:rPr>
+        <w:fldChar w:fldCharType="end"/>
+      </w:r>
+      <w:r>
+        <w:rPr>
+          <w:rFonts w:ascii="Candara" w:hAnsi="Candara"/>
+          <w:sz w:val="24"/>
+          <w:szCs w:val="24"/>
+        </w:rPr>
+        <w:t xml:space="preserve"> :  Basic System Architecture</w:t>
+      </w:r>
+    </w:p>
+    <w:p>
+      <w:pPr>
+        <w:ind w:firstLine="720"/>
+        <w:rPr>
+          <w:rFonts w:ascii="Candara" w:hAnsi="Candara"/>
+          <w:sz w:val="24"/>
+          <w:szCs w:val="24"/>
+        </w:rPr>
+      </w:pPr>
+    </w:p>
+    <w:p>
+      <w:pPr>
+        <w:ind w:firstLine="720"/>
+        <w:rPr>
+          <w:rFonts w:ascii="Candara" w:hAnsi="Candara"/>
+          <w:sz w:val="24"/>
+          <w:szCs w:val="24"/>
+        </w:rPr>
+      </w:pPr>
+      <w:r>
+        <w:rPr>
+          <w:rFonts w:ascii="Candara" w:hAnsi="Candara"/>
+          <w:sz w:val="24"/>
+          <w:szCs w:val="24"/>
+        </w:rPr>
+        <w:t>Architecture of the Backend Servers is shown in [Fig.4]</w:t>
+      </w:r>
+    </w:p>
+    <w:p>
+      <w:pPr>
+        <w:ind w:firstLine="720"/>
+        <w:rPr>
+          <w:rFonts w:ascii="Candara" w:hAnsi="Candara"/>
+          <w:sz w:val="24"/>
+          <w:szCs w:val="24"/>
+        </w:rPr>
+      </w:pPr>
+    </w:p>
+    <w:p>
+      <w:pPr>
         <w:pStyle w:val="Heading1"/>
+        <w:spacing w:line="360" w:lineRule="auto"/>
         <w:rPr>
           <w:rFonts w:ascii="Candara" w:hAnsi="Candara"/>
           <w:sz w:val="36"/>
@@ -2456,6 +3408,359 @@
     </w:p>
     <w:p>
       <w:pPr>
+        <w:rPr>
+          <w:rFonts w:ascii="Candara" w:hAnsi="Candara"/>
+          <w:sz w:val="24"/>
+          <w:szCs w:val="24"/>
+        </w:rPr>
+      </w:pPr>
+      <w:r>
+        <w:rPr>
+          <w:rFonts w:ascii="Candara" w:hAnsi="Candara"/>
+          <w:sz w:val="24"/>
+          <w:szCs w:val="24"/>
+        </w:rPr>
+        <w:t>[</w:t>
+      </w:r>
+      <w:r>
+        <w:rPr>
+          <w:rFonts w:ascii="Candara" w:hAnsi="Candara"/>
+          <w:sz w:val="24"/>
+          <w:szCs w:val="24"/>
+        </w:rPr>
+        <w:t>Describe in detail</w:t>
+      </w:r>
+      <w:r>
+        <w:rPr>
+          <w:rFonts w:ascii="Candara" w:hAnsi="Candara"/>
+          <w:sz w:val="24"/>
+          <w:szCs w:val="24"/>
+        </w:rPr>
+        <w:t xml:space="preserve"> the implementation of each the components, the technology used and the difficulties overcome.]</w:t>
+      </w:r>
+    </w:p>
+    <w:p>
+      <w:pPr>
+        <w:rPr>
+          <w:rFonts w:ascii="Candara" w:hAnsi="Candara"/>
+          <w:sz w:val="24"/>
+          <w:szCs w:val="24"/>
+        </w:rPr>
+      </w:pPr>
+      <w:r>
+        <w:rPr>
+          <w:rFonts w:ascii="Candara" w:hAnsi="Candara"/>
+          <w:sz w:val="24"/>
+          <w:szCs w:val="24"/>
+        </w:rPr>
+        <w:t xml:space="preserve">Arduino </w:t>
+      </w:r>
+      <w:proofErr w:type="spellStart"/>
+      <w:r>
+        <w:rPr>
+          <w:rFonts w:ascii="Candara" w:hAnsi="Candara"/>
+          <w:sz w:val="24"/>
+          <w:szCs w:val="24"/>
+        </w:rPr>
+        <w:t>Lilypad</w:t>
+      </w:r>
+      <w:proofErr w:type="spellEnd"/>
+      <w:r>
+        <w:rPr>
+          <w:rFonts w:ascii="Candara" w:hAnsi="Candara"/>
+          <w:sz w:val="24"/>
+          <w:szCs w:val="24"/>
+        </w:rPr>
+        <w:t xml:space="preserve"> + Bluetooth module</w:t>
+      </w:r>
+    </w:p>
+    <w:p>
+      <w:pPr>
+        <w:jc w:val="center"/>
+        <w:rPr>
+          <w:rFonts w:ascii="Candara" w:hAnsi="Candara"/>
+          <w:sz w:val="24"/>
+          <w:szCs w:val="24"/>
+        </w:rPr>
+      </w:pPr>
+      <w:r>
+        <w:rPr>
+          <w:rFonts w:ascii="Candara" w:hAnsi="Candara"/>
+          <w:noProof/>
+          <w:sz w:val="24"/>
+          <w:szCs w:val="24"/>
+        </w:rPr>
+        <w:lastRenderedPageBreak/>
+        <w:drawing>
+          <wp:inline distT="0" distB="0" distL="0" distR="0">
+            <wp:extent cx="4286250" cy="4124666"/>
+            <wp:effectExtent l="19050" t="0" r="0" b="0"/>
+            <wp:docPr id="6" name="Picture 6" descr="B:\Acads\RTS\Project\Arduino.jpg"/>
+            <wp:cNvGraphicFramePr>
+              <a:graphicFrameLocks xmlns:a="http://schemas.openxmlformats.org/drawingml/2006/main" noChangeAspect="1"/>
+            </wp:cNvGraphicFramePr>
+            <a:graphic xmlns:a="http://schemas.openxmlformats.org/drawingml/2006/main">
+              <a:graphicData uri="http://schemas.openxmlformats.org/drawingml/2006/picture">
+                <pic:pic xmlns:pic="http://schemas.openxmlformats.org/drawingml/2006/picture">
+                  <pic:nvPicPr>
+                    <pic:cNvPr id="0" name="Picture 6" descr="B:\Acads\RTS\Project\Arduino.jpg"/>
+                    <pic:cNvPicPr>
+                      <a:picLocks noChangeAspect="1" noChangeArrowheads="1"/>
+                    </pic:cNvPicPr>
+                  </pic:nvPicPr>
+                  <pic:blipFill>
+                    <a:blip r:embed="rId12" cstate="print"/>
+                    <a:srcRect/>
+                    <a:stretch>
+                      <a:fillRect/>
+                    </a:stretch>
+                  </pic:blipFill>
+                  <pic:spPr bwMode="auto">
+                    <a:xfrm>
+                      <a:off x="0" y="0"/>
+                      <a:ext cx="4288560" cy="4126889"/>
+                    </a:xfrm>
+                    <a:prstGeom prst="rect">
+                      <a:avLst/>
+                    </a:prstGeom>
+                    <a:noFill/>
+                    <a:ln w="9525">
+                      <a:noFill/>
+                      <a:miter lim="800000"/>
+                      <a:headEnd/>
+                      <a:tailEnd/>
+                    </a:ln>
+                  </pic:spPr>
+                </pic:pic>
+              </a:graphicData>
+            </a:graphic>
+          </wp:inline>
+        </w:drawing>
+      </w:r>
+    </w:p>
+    <w:p>
+      <w:pPr>
+        <w:rPr>
+          <w:rFonts w:ascii="Candara" w:hAnsi="Candara"/>
+          <w:sz w:val="24"/>
+          <w:szCs w:val="24"/>
+        </w:rPr>
+      </w:pPr>
+      <w:r>
+        <w:rPr>
+          <w:rFonts w:ascii="Candara" w:hAnsi="Candara"/>
+          <w:sz w:val="24"/>
+          <w:szCs w:val="24"/>
+        </w:rPr>
+        <w:t>Android Service</w:t>
+      </w:r>
+    </w:p>
+    <w:p>
+      <w:pPr>
+        <w:rPr>
+          <w:rFonts w:ascii="Candara" w:hAnsi="Candara"/>
+          <w:sz w:val="24"/>
+          <w:szCs w:val="24"/>
+        </w:rPr>
+      </w:pPr>
+      <w:r>
+        <w:rPr>
+          <w:rFonts w:ascii="Candara" w:hAnsi="Candara"/>
+          <w:noProof/>
+          <w:sz w:val="24"/>
+          <w:szCs w:val="24"/>
+        </w:rPr>
+        <w:drawing>
+          <wp:inline distT="0" distB="0" distL="0" distR="0">
+            <wp:extent cx="5943600" cy="1684391"/>
+            <wp:effectExtent l="19050" t="0" r="0" b="0"/>
+            <wp:docPr id="7" name="Picture 7" descr="B:\Acads\RTS\Project\android-service.jpg"/>
+            <wp:cNvGraphicFramePr>
+              <a:graphicFrameLocks xmlns:a="http://schemas.openxmlformats.org/drawingml/2006/main" noChangeAspect="1"/>
+            </wp:cNvGraphicFramePr>
+            <a:graphic xmlns:a="http://schemas.openxmlformats.org/drawingml/2006/main">
+              <a:graphicData uri="http://schemas.openxmlformats.org/drawingml/2006/picture">
+                <pic:pic xmlns:pic="http://schemas.openxmlformats.org/drawingml/2006/picture">
+                  <pic:nvPicPr>
+                    <pic:cNvPr id="0" name="Picture 7" descr="B:\Acads\RTS\Project\android-service.jpg"/>
+                    <pic:cNvPicPr>
+                      <a:picLocks noChangeAspect="1" noChangeArrowheads="1"/>
+                    </pic:cNvPicPr>
+                  </pic:nvPicPr>
+                  <pic:blipFill>
+                    <a:blip r:embed="rId13" cstate="print"/>
+                    <a:srcRect/>
+                    <a:stretch>
+                      <a:fillRect/>
+                    </a:stretch>
+                  </pic:blipFill>
+                  <pic:spPr bwMode="auto">
+                    <a:xfrm>
+                      <a:off x="0" y="0"/>
+                      <a:ext cx="5943600" cy="1684391"/>
+                    </a:xfrm>
+                    <a:prstGeom prst="rect">
+                      <a:avLst/>
+                    </a:prstGeom>
+                    <a:noFill/>
+                    <a:ln w="9525">
+                      <a:noFill/>
+                      <a:miter lim="800000"/>
+                      <a:headEnd/>
+                      <a:tailEnd/>
+                    </a:ln>
+                  </pic:spPr>
+                </pic:pic>
+              </a:graphicData>
+            </a:graphic>
+          </wp:inline>
+        </w:drawing>
+      </w:r>
+    </w:p>
+    <w:p>
+      <w:pPr>
+        <w:rPr>
+          <w:rFonts w:ascii="Candara" w:hAnsi="Candara"/>
+          <w:sz w:val="24"/>
+          <w:szCs w:val="24"/>
+        </w:rPr>
+      </w:pPr>
+      <w:r>
+        <w:rPr>
+          <w:rFonts w:ascii="Candara" w:hAnsi="Candara"/>
+          <w:sz w:val="24"/>
+          <w:szCs w:val="24"/>
+        </w:rPr>
+        <w:t>Node.js server</w:t>
+      </w:r>
+      <w:r>
+        <w:rPr>
+          <w:rFonts w:ascii="Candara" w:hAnsi="Candara"/>
+          <w:sz w:val="24"/>
+          <w:szCs w:val="24"/>
+        </w:rPr>
+        <w:t xml:space="preserve"> – include “contacting correct authority”</w:t>
+      </w:r>
+    </w:p>
+    <w:p>
+      <w:pPr>
+        <w:rPr>
+          <w:rFonts w:ascii="Candara" w:hAnsi="Candara"/>
+          <w:sz w:val="24"/>
+          <w:szCs w:val="24"/>
+        </w:rPr>
+      </w:pPr>
+      <w:proofErr w:type="spellStart"/>
+      <w:r>
+        <w:rPr>
+          <w:rFonts w:ascii="Candara" w:hAnsi="Candara"/>
+          <w:sz w:val="24"/>
+          <w:szCs w:val="24"/>
+        </w:rPr>
+        <w:t>MongoDB</w:t>
+      </w:r>
+      <w:proofErr w:type="spellEnd"/>
+      <w:r>
+        <w:rPr>
+          <w:rFonts w:ascii="Candara" w:hAnsi="Candara"/>
+          <w:sz w:val="24"/>
+          <w:szCs w:val="24"/>
+        </w:rPr>
+        <w:t xml:space="preserve"> Database.</w:t>
+      </w:r>
+      <w:r>
+        <w:rPr>
+          <w:rFonts w:ascii="Candara" w:hAnsi="Candara"/>
+          <w:sz w:val="24"/>
+          <w:szCs w:val="24"/>
+        </w:rPr>
+        <w:t xml:space="preserve"> – </w:t>
+      </w:r>
+      <w:proofErr w:type="gramStart"/>
+      <w:r>
+        <w:rPr>
+          <w:rFonts w:ascii="Candara" w:hAnsi="Candara"/>
+          <w:sz w:val="24"/>
+          <w:szCs w:val="24"/>
+        </w:rPr>
+        <w:t>different</w:t>
+      </w:r>
+      <w:proofErr w:type="gramEnd"/>
+      <w:r>
+        <w:rPr>
+          <w:rFonts w:ascii="Candara" w:hAnsi="Candara"/>
+          <w:sz w:val="24"/>
+          <w:szCs w:val="24"/>
+        </w:rPr>
+        <w:t xml:space="preserve"> tables and ease and speed of </w:t>
+      </w:r>
+      <w:proofErr w:type="spellStart"/>
+      <w:r>
+        <w:rPr>
+          <w:rFonts w:ascii="Candara" w:hAnsi="Candara"/>
+          <w:sz w:val="24"/>
+          <w:szCs w:val="24"/>
+        </w:rPr>
+        <w:t>MongoDB</w:t>
+      </w:r>
+      <w:proofErr w:type="spellEnd"/>
+      <w:r>
+        <w:rPr>
+          <w:rFonts w:ascii="Candara" w:hAnsi="Candara"/>
+          <w:sz w:val="24"/>
+          <w:szCs w:val="24"/>
+        </w:rPr>
+        <w:t>.</w:t>
+      </w:r>
+    </w:p>
+    <w:p>
+      <w:pPr>
+        <w:rPr>
+          <w:rFonts w:ascii="Candara" w:hAnsi="Candara"/>
+          <w:sz w:val="24"/>
+          <w:szCs w:val="24"/>
+        </w:rPr>
+      </w:pPr>
+      <w:proofErr w:type="gramStart"/>
+      <w:r>
+        <w:rPr>
+          <w:rFonts w:ascii="Candara" w:hAnsi="Candara"/>
+          <w:sz w:val="24"/>
+          <w:szCs w:val="24"/>
+        </w:rPr>
+        <w:t xml:space="preserve">Node.js </w:t>
+      </w:r>
+      <w:proofErr w:type="spellStart"/>
+      <w:r>
+        <w:rPr>
+          <w:rFonts w:ascii="Candara" w:hAnsi="Candara"/>
+          <w:sz w:val="24"/>
+          <w:szCs w:val="24"/>
+        </w:rPr>
+        <w:t>webserver</w:t>
+      </w:r>
+      <w:proofErr w:type="spellEnd"/>
+      <w:r>
+        <w:rPr>
+          <w:rFonts w:ascii="Candara" w:hAnsi="Candara"/>
+          <w:sz w:val="24"/>
+          <w:szCs w:val="24"/>
+        </w:rPr>
+        <w:t>.</w:t>
+      </w:r>
+      <w:proofErr w:type="gramEnd"/>
+    </w:p>
+    <w:p>
+      <w:pPr>
+        <w:rPr>
+          <w:rFonts w:ascii="Candara" w:hAnsi="Candara"/>
+          <w:sz w:val="24"/>
+          <w:szCs w:val="24"/>
+        </w:rPr>
+      </w:pPr>
+    </w:p>
+    <w:p>
+      <w:pPr>
         <w:pStyle w:val="Heading1"/>
         <w:rPr>
           <w:rFonts w:ascii="Candara" w:hAnsi="Candara"/>
@@ -2470,6 +3775,7 @@
           <w:sz w:val="36"/>
           <w:szCs w:val="36"/>
         </w:rPr>
+        <w:lastRenderedPageBreak/>
         <w:t>User Interface</w:t>
       </w:r>
       <w:bookmarkEnd w:id="6"/>
@@ -2483,16 +3789,20 @@
           <w:szCs w:val="30"/>
         </w:rPr>
       </w:pPr>
-      <w:bookmarkStart w:id="7" w:name="_Toc373970179"/>
+      <w:bookmarkStart w:id="7" w:name="_Toc373970180"/>
       <w:r>
         <w:rPr>
           <w:rFonts w:ascii="Candara" w:hAnsi="Candara"/>
           <w:sz w:val="30"/>
           <w:szCs w:val="30"/>
         </w:rPr>
-        <w:t>Panic Button</w:t>
-      </w:r>
-      <w:bookmarkEnd w:id="7"/>
+        <w:t>SMS Format</w:t>
+      </w:r>
+    </w:p>
+    <w:p>
+      <w:r>
+        <w:t>SMS format sent to server and sent to police.</w:t>
+      </w:r>
     </w:p>
     <w:p>
       <w:pPr>
@@ -2503,7 +3813,6 @@
           <w:szCs w:val="30"/>
         </w:rPr>
       </w:pPr>
-      <w:bookmarkStart w:id="8" w:name="_Toc373970180"/>
       <w:r>
         <w:rPr>
           <w:rFonts w:ascii="Candara" w:hAnsi="Candara"/>
@@ -2512,7 +3821,12 @@
         </w:rPr>
         <w:t>Android Service</w:t>
       </w:r>
-      <w:bookmarkEnd w:id="8"/>
+      <w:bookmarkEnd w:id="7"/>
+    </w:p>
+    <w:p>
+      <w:r>
+        <w:t>Screen shots</w:t>
+      </w:r>
     </w:p>
     <w:p>
       <w:pPr>
@@ -2523,7 +3837,7 @@
           <w:szCs w:val="30"/>
         </w:rPr>
       </w:pPr>
-      <w:bookmarkStart w:id="9" w:name="_Toc373970181"/>
+      <w:bookmarkStart w:id="8" w:name="_Toc373970181"/>
       <w:r>
         <w:rPr>
           <w:rFonts w:ascii="Candara" w:hAnsi="Candara"/>
@@ -2532,7 +3846,12 @@
         </w:rPr>
         <w:t>Location &amp; History Map</w:t>
       </w:r>
-      <w:bookmarkEnd w:id="9"/>
+      <w:bookmarkEnd w:id="8"/>
+    </w:p>
+    <w:p>
+      <w:r>
+        <w:t>Screen shots</w:t>
+      </w:r>
     </w:p>
     <w:p>
       <w:pPr>
@@ -2543,7 +3862,7 @@
           <w:szCs w:val="36"/>
         </w:rPr>
       </w:pPr>
-      <w:bookmarkStart w:id="10" w:name="_Toc373970182"/>
+      <w:bookmarkStart w:id="9" w:name="_Toc373970182"/>
       <w:r>
         <w:rPr>
           <w:rFonts w:ascii="Candara" w:hAnsi="Candara"/>
@@ -2552,7 +3871,22 @@
         </w:rPr>
         <w:t>Results</w:t>
       </w:r>
-      <w:bookmarkEnd w:id="10"/>
+      <w:bookmarkEnd w:id="9"/>
+    </w:p>
+    <w:p>
+      <w:r>
+        <w:t>End to end time</w:t>
+      </w:r>
+    </w:p>
+    <w:p>
+      <w:r>
+        <w:t>Server processing time</w:t>
+      </w:r>
+    </w:p>
+    <w:p>
+      <w:r>
+        <w:t xml:space="preserve">Server processing time when multiple signals sent simultaneously. </w:t>
+      </w:r>
     </w:p>
     <w:p>
       <w:pPr>
@@ -2563,7 +3897,7 @@
           <w:szCs w:val="36"/>
         </w:rPr>
       </w:pPr>
-      <w:bookmarkStart w:id="11" w:name="_Toc373970183"/>
+      <w:bookmarkStart w:id="10" w:name="_Toc373970183"/>
       <w:r>
         <w:rPr>
           <w:rFonts w:ascii="Candara" w:hAnsi="Candara"/>
@@ -2572,7 +3906,7 @@
         </w:rPr>
         <w:t>Lessons Learned</w:t>
       </w:r>
-      <w:bookmarkEnd w:id="11"/>
+      <w:bookmarkEnd w:id="10"/>
     </w:p>
     <w:p>
       <w:pPr>
@@ -2583,7 +3917,7 @@
           <w:szCs w:val="36"/>
         </w:rPr>
       </w:pPr>
-      <w:bookmarkStart w:id="12" w:name="_Toc373970184"/>
+      <w:bookmarkStart w:id="11" w:name="_Toc373970184"/>
       <w:r>
         <w:rPr>
           <w:rFonts w:ascii="Candara" w:hAnsi="Candara"/>
@@ -2592,7 +3926,7 @@
         </w:rPr>
         <w:t>Future Work</w:t>
       </w:r>
-      <w:bookmarkEnd w:id="12"/>
+      <w:bookmarkEnd w:id="11"/>
     </w:p>
     <w:p>
       <w:pPr>
@@ -2603,7 +3937,7 @@
           <w:szCs w:val="36"/>
         </w:rPr>
       </w:pPr>
-      <w:bookmarkStart w:id="13" w:name="_Toc373970185"/>
+      <w:bookmarkStart w:id="12" w:name="_Toc373970185"/>
       <w:r>
         <w:rPr>
           <w:rFonts w:ascii="Candara" w:hAnsi="Candara"/>
@@ -2612,7 +3946,7 @@
         </w:rPr>
         <w:t>Conclusion</w:t>
       </w:r>
-      <w:bookmarkEnd w:id="13"/>
+      <w:bookmarkEnd w:id="12"/>
     </w:p>
     <w:p>
       <w:pPr>
@@ -2623,7 +3957,7 @@
           <w:szCs w:val="36"/>
         </w:rPr>
       </w:pPr>
-      <w:bookmarkStart w:id="14" w:name="_Toc373970186"/>
+      <w:bookmarkStart w:id="13" w:name="_Toc373970186"/>
       <w:r>
         <w:rPr>
           <w:rFonts w:ascii="Candara" w:hAnsi="Candara"/>
@@ -2632,10 +3966,79 @@
         </w:rPr>
         <w:t>References</w:t>
       </w:r>
-      <w:bookmarkEnd w:id="14"/>
-    </w:p>
+      <w:bookmarkEnd w:id="13"/>
+    </w:p>
+    <w:p>
+      <w:pPr>
+        <w:pStyle w:val="NoSpacing"/>
+        <w:rPr>
+          <w:rFonts w:ascii="Candara" w:hAnsi="Candara"/>
+          <w:sz w:val="24"/>
+          <w:szCs w:val="24"/>
+        </w:rPr>
+      </w:pPr>
+      <w:r>
+        <w:rPr>
+          <w:rFonts w:ascii="Candara" w:hAnsi="Candara"/>
+          <w:sz w:val="24"/>
+          <w:szCs w:val="24"/>
+        </w:rPr>
+        <w:t xml:space="preserve">[7] Arduino. Retrieved 19 Sep 2013 from </w:t>
+      </w:r>
+      <w:hyperlink r:id="rId14" w:history="1">
+        <w:r>
+          <w:rPr>
+            <w:rStyle w:val="Hyperlink"/>
+            <w:rFonts w:ascii="Candara" w:hAnsi="Candara"/>
+            <w:sz w:val="24"/>
+            <w:szCs w:val="24"/>
+          </w:rPr>
+          <w:t>http://www.arduino.cc/</w:t>
+        </w:r>
+      </w:hyperlink>
+    </w:p>
+    <w:p>
+      <w:pPr>
+        <w:pStyle w:val="NoSpacing"/>
+        <w:rPr>
+          <w:rFonts w:ascii="Candara" w:hAnsi="Candara"/>
+          <w:sz w:val="24"/>
+          <w:szCs w:val="24"/>
+        </w:rPr>
+      </w:pPr>
+    </w:p>
+    <w:p>
+      <w:pPr>
+        <w:pStyle w:val="NoSpacing"/>
+        <w:rPr>
+          <w:rFonts w:ascii="Candara" w:hAnsi="Candara"/>
+          <w:sz w:val="24"/>
+          <w:szCs w:val="24"/>
+        </w:rPr>
+      </w:pPr>
+      <w:r>
+        <w:rPr>
+          <w:rFonts w:ascii="Candara" w:hAnsi="Candara"/>
+          <w:sz w:val="24"/>
+          <w:szCs w:val="24"/>
+        </w:rPr>
+        <w:t xml:space="preserve">[8] Arduino Bluetooth Module. Retrieved 19 Sep 2013 from </w:t>
+      </w:r>
+      <w:hyperlink r:id="rId15" w:history="1">
+        <w:r>
+          <w:rPr>
+            <w:rStyle w:val="Hyperlink"/>
+            <w:rFonts w:ascii="Candara" w:hAnsi="Candara"/>
+            <w:sz w:val="24"/>
+            <w:szCs w:val="24"/>
+          </w:rPr>
+          <w:t>http://arduino.cc/en/Guide/ArduinoBT</w:t>
+        </w:r>
+      </w:hyperlink>
+    </w:p>
+    <w:p/>
     <w:sectPr>
-      <w:footerReference w:type="default" r:id="rId10"/>
+      <w:footerReference w:type="default" r:id="rId16"/>
       <w:pgSz w:w="12240" w:h="15840"/>
       <w:pgMar w:top="1440" w:right="1440" w:bottom="1440" w:left="1440" w:header="720" w:footer="720" w:gutter="0"/>
       <w:cols w:space="720"/>
@@ -2692,7 +4095,7 @@
             <w:rPr>
               <w:noProof/>
             </w:rPr>
-            <w:t>5</w:t>
+            <w:t>6</w:t>
           </w:r>
         </w:fldSimple>
       </w:p>
@@ -2823,6 +4226,267 @@
     </w:lvl>
   </w:abstractNum>
   <w:abstractNum w:abstractNumId="1">
+    <w:nsid w:val="5E9135DB"/>
+    <w:multiLevelType w:val="hybridMultilevel"/>
+    <w:tmpl w:val="9F2A8B2A"/>
+    <w:lvl w:ilvl="0" w:tplc="0409000F">
+      <w:start w:val="1"/>
+      <w:numFmt w:val="decimal"/>
+      <w:lvlText w:val="%1."/>
+      <w:lvlJc w:val="left"/>
+      <w:pPr>
+        <w:ind w:left="720" w:hanging="360"/>
+      </w:pPr>
+    </w:lvl>
+    <w:lvl w:ilvl="1" w:tplc="04090019" w:tentative="1">
+      <w:start w:val="1"/>
+      <w:numFmt w:val="lowerLetter"/>
+      <w:lvlText w:val="%2."/>
+      <w:lvlJc w:val="left"/>
+      <w:pPr>
+        <w:ind w:left="1440" w:hanging="360"/>
+      </w:pPr>
+    </w:lvl>
+    <w:lvl w:ilvl="2" w:tplc="0409001B" w:tentative="1">
+      <w:start w:val="1"/>
+      <w:numFmt w:val="lowerRoman"/>
+      <w:lvlText w:val="%3."/>
+      <w:lvlJc w:val="right"/>
+      <w:pPr>
+        <w:ind w:left="2160" w:hanging="180"/>
+      </w:pPr>
+    </w:lvl>
+    <w:lvl w:ilvl="3" w:tplc="0409000F" w:tentative="1">
+      <w:start w:val="1"/>
+      <w:numFmt w:val="decimal"/>
+      <w:lvlText w:val="%4."/>
+      <w:lvlJc w:val="left"/>
+      <w:pPr>
+        <w:ind w:left="2880" w:hanging="360"/>
+      </w:pPr>
+    </w:lvl>
+    <w:lvl w:ilvl="4" w:tplc="04090019" w:tentative="1">
+      <w:start w:val="1"/>
+      <w:numFmt w:val="lowerLetter"/>
+      <w:lvlText w:val="%5."/>
+      <w:lvlJc w:val="left"/>
+      <w:pPr>
+        <w:ind w:left="3600" w:hanging="360"/>
+      </w:pPr>
+    </w:lvl>
+    <w:lvl w:ilvl="5" w:tplc="0409001B" w:tentative="1">
+      <w:start w:val="1"/>
+      <w:numFmt w:val="lowerRoman"/>
+      <w:lvlText w:val="%6."/>
+      <w:lvlJc w:val="right"/>
+      <w:pPr>
+        <w:ind w:left="4320" w:hanging="180"/>
+      </w:pPr>
+    </w:lvl>
+    <w:lvl w:ilvl="6" w:tplc="0409000F" w:tentative="1">
+      <w:start w:val="1"/>
+      <w:numFmt w:val="decimal"/>
+      <w:lvlText w:val="%7."/>
+      <w:lvlJc w:val="left"/>
+      <w:pPr>
+        <w:ind w:left="5040" w:hanging="360"/>
+      </w:pPr>
+    </w:lvl>
+    <w:lvl w:ilvl="7" w:tplc="04090019" w:tentative="1">
+      <w:start w:val="1"/>
+      <w:numFmt w:val="lowerLetter"/>
+      <w:lvlText w:val="%8."/>
+      <w:lvlJc w:val="left"/>
+      <w:pPr>
+        <w:ind w:left="5760" w:hanging="360"/>
+      </w:pPr>
+    </w:lvl>
+    <w:lvl w:ilvl="8" w:tplc="0409001B" w:tentative="1">
+      <w:start w:val="1"/>
+      <w:numFmt w:val="lowerRoman"/>
+      <w:lvlText w:val="%9."/>
+      <w:lvlJc w:val="right"/>
+      <w:pPr>
+        <w:ind w:left="6480" w:hanging="180"/>
+      </w:pPr>
+    </w:lvl>
+  </w:abstractNum>
+  <w:abstractNum w:abstractNumId="2">
+    <w:nsid w:val="6A8418B5"/>
+    <w:multiLevelType w:val="hybridMultilevel"/>
+    <w:tmpl w:val="44248A58"/>
+    <w:lvl w:ilvl="0" w:tplc="0409000F">
+      <w:start w:val="1"/>
+      <w:numFmt w:val="decimal"/>
+      <w:lvlText w:val="%1."/>
+      <w:lvlJc w:val="left"/>
+      <w:pPr>
+        <w:ind w:left="1080" w:hanging="360"/>
+      </w:pPr>
+      <w:rPr>
+        <w:rFonts w:hint="default"/>
+      </w:rPr>
+    </w:lvl>
+    <w:lvl w:ilvl="1" w:tplc="04090019" w:tentative="1">
+      <w:start w:val="1"/>
+      <w:numFmt w:val="lowerLetter"/>
+      <w:lvlText w:val="%2."/>
+      <w:lvlJc w:val="left"/>
+      <w:pPr>
+        <w:ind w:left="1800" w:hanging="360"/>
+      </w:pPr>
+    </w:lvl>
+    <w:lvl w:ilvl="2" w:tplc="0409001B" w:tentative="1">
+      <w:start w:val="1"/>
+      <w:numFmt w:val="lowerRoman"/>
+      <w:lvlText w:val="%3."/>
+      <w:lvlJc w:val="right"/>
+      <w:pPr>
+        <w:ind w:left="2520" w:hanging="180"/>
+      </w:pPr>
+    </w:lvl>
+    <w:lvl w:ilvl="3" w:tplc="0409000F" w:tentative="1">
+      <w:start w:val="1"/>
+      <w:numFmt w:val="decimal"/>
+      <w:lvlText w:val="%4."/>
+      <w:lvlJc w:val="left"/>
+      <w:pPr>
+        <w:ind w:left="3240" w:hanging="360"/>
+      </w:pPr>
+    </w:lvl>
+    <w:lvl w:ilvl="4" w:tplc="04090019" w:tentative="1">
+      <w:start w:val="1"/>
+      <w:numFmt w:val="lowerLetter"/>
+      <w:lvlText w:val="%5."/>
+      <w:lvlJc w:val="left"/>
+      <w:pPr>
+        <w:ind w:left="3960" w:hanging="360"/>
+      </w:pPr>
+    </w:lvl>
+    <w:lvl w:ilvl="5" w:tplc="0409001B" w:tentative="1">
+      <w:start w:val="1"/>
+      <w:numFmt w:val="lowerRoman"/>
+      <w:lvlText w:val="%6."/>
+      <w:lvlJc w:val="right"/>
+      <w:pPr>
+        <w:ind w:left="4680" w:hanging="180"/>
+      </w:pPr>
+    </w:lvl>
+    <w:lvl w:ilvl="6" w:tplc="0409000F" w:tentative="1">
+      <w:start w:val="1"/>
+      <w:numFmt w:val="decimal"/>
+      <w:lvlText w:val="%7."/>
+      <w:lvlJc w:val="left"/>
+      <w:pPr>
+        <w:ind w:left="5400" w:hanging="360"/>
+      </w:pPr>
+    </w:lvl>
+    <w:lvl w:ilvl="7" w:tplc="04090019" w:tentative="1">
+      <w:start w:val="1"/>
+      <w:numFmt w:val="lowerLetter"/>
+      <w:lvlText w:val="%8."/>
+      <w:lvlJc w:val="left"/>
+      <w:pPr>
+        <w:ind w:left="6120" w:hanging="360"/>
+      </w:pPr>
+    </w:lvl>
+    <w:lvl w:ilvl="8" w:tplc="0409001B" w:tentative="1">
+      <w:start w:val="1"/>
+      <w:numFmt w:val="lowerRoman"/>
+      <w:lvlText w:val="%9."/>
+      <w:lvlJc w:val="right"/>
+      <w:pPr>
+        <w:ind w:left="6840" w:hanging="180"/>
+      </w:pPr>
+    </w:lvl>
+  </w:abstractNum>
+  <w:abstractNum w:abstractNumId="3">
+    <w:nsid w:val="6EC24E08"/>
+    <w:multiLevelType w:val="hybridMultilevel"/>
+    <w:tmpl w:val="B5E231FE"/>
+    <w:lvl w:ilvl="0" w:tplc="0409000F">
+      <w:start w:val="1"/>
+      <w:numFmt w:val="decimal"/>
+      <w:lvlText w:val="%1."/>
+      <w:lvlJc w:val="left"/>
+      <w:pPr>
+        <w:ind w:left="1080" w:hanging="360"/>
+      </w:pPr>
+    </w:lvl>
+    <w:lvl w:ilvl="1" w:tplc="04090019" w:tentative="1">
+      <w:start w:val="1"/>
+      <w:numFmt w:val="lowerLetter"/>
+      <w:lvlText w:val="%2."/>
+      <w:lvlJc w:val="left"/>
+      <w:pPr>
+        <w:ind w:left="1800" w:hanging="360"/>
+      </w:pPr>
+    </w:lvl>
+    <w:lvl w:ilvl="2" w:tplc="0409001B" w:tentative="1">
+      <w:start w:val="1"/>
+      <w:numFmt w:val="lowerRoman"/>
+      <w:lvlText w:val="%3."/>
+      <w:lvlJc w:val="right"/>
+      <w:pPr>
+        <w:ind w:left="2520" w:hanging="180"/>
+      </w:pPr>
+    </w:lvl>
+    <w:lvl w:ilvl="3" w:tplc="0409000F" w:tentative="1">
+      <w:start w:val="1"/>
+      <w:numFmt w:val="decimal"/>
+      <w:lvlText w:val="%4."/>
+      <w:lvlJc w:val="left"/>
+      <w:pPr>
+        <w:ind w:left="3240" w:hanging="360"/>
+      </w:pPr>
+    </w:lvl>
+    <w:lvl w:ilvl="4" w:tplc="04090019" w:tentative="1">
+      <w:start w:val="1"/>
+      <w:numFmt w:val="lowerLetter"/>
+      <w:lvlText w:val="%5."/>
+      <w:lvlJc w:val="left"/>
+      <w:pPr>
+        <w:ind w:left="3960" w:hanging="360"/>
+      </w:pPr>
+    </w:lvl>
+    <w:lvl w:ilvl="5" w:tplc="0409001B" w:tentative="1">
+      <w:start w:val="1"/>
+      <w:numFmt w:val="lowerRoman"/>
+      <w:lvlText w:val="%6."/>
+      <w:lvlJc w:val="right"/>
+      <w:pPr>
+        <w:ind w:left="4680" w:hanging="180"/>
+      </w:pPr>
+    </w:lvl>
+    <w:lvl w:ilvl="6" w:tplc="0409000F" w:tentative="1">
+      <w:start w:val="1"/>
+      <w:numFmt w:val="decimal"/>
+      <w:lvlText w:val="%7."/>
+      <w:lvlJc w:val="left"/>
+      <w:pPr>
+        <w:ind w:left="5400" w:hanging="360"/>
+      </w:pPr>
+    </w:lvl>
+    <w:lvl w:ilvl="7" w:tplc="04090019" w:tentative="1">
+      <w:start w:val="1"/>
+      <w:numFmt w:val="lowerLetter"/>
+      <w:lvlText w:val="%8."/>
+      <w:lvlJc w:val="left"/>
+      <w:pPr>
+        <w:ind w:left="6120" w:hanging="360"/>
+      </w:pPr>
+    </w:lvl>
+    <w:lvl w:ilvl="8" w:tplc="0409001B" w:tentative="1">
+      <w:start w:val="1"/>
+      <w:numFmt w:val="lowerRoman"/>
+      <w:lvlText w:val="%9."/>
+      <w:lvlJc w:val="right"/>
+      <w:pPr>
+        <w:ind w:left="6840" w:hanging="180"/>
+      </w:pPr>
+    </w:lvl>
+  </w:abstractNum>
+  <w:abstractNum w:abstractNumId="4">
     <w:nsid w:val="79493849"/>
     <w:multiLevelType w:val="hybridMultilevel"/>
     <w:tmpl w:val="EEF24DB2"/>
@@ -2912,7 +4576,16 @@
     <w:abstractNumId w:val="0"/>
   </w:num>
   <w:num w:numId="2">
+    <w:abstractNumId w:val="4"/>
+  </w:num>
+  <w:num w:numId="3">
     <w:abstractNumId w:val="1"/>
+  </w:num>
+  <w:num w:numId="4">
+    <w:abstractNumId w:val="3"/>
+  </w:num>
+  <w:num w:numId="5">
+    <w:abstractNumId w:val="2"/>
   </w:num>
 </w:numbering>
 </file>
@@ -4209,7 +5882,7 @@
 </file>
 
 <file path=customXml/itemProps2.xml><?xml version="1.0" encoding="utf-8"?>
-<ds:datastoreItem xmlns:ds="http://schemas.openxmlformats.org/officeDocument/2006/customXml" ds:itemID="{B7981DAA-0A4D-48BC-A369-0A8B801FBBB9}">
+<ds:datastoreItem xmlns:ds="http://schemas.openxmlformats.org/officeDocument/2006/customXml" ds:itemID="{A6FF9203-D7D0-41A9-B466-E34EEC7A6928}">
   <ds:schemaRefs>
     <ds:schemaRef ds:uri="http://schemas.openxmlformats.org/officeDocument/2006/bibliography"/>
   </ds:schemaRefs>

</xml_diff>

<commit_message>
Added related works and references.
Signed-off-by: Natraj Kaushik <natraj.iitb@gmail.com>
</commit_message>
<xml_diff>
--- a/report/Emergency_Response_System_Report.docx
+++ b/report/Emergency_Response_System_Report.docx
@@ -1,6 +1,6 @@
 
 <file path=word/document.xml><?xml version="1.0" encoding="utf-8"?>
-<w:document xmlns:ve="http://schemas.openxmlformats.org/markup-compatibility/2006" xmlns:o="urn:schemas-microsoft-com:office:office" xmlns:r="http://schemas.openxmlformats.org/officeDocument/2006/relationships" xmlns:m="http://schemas.openxmlformats.org/officeDocument/2006/math" xmlns:v="urn:schemas-microsoft-com:vml" xmlns:wp="http://schemas.openxmlformats.org/drawingml/2006/wordprocessingDrawing" xmlns:w10="urn:schemas-microsoft-com:office:word" xmlns:w="http://schemas.openxmlformats.org/wordprocessingml/2006/main" xmlns:wne="http://schemas.microsoft.com/office/word/2006/wordml">
+<w:document xmlns:wpc="http://schemas.microsoft.com/office/word/2010/wordprocessingCanvas" xmlns:mc="http://schemas.openxmlformats.org/markup-compatibility/2006" xmlns:o="urn:schemas-microsoft-com:office:office" xmlns:r="http://schemas.openxmlformats.org/officeDocument/2006/relationships" xmlns:m="http://schemas.openxmlformats.org/officeDocument/2006/math" xmlns:v="urn:schemas-microsoft-com:vml" xmlns:wp14="http://schemas.microsoft.com/office/word/2010/wordprocessingDrawing" xmlns:wp="http://schemas.openxmlformats.org/drawingml/2006/wordprocessingDrawing" xmlns:w10="urn:schemas-microsoft-com:office:word" xmlns:w="http://schemas.openxmlformats.org/wordprocessingml/2006/main" xmlns:w14="http://schemas.microsoft.com/office/word/2010/wordml" xmlns:wpg="http://schemas.microsoft.com/office/word/2010/wordprocessingGroup" xmlns:wpi="http://schemas.microsoft.com/office/word/2010/wordprocessingInk" xmlns:wne="http://schemas.microsoft.com/office/word/2006/wordml" xmlns:wps="http://schemas.microsoft.com/office/word/2010/wordprocessingShape" mc:Ignorable="w14 wp14">
   <w:body>
     <w:sdt>
       <w:sdtPr>
@@ -24,7 +24,7 @@
               <w:lang w:eastAsia="zh-TW"/>
             </w:rPr>
             <w:pict>
-              <v:group id="_x0000_s1027" style="position:absolute;margin-left:1572.4pt;margin-top:0;width:264.55pt;height:690.65pt;z-index:251660288;mso-position-horizontal:right;mso-position-horizontal-relative:page;mso-position-vertical:bottom;mso-position-vertical-relative:page" coordorigin="5531,1258" coordsize="5291,13813">
+              <v:group id="_x0000_s1027" style="position:absolute;margin-left:1785.75pt;margin-top:0;width:264.55pt;height:690.65pt;z-index:251660288;mso-position-horizontal:right;mso-position-horizontal-relative:page;mso-position-vertical:bottom;mso-position-vertical-relative:page" coordorigin="5531,1258" coordsize="5291,13813">
                 <v:shapetype id="_x0000_t32" coordsize="21600,21600" o:spt="32" o:oned="t" path="m,l21600,21600e" filled="f">
                   <v:path arrowok="t" fillok="f" o:connecttype="none"/>
                   <o:lock v:ext="edit" shapetype="t"/>
@@ -64,7 +64,7 @@
               <w:lang w:eastAsia="zh-TW"/>
             </w:rPr>
             <w:pict>
-              <v:group id="_x0000_s1033" style="position:absolute;margin-left:2476.4pt;margin-top:0;width:332.7pt;height:227.25pt;z-index:251661312;mso-position-horizontal:right;mso-position-horizontal-relative:margin;mso-position-vertical:top;mso-position-vertical-relative:page" coordorigin="4136,15" coordsize="6654,4545" o:allowincell="f">
+              <v:group id="_x0000_s1033" style="position:absolute;margin-left:2757.9pt;margin-top:0;width:332.7pt;height:227.25pt;z-index:251661312;mso-position-horizontal:right;mso-position-horizontal-relative:margin;mso-position-vertical:top;mso-position-vertical-relative:page" coordorigin="4136,15" coordsize="6654,4545" o:allowincell="f">
                 <v:shape id="_x0000_s1034" type="#_x0000_t32" style="position:absolute;left:4136;top:15;width:3058;height:3855" o:connectortype="straight" strokecolor="#a7bfde [1620]"/>
                 <v:oval id="_x0000_s1035" style="position:absolute;left:6674;top:444;width:4116;height:4116" fillcolor="#a7bfde [1620]" stroked="f"/>
                 <v:oval id="_x0000_s1036" style="position:absolute;left:6773;top:1058;width:3367;height:3367" fillcolor="#d3dfee [820]" stroked="f"/>
@@ -78,7 +78,7 @@
           <w:tblPr>
             <w:tblpPr w:leftFromText="187" w:rightFromText="187" w:vertAnchor="page" w:horzAnchor="margin" w:tblpY="7711"/>
             <w:tblW w:w="3440" w:type="pct"/>
-            <w:tblLook w:val="04A0"/>
+            <w:tblLook w:val="04A0" w:firstRow="1" w:lastRow="0" w:firstColumn="1" w:lastColumn="0" w:noHBand="0" w:noVBand="1"/>
           </w:tblPr>
           <w:tblGrid>
             <w:gridCol w:w="6588"/>
@@ -121,6 +121,7 @@
                     <w:dataBinding w:prefixMappings="xmlns:ns0='http://schemas.openxmlformats.org/package/2006/metadata/core-properties' xmlns:ns1='http://purl.org/dc/elements/1.1/'" w:xpath="/ns0:coreProperties[1]/ns1:title[1]" w:storeItemID="{6C3C8BC8-F283-45AE-878A-BAB7291924A1}"/>
                     <w:text/>
                   </w:sdtPr>
+                  <w:sdtEndPr/>
                   <w:sdtContent>
                     <w:r>
                       <w:rPr>
@@ -157,6 +158,7 @@
                 <w:dataBinding w:prefixMappings="xmlns:ns0='http://schemas.openxmlformats.org/package/2006/metadata/core-properties' xmlns:ns1='http://purl.org/dc/elements/1.1/'" w:xpath="/ns0:coreProperties[1]/ns1:subject[1]" w:storeItemID="{6C3C8BC8-F283-45AE-878A-BAB7291924A1}"/>
                 <w:text/>
               </w:sdtPr>
+              <w:sdtEndPr/>
               <w:sdtContent>
                 <w:tc>
                   <w:tcPr>
@@ -218,6 +220,7 @@
                 <w:dataBinding w:prefixMappings="xmlns:ns0='http://schemas.microsoft.com/office/2006/coverPageProps'" w:xpath="/ns0:CoverPageProperties[1]/ns0:Abstract[1]" w:storeItemID="{55AF091B-3C7A-41E3-B477-F2FDAA23CFDA}"/>
                 <w:text/>
               </w:sdtPr>
+              <w:sdtEndPr/>
               <w:sdtContent>
                 <w:tc>
                   <w:tcPr>
@@ -278,6 +281,7 @@
                 <w:dataBinding w:prefixMappings="xmlns:ns0='http://schemas.openxmlformats.org/package/2006/metadata/core-properties' xmlns:ns1='http://purl.org/dc/elements/1.1/'" w:xpath="/ns0:coreProperties[1]/ns1:creator[1]" w:storeItemID="{6C3C8BC8-F283-45AE-878A-BAB7291924A1}"/>
                 <w:text/>
               </w:sdtPr>
+              <w:sdtEndPr/>
               <w:sdtContent>
                 <w:tc>
                   <w:tcPr>
@@ -315,9 +319,6 @@
                 </w:rPr>
                 <w:alias w:val="Date"/>
                 <w:id w:val="703864210"/>
-                <w:placeholder>
-                  <w:docPart w:val="360B39306CD747D0AC4683633FB336F1"/>
-                </w:placeholder>
                 <w:dataBinding w:prefixMappings="xmlns:ns0='http://schemas.microsoft.com/office/2006/coverPageProps'" w:xpath="/ns0:CoverPageProperties[1]/ns0:PublishDate[1]" w:storeItemID="{55AF091B-3C7A-41E3-B477-F2FDAA23CFDA}"/>
                 <w:date w:fullDate="2013-12-02T00:00:00Z">
                   <w:dateFormat w:val="M/d/yyyy"/>
@@ -326,6 +327,7 @@
                   <w:calendar w:val="gregorian"/>
                 </w:date>
               </w:sdtPr>
+              <w:sdtEndPr/>
               <w:sdtContent>
                 <w:tc>
                   <w:tcPr>
@@ -448,7 +450,7 @@
             </w:rPr>
             <w:fldChar w:fldCharType="separate"/>
           </w:r>
-          <w:hyperlink w:anchor="_Toc373997747" w:history="1">
+          <w:hyperlink w:anchor="_Toc374109463" w:history="1">
             <w:r>
               <w:rPr>
                 <w:rStyle w:val="Hyperlink"/>
@@ -477,7 +479,7 @@
                 <w:noProof/>
                 <w:webHidden/>
               </w:rPr>
-              <w:instrText xml:space="preserve"> PAGEREF _Toc373997747 \h </w:instrText>
+              <w:instrText xml:space="preserve"> PAGEREF _Toc374109463 \h </w:instrText>
             </w:r>
             <w:r>
               <w:rPr>
@@ -519,7 +521,7 @@
               <w:noProof/>
             </w:rPr>
           </w:pPr>
-          <w:hyperlink w:anchor="_Toc373997748" w:history="1">
+          <w:hyperlink w:anchor="_Toc374109464" w:history="1">
             <w:r>
               <w:rPr>
                 <w:rStyle w:val="Hyperlink"/>
@@ -546,7 +548,7 @@
                 <w:noProof/>
                 <w:webHidden/>
               </w:rPr>
-              <w:instrText xml:space="preserve"> PAGEREF _Toc373997748 \h </w:instrText>
+              <w:instrText xml:space="preserve"> PAGEREF _Toc374109464 \h </w:instrText>
             </w:r>
             <w:r>
               <w:rPr>
@@ -588,7 +590,7 @@
               <w:noProof/>
             </w:rPr>
           </w:pPr>
-          <w:hyperlink w:anchor="_Toc373997749" w:history="1">
+          <w:hyperlink w:anchor="_Toc374109465" w:history="1">
             <w:r>
               <w:rPr>
                 <w:rStyle w:val="Hyperlink"/>
@@ -616,7 +618,7 @@
                 <w:noProof/>
                 <w:webHidden/>
               </w:rPr>
-              <w:instrText xml:space="preserve"> PAGEREF _Toc373997749 \h </w:instrText>
+              <w:instrText xml:space="preserve"> PAGEREF _Toc374109465 \h </w:instrText>
             </w:r>
             <w:r>
               <w:rPr>
@@ -658,7 +660,7 @@
               <w:noProof/>
             </w:rPr>
           </w:pPr>
-          <w:hyperlink w:anchor="_Toc373997750" w:history="1">
+          <w:hyperlink w:anchor="_Toc374109466" w:history="1">
             <w:r>
               <w:rPr>
                 <w:rStyle w:val="Hyperlink"/>
@@ -686,7 +688,7 @@
                 <w:noProof/>
                 <w:webHidden/>
               </w:rPr>
-              <w:instrText xml:space="preserve"> PAGEREF _Toc373997750 \h </w:instrText>
+              <w:instrText xml:space="preserve"> PAGEREF _Toc374109466 \h </w:instrText>
             </w:r>
             <w:r>
               <w:rPr>
@@ -728,7 +730,7 @@
               <w:noProof/>
             </w:rPr>
           </w:pPr>
-          <w:hyperlink w:anchor="_Toc373997751" w:history="1">
+          <w:hyperlink w:anchor="_Toc374109467" w:history="1">
             <w:r>
               <w:rPr>
                 <w:rStyle w:val="Hyperlink"/>
@@ -756,7 +758,7 @@
                 <w:noProof/>
                 <w:webHidden/>
               </w:rPr>
-              <w:instrText xml:space="preserve"> PAGEREF _Toc373997751 \h </w:instrText>
+              <w:instrText xml:space="preserve"> PAGEREF _Toc374109467 \h </w:instrText>
             </w:r>
             <w:r>
               <w:rPr>
@@ -798,7 +800,7 @@
               <w:noProof/>
             </w:rPr>
           </w:pPr>
-          <w:hyperlink w:anchor="_Toc373997752" w:history="1">
+          <w:hyperlink w:anchor="_Toc374109468" w:history="1">
             <w:r>
               <w:rPr>
                 <w:rStyle w:val="Hyperlink"/>
@@ -826,7 +828,7 @@
                 <w:noProof/>
                 <w:webHidden/>
               </w:rPr>
-              <w:instrText xml:space="preserve"> PAGEREF _Toc373997752 \h </w:instrText>
+              <w:instrText xml:space="preserve"> PAGEREF _Toc374109468 \h </w:instrText>
             </w:r>
             <w:r>
               <w:rPr>
@@ -868,7 +870,7 @@
               <w:noProof/>
             </w:rPr>
           </w:pPr>
-          <w:hyperlink w:anchor="_Toc373997753" w:history="1">
+          <w:hyperlink w:anchor="_Toc374109469" w:history="1">
             <w:r>
               <w:rPr>
                 <w:rStyle w:val="Hyperlink"/>
@@ -896,7 +898,7 @@
                 <w:noProof/>
                 <w:webHidden/>
               </w:rPr>
-              <w:instrText xml:space="preserve"> PAGEREF _Toc373997753 \h </w:instrText>
+              <w:instrText xml:space="preserve"> PAGEREF _Toc374109469 \h </w:instrText>
             </w:r>
             <w:r>
               <w:rPr>
@@ -916,7 +918,7 @@
                 <w:noProof/>
                 <w:webHidden/>
               </w:rPr>
-              <w:t>9</w:t>
+              <w:t>10</w:t>
             </w:r>
             <w:r>
               <w:rPr>
@@ -938,7 +940,7 @@
               <w:noProof/>
             </w:rPr>
           </w:pPr>
-          <w:hyperlink w:anchor="_Toc373997754" w:history="1">
+          <w:hyperlink w:anchor="_Toc374109470" w:history="1">
             <w:r>
               <w:rPr>
                 <w:rStyle w:val="Hyperlink"/>
@@ -966,7 +968,7 @@
                 <w:noProof/>
                 <w:webHidden/>
               </w:rPr>
-              <w:instrText xml:space="preserve"> PAGEREF _Toc373997754 \h </w:instrText>
+              <w:instrText xml:space="preserve"> PAGEREF _Toc374109470 \h </w:instrText>
             </w:r>
             <w:r>
               <w:rPr>
@@ -986,7 +988,7 @@
                 <w:noProof/>
                 <w:webHidden/>
               </w:rPr>
-              <w:t>9</w:t>
+              <w:t>10</w:t>
             </w:r>
             <w:r>
               <w:rPr>
@@ -1008,7 +1010,7 @@
               <w:noProof/>
             </w:rPr>
           </w:pPr>
-          <w:hyperlink w:anchor="_Toc373997755" w:history="1">
+          <w:hyperlink w:anchor="_Toc374109471" w:history="1">
             <w:r>
               <w:rPr>
                 <w:rStyle w:val="Hyperlink"/>
@@ -1036,7 +1038,7 @@
                 <w:noProof/>
                 <w:webHidden/>
               </w:rPr>
-              <w:instrText xml:space="preserve"> PAGEREF _Toc373997755 \h </w:instrText>
+              <w:instrText xml:space="preserve"> PAGEREF _Toc374109471 \h </w:instrText>
             </w:r>
             <w:r>
               <w:rPr>
@@ -1056,7 +1058,7 @@
                 <w:noProof/>
                 <w:webHidden/>
               </w:rPr>
-              <w:t>9</w:t>
+              <w:t>10</w:t>
             </w:r>
             <w:r>
               <w:rPr>
@@ -1078,7 +1080,7 @@
               <w:noProof/>
             </w:rPr>
           </w:pPr>
-          <w:hyperlink w:anchor="_Toc373997756" w:history="1">
+          <w:hyperlink w:anchor="_Toc374109472" w:history="1">
             <w:r>
               <w:rPr>
                 <w:rStyle w:val="Hyperlink"/>
@@ -1106,7 +1108,7 @@
                 <w:noProof/>
                 <w:webHidden/>
               </w:rPr>
-              <w:instrText xml:space="preserve"> PAGEREF _Toc373997756 \h </w:instrText>
+              <w:instrText xml:space="preserve"> PAGEREF _Toc374109472 \h </w:instrText>
             </w:r>
             <w:r>
               <w:rPr>
@@ -1126,7 +1128,7 @@
                 <w:noProof/>
                 <w:webHidden/>
               </w:rPr>
-              <w:t>9</w:t>
+              <w:t>10</w:t>
             </w:r>
             <w:r>
               <w:rPr>
@@ -1148,7 +1150,7 @@
               <w:noProof/>
             </w:rPr>
           </w:pPr>
-          <w:hyperlink w:anchor="_Toc373997757" w:history="1">
+          <w:hyperlink w:anchor="_Toc374109473" w:history="1">
             <w:r>
               <w:rPr>
                 <w:rStyle w:val="Hyperlink"/>
@@ -1176,7 +1178,7 @@
                 <w:noProof/>
                 <w:webHidden/>
               </w:rPr>
-              <w:instrText xml:space="preserve"> PAGEREF _Toc373997757 \h </w:instrText>
+              <w:instrText xml:space="preserve"> PAGEREF _Toc374109473 \h </w:instrText>
             </w:r>
             <w:r>
               <w:rPr>
@@ -1196,7 +1198,7 @@
                 <w:noProof/>
                 <w:webHidden/>
               </w:rPr>
-              <w:t>9</w:t>
+              <w:t>10</w:t>
             </w:r>
             <w:r>
               <w:rPr>
@@ -1218,14 +1220,14 @@
               <w:noProof/>
             </w:rPr>
           </w:pPr>
-          <w:hyperlink w:anchor="_Toc373997758" w:history="1">
+          <w:hyperlink w:anchor="_Toc374109474" w:history="1">
             <w:r>
               <w:rPr>
                 <w:rStyle w:val="Hyperlink"/>
                 <w:rFonts w:ascii="Candara" w:hAnsi="Candara"/>
                 <w:noProof/>
               </w:rPr>
-              <w:t>Lessons Learned</w:t>
+              <w:t>Related Work</w:t>
             </w:r>
             <w:r>
               <w:rPr>
@@ -1246,7 +1248,7 @@
                 <w:noProof/>
                 <w:webHidden/>
               </w:rPr>
-              <w:instrText xml:space="preserve"> PAGEREF _Toc373997758 \h </w:instrText>
+              <w:instrText xml:space="preserve"> PAGEREF _Toc374109474 \h </w:instrText>
             </w:r>
             <w:r>
               <w:rPr>
@@ -1266,7 +1268,7 @@
                 <w:noProof/>
                 <w:webHidden/>
               </w:rPr>
-              <w:t>9</w:t>
+              <w:t>10</w:t>
             </w:r>
             <w:r>
               <w:rPr>
@@ -1288,14 +1290,14 @@
               <w:noProof/>
             </w:rPr>
           </w:pPr>
-          <w:hyperlink w:anchor="_Toc373997759" w:history="1">
+          <w:hyperlink w:anchor="_Toc374109475" w:history="1">
             <w:r>
               <w:rPr>
                 <w:rStyle w:val="Hyperlink"/>
                 <w:rFonts w:ascii="Candara" w:hAnsi="Candara"/>
                 <w:noProof/>
               </w:rPr>
-              <w:t>Future Work</w:t>
+              <w:t>Lessons Learned</w:t>
             </w:r>
             <w:r>
               <w:rPr>
@@ -1316,7 +1318,7 @@
                 <w:noProof/>
                 <w:webHidden/>
               </w:rPr>
-              <w:instrText xml:space="preserve"> PAGEREF _Toc373997759 \h </w:instrText>
+              <w:instrText xml:space="preserve"> PAGEREF _Toc374109475 \h </w:instrText>
             </w:r>
             <w:r>
               <w:rPr>
@@ -1336,7 +1338,7 @@
                 <w:noProof/>
                 <w:webHidden/>
               </w:rPr>
-              <w:t>9</w:t>
+              <w:t>10</w:t>
             </w:r>
             <w:r>
               <w:rPr>
@@ -1358,14 +1360,14 @@
               <w:noProof/>
             </w:rPr>
           </w:pPr>
-          <w:hyperlink w:anchor="_Toc373997760" w:history="1">
+          <w:hyperlink w:anchor="_Toc374109476" w:history="1">
             <w:r>
               <w:rPr>
                 <w:rStyle w:val="Hyperlink"/>
                 <w:rFonts w:ascii="Candara" w:hAnsi="Candara"/>
                 <w:noProof/>
               </w:rPr>
-              <w:t>Conclusion</w:t>
+              <w:t>Future Work</w:t>
             </w:r>
             <w:r>
               <w:rPr>
@@ -1386,7 +1388,7 @@
                 <w:noProof/>
                 <w:webHidden/>
               </w:rPr>
-              <w:instrText xml:space="preserve"> PAGEREF _Toc373997760 \h </w:instrText>
+              <w:instrText xml:space="preserve"> PAGEREF _Toc374109476 \h </w:instrText>
             </w:r>
             <w:r>
               <w:rPr>
@@ -1406,7 +1408,7 @@
                 <w:noProof/>
                 <w:webHidden/>
               </w:rPr>
-              <w:t>9</w:t>
+              <w:t>10</w:t>
             </w:r>
             <w:r>
               <w:rPr>
@@ -1428,13 +1430,83 @@
               <w:noProof/>
             </w:rPr>
           </w:pPr>
-          <w:hyperlink w:anchor="_Toc373997761" w:history="1">
+          <w:hyperlink w:anchor="_Toc374109477" w:history="1">
             <w:r>
               <w:rPr>
                 <w:rStyle w:val="Hyperlink"/>
                 <w:rFonts w:ascii="Candara" w:hAnsi="Candara"/>
                 <w:noProof/>
               </w:rPr>
+              <w:t>Conclusion</w:t>
+            </w:r>
+            <w:r>
+              <w:rPr>
+                <w:noProof/>
+                <w:webHidden/>
+              </w:rPr>
+              <w:tab/>
+            </w:r>
+            <w:r>
+              <w:rPr>
+                <w:noProof/>
+                <w:webHidden/>
+              </w:rPr>
+              <w:fldChar w:fldCharType="begin"/>
+            </w:r>
+            <w:r>
+              <w:rPr>
+                <w:noProof/>
+                <w:webHidden/>
+              </w:rPr>
+              <w:instrText xml:space="preserve"> PAGEREF _Toc374109477 \h </w:instrText>
+            </w:r>
+            <w:r>
+              <w:rPr>
+                <w:noProof/>
+                <w:webHidden/>
+              </w:rPr>
+            </w:r>
+            <w:r>
+              <w:rPr>
+                <w:noProof/>
+                <w:webHidden/>
+              </w:rPr>
+              <w:fldChar w:fldCharType="separate"/>
+            </w:r>
+            <w:r>
+              <w:rPr>
+                <w:noProof/>
+                <w:webHidden/>
+              </w:rPr>
+              <w:t>10</w:t>
+            </w:r>
+            <w:r>
+              <w:rPr>
+                <w:noProof/>
+                <w:webHidden/>
+              </w:rPr>
+              <w:fldChar w:fldCharType="end"/>
+            </w:r>
+          </w:hyperlink>
+        </w:p>
+        <w:p>
+          <w:pPr>
+            <w:pStyle w:val="TOC1"/>
+            <w:tabs>
+              <w:tab w:val="right" w:leader="dot" w:pos="9350"/>
+            </w:tabs>
+            <w:rPr>
+              <w:rFonts w:eastAsiaTheme="minorEastAsia"/>
+              <w:noProof/>
+            </w:rPr>
+          </w:pPr>
+          <w:hyperlink w:anchor="_Toc374109478" w:history="1">
+            <w:r>
+              <w:rPr>
+                <w:rStyle w:val="Hyperlink"/>
+                <w:rFonts w:ascii="Candara" w:hAnsi="Candara"/>
+                <w:noProof/>
+              </w:rPr>
               <w:t>References</w:t>
             </w:r>
             <w:r>
@@ -1456,7 +1528,7 @@
                 <w:noProof/>
                 <w:webHidden/>
               </w:rPr>
-              <w:instrText xml:space="preserve"> PAGEREF _Toc373997761 \h </w:instrText>
+              <w:instrText xml:space="preserve"> PAGEREF _Toc374109478 \h </w:instrText>
             </w:r>
             <w:r>
               <w:rPr>
@@ -1476,7 +1548,7 @@
                 <w:noProof/>
                 <w:webHidden/>
               </w:rPr>
-              <w:t>9</w:t>
+              <w:t>10</w:t>
             </w:r>
             <w:r>
               <w:rPr>
@@ -1527,7 +1599,7 @@
           <w:szCs w:val="36"/>
         </w:rPr>
       </w:pPr>
-      <w:bookmarkStart w:id="0" w:name="_Toc373997747"/>
+      <w:bookmarkStart w:id="0" w:name="_Toc374109463"/>
       <w:r>
         <w:rPr>
           <w:rFonts w:ascii="Candara" w:hAnsi="Candara"/>
@@ -1689,7 +1761,7 @@
           <w:szCs w:val="36"/>
         </w:rPr>
       </w:pPr>
-      <w:bookmarkStart w:id="1" w:name="_Toc373997748"/>
+      <w:bookmarkStart w:id="1" w:name="_Toc374109464"/>
       <w:r>
         <w:rPr>
           <w:sz w:val="36"/>
@@ -1834,7 +1906,7 @@
                     </pic:cNvPicPr>
                   </pic:nvPicPr>
                   <pic:blipFill>
-                    <a:blip r:embed="rId9" cstate="print"/>
+                    <a:blip r:embed="rId10" cstate="print"/>
                     <a:srcRect/>
                     <a:stretch>
                       <a:fillRect/>
@@ -2086,7 +2158,7 @@
           <w:szCs w:val="36"/>
         </w:rPr>
       </w:pPr>
-      <w:bookmarkStart w:id="2" w:name="_Toc373997749"/>
+      <w:bookmarkStart w:id="2" w:name="_Toc374109465"/>
       <w:r>
         <w:rPr>
           <w:rFonts w:ascii="Candara" w:hAnsi="Candara"/>
@@ -2333,7 +2405,7 @@
           <w:szCs w:val="36"/>
         </w:rPr>
       </w:pPr>
-      <w:bookmarkStart w:id="3" w:name="_Toc373997750"/>
+      <w:bookmarkStart w:id="3" w:name="_Toc374109466"/>
       <w:r>
         <w:rPr>
           <w:rFonts w:ascii="Candara" w:hAnsi="Candara"/>
@@ -2421,23 +2493,13 @@
         </w:rPr>
         <w:t xml:space="preserve"> (PSB) [Fig.2] built using an Arduino </w:t>
       </w:r>
-      <w:proofErr w:type="spellStart"/>
-      <w:r>
-        <w:rPr>
-          <w:rFonts w:ascii="Candara" w:hAnsi="Candara"/>
-          <w:sz w:val="24"/>
-          <w:szCs w:val="24"/>
-        </w:rPr>
-        <w:t>Lilypad</w:t>
-      </w:r>
-      <w:proofErr w:type="spellEnd"/>
-      <w:r>
-        <w:rPr>
-          <w:rFonts w:ascii="Candara" w:hAnsi="Candara"/>
-          <w:sz w:val="24"/>
-          <w:szCs w:val="24"/>
-        </w:rPr>
-        <w:t xml:space="preserve"> </w:t>
+      <w:r>
+        <w:rPr>
+          <w:rFonts w:ascii="Candara" w:hAnsi="Candara"/>
+          <w:sz w:val="24"/>
+          <w:szCs w:val="24"/>
+        </w:rPr>
+        <w:t xml:space="preserve">Lilypad </w:t>
       </w:r>
       <w:r>
         <w:rPr>
@@ -2515,16 +2577,15 @@
           <w:sz w:val="24"/>
           <w:szCs w:val="28"/>
         </w:rPr>
-        <w:t xml:space="preserve"> to process the incoming panic messages and routing them to the police (</w:t>
-      </w:r>
-      <w:proofErr w:type="spellStart"/>
+        <w:t xml:space="preserve"> to process the incoming panic messages and routing them to the police (G</w:t>
+      </w:r>
       <w:r>
         <w:rPr>
           <w:rFonts w:ascii="Candara" w:hAnsi="Candara"/>
           <w:sz w:val="24"/>
           <w:szCs w:val="28"/>
         </w:rPr>
-        <w:t>G</w:t>
+        <w:t>AT</w:t>
       </w:r>
       <w:r>
         <w:rPr>
@@ -2532,24 +2593,7 @@
           <w:sz w:val="24"/>
           <w:szCs w:val="28"/>
         </w:rPr>
-        <w:t>AT</w:t>
-      </w:r>
-      <w:r>
-        <w:rPr>
-          <w:rFonts w:ascii="Candara" w:hAnsi="Candara"/>
-          <w:sz w:val="24"/>
-          <w:szCs w:val="28"/>
-        </w:rPr>
-        <w:t>ech</w:t>
-      </w:r>
-      <w:proofErr w:type="spellEnd"/>
-      <w:r>
-        <w:rPr>
-          <w:rFonts w:ascii="Candara" w:hAnsi="Candara"/>
-          <w:sz w:val="24"/>
-          <w:szCs w:val="28"/>
-        </w:rPr>
-        <w:t xml:space="preserve"> or Atlanta police depending on location of crime scene).</w:t>
+        <w:t>ech or Atlanta police depending on location of crime scene).</w:t>
       </w:r>
     </w:p>
     <w:p>
@@ -2624,7 +2668,7 @@
                     </pic:cNvPicPr>
                   </pic:nvPicPr>
                   <pic:blipFill>
-                    <a:blip r:embed="rId10" cstate="print"/>
+                    <a:blip r:embed="rId11" cstate="print"/>
                     <a:srcRect/>
                     <a:stretch>
                       <a:fillRect/>
@@ -3170,7 +3214,7 @@
           <w:szCs w:val="36"/>
         </w:rPr>
       </w:pPr>
-      <w:bookmarkStart w:id="4" w:name="_Toc373997751"/>
+      <w:bookmarkStart w:id="4" w:name="_Toc374109467"/>
       <w:r>
         <w:rPr>
           <w:rFonts w:ascii="Candara" w:hAnsi="Candara"/>
@@ -3250,7 +3294,7 @@
                     </pic:cNvPicPr>
                   </pic:nvPicPr>
                   <pic:blipFill>
-                    <a:blip r:embed="rId11" cstate="print"/>
+                    <a:blip r:embed="rId12" cstate="print"/>
                     <a:srcRect/>
                     <a:stretch>
                       <a:fillRect/>
@@ -3419,7 +3463,7 @@
                     </pic:cNvPicPr>
                   </pic:nvPicPr>
                   <pic:blipFill>
-                    <a:blip r:embed="rId12" cstate="print"/>
+                    <a:blip r:embed="rId13" cstate="print"/>
                     <a:srcRect/>
                     <a:stretch>
                       <a:fillRect/>
@@ -3511,7 +3555,7 @@
           <w:szCs w:val="36"/>
         </w:rPr>
       </w:pPr>
-      <w:bookmarkStart w:id="5" w:name="_Toc373997752"/>
+      <w:bookmarkStart w:id="5" w:name="_Toc374109468"/>
       <w:r>
         <w:rPr>
           <w:rFonts w:ascii="Candara" w:hAnsi="Candara"/>
@@ -3569,25 +3613,7 @@
           <w:sz w:val="24"/>
           <w:szCs w:val="24"/>
         </w:rPr>
-        <w:t xml:space="preserve">Arduino </w:t>
-      </w:r>
-      <w:proofErr w:type="spellStart"/>
-      <w:r>
-        <w:rPr>
-          <w:rFonts w:ascii="Candara" w:hAnsi="Candara"/>
-          <w:sz w:val="24"/>
-          <w:szCs w:val="24"/>
-        </w:rPr>
-        <w:t>Lilypad</w:t>
-      </w:r>
-      <w:proofErr w:type="spellEnd"/>
-      <w:r>
-        <w:rPr>
-          <w:rFonts w:ascii="Candara" w:hAnsi="Candara"/>
-          <w:sz w:val="24"/>
-          <w:szCs w:val="24"/>
-        </w:rPr>
-        <w:t xml:space="preserve"> + Bluetooth module</w:t>
+        <w:t>Arduino Lilypad + Bluetooth module</w:t>
       </w:r>
     </w:p>
     <w:p>
@@ -3625,7 +3651,7 @@
                     </pic:cNvPicPr>
                   </pic:nvPicPr>
                   <pic:blipFill>
-                    <a:blip r:embed="rId13" cstate="print"/>
+                    <a:blip r:embed="rId14" cstate="print"/>
                     <a:srcRect/>
                     <a:stretch>
                       <a:fillRect/>
@@ -3704,7 +3730,7 @@
                     </pic:cNvPicPr>
                   </pic:nvPicPr>
                   <pic:blipFill>
-                    <a:blip r:embed="rId14" cstate="print"/>
+                    <a:blip r:embed="rId15" cstate="print"/>
                     <a:srcRect/>
                     <a:stretch>
                       <a:fillRect/>
@@ -3766,105 +3792,39 @@
           <w:szCs w:val="24"/>
         </w:rPr>
       </w:pPr>
-      <w:proofErr w:type="spellStart"/>
-      <w:r>
-        <w:rPr>
-          <w:rFonts w:ascii="Candara" w:hAnsi="Candara"/>
-          <w:sz w:val="24"/>
-          <w:szCs w:val="24"/>
-        </w:rPr>
-        <w:t>MongoDB</w:t>
-      </w:r>
-      <w:proofErr w:type="spellEnd"/>
-      <w:r>
-        <w:rPr>
-          <w:rFonts w:ascii="Candara" w:hAnsi="Candara"/>
-          <w:sz w:val="24"/>
-          <w:szCs w:val="24"/>
-        </w:rPr>
-        <w:t xml:space="preserve"> Database.</w:t>
-      </w:r>
-      <w:r>
-        <w:rPr>
-          <w:rFonts w:ascii="Candara" w:hAnsi="Candara"/>
-          <w:sz w:val="24"/>
-          <w:szCs w:val="24"/>
-        </w:rPr>
-        <w:t xml:space="preserve"> – </w:t>
-      </w:r>
-      <w:proofErr w:type="gramStart"/>
-      <w:r>
-        <w:rPr>
-          <w:rFonts w:ascii="Candara" w:hAnsi="Candara"/>
-          <w:sz w:val="24"/>
-          <w:szCs w:val="24"/>
-        </w:rPr>
-        <w:t>different</w:t>
-      </w:r>
-      <w:proofErr w:type="gramEnd"/>
-      <w:r>
-        <w:rPr>
-          <w:rFonts w:ascii="Candara" w:hAnsi="Candara"/>
-          <w:sz w:val="24"/>
-          <w:szCs w:val="24"/>
-        </w:rPr>
-        <w:t xml:space="preserve"> tables and ease and speed of </w:t>
-      </w:r>
-      <w:proofErr w:type="spellStart"/>
-      <w:r>
-        <w:rPr>
-          <w:rFonts w:ascii="Candara" w:hAnsi="Candara"/>
-          <w:sz w:val="24"/>
-          <w:szCs w:val="24"/>
-        </w:rPr>
-        <w:t>MongoDB</w:t>
-      </w:r>
-      <w:proofErr w:type="spellEnd"/>
-      <w:r>
-        <w:rPr>
-          <w:rFonts w:ascii="Candara" w:hAnsi="Candara"/>
-          <w:sz w:val="24"/>
-          <w:szCs w:val="24"/>
-        </w:rPr>
-        <w:t>.</w:t>
-      </w:r>
-    </w:p>
-    <w:p>
-      <w:pPr>
-        <w:rPr>
-          <w:rFonts w:ascii="Candara" w:hAnsi="Candara"/>
-          <w:sz w:val="24"/>
-          <w:szCs w:val="24"/>
-        </w:rPr>
-      </w:pPr>
-      <w:proofErr w:type="gramStart"/>
-      <w:r>
-        <w:rPr>
-          <w:rFonts w:ascii="Candara" w:hAnsi="Candara"/>
-          <w:sz w:val="24"/>
-          <w:szCs w:val="24"/>
-        </w:rPr>
-        <w:t xml:space="preserve">Node.js </w:t>
-      </w:r>
-      <w:proofErr w:type="spellStart"/>
-      <w:r>
-        <w:rPr>
-          <w:rFonts w:ascii="Candara" w:hAnsi="Candara"/>
-          <w:sz w:val="24"/>
-          <w:szCs w:val="24"/>
-        </w:rPr>
-        <w:t>webserver</w:t>
-      </w:r>
-      <w:proofErr w:type="spellEnd"/>
-      <w:r>
-        <w:rPr>
-          <w:rFonts w:ascii="Candara" w:hAnsi="Candara"/>
-          <w:sz w:val="24"/>
-          <w:szCs w:val="24"/>
-        </w:rPr>
-        <w:t>.</w:t>
-      </w:r>
-      <w:proofErr w:type="gramEnd"/>
+      <w:r>
+        <w:rPr>
+          <w:rFonts w:ascii="Candara" w:hAnsi="Candara"/>
+          <w:sz w:val="24"/>
+          <w:szCs w:val="24"/>
+        </w:rPr>
+        <w:t>MongoDB Database.</w:t>
+      </w:r>
+      <w:r>
+        <w:rPr>
+          <w:rFonts w:ascii="Candara" w:hAnsi="Candara"/>
+          <w:sz w:val="24"/>
+          <w:szCs w:val="24"/>
+        </w:rPr>
+        <w:t xml:space="preserve"> – different tables and ease and speed of MongoDB.</w:t>
+      </w:r>
+    </w:p>
+    <w:p>
+      <w:pPr>
+        <w:rPr>
+          <w:rFonts w:ascii="Candara" w:hAnsi="Candara"/>
+          <w:sz w:val="24"/>
+          <w:szCs w:val="24"/>
+        </w:rPr>
+      </w:pPr>
+      <w:r>
+        <w:rPr>
+          <w:rFonts w:ascii="Candara" w:hAnsi="Candara"/>
+          <w:sz w:val="24"/>
+          <w:szCs w:val="24"/>
+        </w:rPr>
+        <w:t>Node.js webserver.</w:t>
+      </w:r>
     </w:p>
     <w:p>
       <w:pPr>
@@ -3884,7 +3844,7 @@
           <w:szCs w:val="36"/>
         </w:rPr>
       </w:pPr>
-      <w:bookmarkStart w:id="6" w:name="_Toc373997753"/>
+      <w:bookmarkStart w:id="6" w:name="_Toc374109469"/>
       <w:r>
         <w:rPr>
           <w:rFonts w:ascii="Candara" w:hAnsi="Candara"/>
@@ -3905,7 +3865,7 @@
           <w:szCs w:val="30"/>
         </w:rPr>
       </w:pPr>
-      <w:bookmarkStart w:id="7" w:name="_Toc373997754"/>
+      <w:bookmarkStart w:id="7" w:name="_Toc374109470"/>
       <w:r>
         <w:rPr>
           <w:rFonts w:ascii="Candara" w:hAnsi="Candara"/>
@@ -3930,7 +3890,7 @@
           <w:szCs w:val="30"/>
         </w:rPr>
       </w:pPr>
-      <w:bookmarkStart w:id="8" w:name="_Toc373997755"/>
+      <w:bookmarkStart w:id="8" w:name="_Toc374109471"/>
       <w:r>
         <w:rPr>
           <w:rFonts w:ascii="Candara" w:hAnsi="Candara"/>
@@ -3955,7 +3915,7 @@
           <w:szCs w:val="30"/>
         </w:rPr>
       </w:pPr>
-      <w:bookmarkStart w:id="9" w:name="_Toc373997756"/>
+      <w:bookmarkStart w:id="9" w:name="_Toc374109472"/>
       <w:r>
         <w:rPr>
           <w:rFonts w:ascii="Candara" w:hAnsi="Candara"/>
@@ -3980,7 +3940,7 @@
           <w:szCs w:val="36"/>
         </w:rPr>
       </w:pPr>
-      <w:bookmarkStart w:id="10" w:name="_Toc373997757"/>
+      <w:bookmarkStart w:id="10" w:name="_Toc374109473"/>
       <w:r>
         <w:rPr>
           <w:rFonts w:ascii="Candara" w:hAnsi="Candara"/>
@@ -4002,13 +3962,8 @@
       </w:r>
     </w:p>
     <w:p>
-      <w:proofErr w:type="gramStart"/>
-      <w:r>
-        <w:t>Server processing time when multiple signals sent simultaneously.</w:t>
-      </w:r>
-      <w:proofErr w:type="gramEnd"/>
-      <w:r>
-        <w:t xml:space="preserve"> </w:t>
+      <w:r>
+        <w:t xml:space="preserve">Server processing time when multiple signals sent simultaneously. </w:t>
       </w:r>
     </w:p>
     <w:p>
@@ -4020,16 +3975,152 @@
           <w:szCs w:val="36"/>
         </w:rPr>
       </w:pPr>
-      <w:bookmarkStart w:id="11" w:name="_Toc373997758"/>
+      <w:bookmarkStart w:id="11" w:name="_Toc374109474"/>
       <w:r>
         <w:rPr>
           <w:rFonts w:ascii="Candara" w:hAnsi="Candara"/>
           <w:sz w:val="36"/>
           <w:szCs w:val="36"/>
         </w:rPr>
-        <w:t>Lessons Learned</w:t>
+        <w:t>Related Work</w:t>
       </w:r>
       <w:bookmarkEnd w:id="11"/>
+    </w:p>
+    <w:p>
+      <w:pPr>
+        <w:tabs>
+          <w:tab w:val="left" w:pos="1274"/>
+        </w:tabs>
+        <w:rPr>
+          <w:rFonts w:ascii="Candara" w:hAnsi="Candara"/>
+          <w:sz w:val="24"/>
+          <w:szCs w:val="24"/>
+        </w:rPr>
+      </w:pPr>
+      <w:r>
+        <w:rPr>
+          <w:rFonts w:ascii="Candara" w:hAnsi="Candara"/>
+          <w:sz w:val="24"/>
+          <w:szCs w:val="24"/>
+        </w:rPr>
+        <w:t>There are two main categories of solutions that are already available in the market in the area of emergency applications.</w:t>
+      </w:r>
+    </w:p>
+    <w:p>
+      <w:pPr>
+        <w:pStyle w:val="ListParagraph"/>
+        <w:numPr>
+          <w:ilvl w:val="0"/>
+          <w:numId w:val="6"/>
+        </w:numPr>
+        <w:tabs>
+          <w:tab w:val="left" w:pos="1274"/>
+        </w:tabs>
+        <w:rPr>
+          <w:rFonts w:ascii="Candara" w:hAnsi="Candara"/>
+          <w:sz w:val="24"/>
+          <w:szCs w:val="24"/>
+        </w:rPr>
+      </w:pPr>
+      <w:r>
+        <w:rPr>
+          <w:rFonts w:ascii="Candara" w:hAnsi="Candara"/>
+          <w:sz w:val="24"/>
+          <w:szCs w:val="24"/>
+        </w:rPr>
+        <w:t>Emergency Mobile Applications</w:t>
+      </w:r>
+    </w:p>
+    <w:p>
+      <w:pPr>
+        <w:pStyle w:val="ListParagraph"/>
+        <w:numPr>
+          <w:ilvl w:val="0"/>
+          <w:numId w:val="6"/>
+        </w:numPr>
+        <w:tabs>
+          <w:tab w:val="left" w:pos="1274"/>
+        </w:tabs>
+        <w:rPr>
+          <w:rFonts w:ascii="Candara" w:hAnsi="Candara"/>
+          <w:sz w:val="24"/>
+          <w:szCs w:val="24"/>
+        </w:rPr>
+      </w:pPr>
+      <w:r>
+        <w:rPr>
+          <w:rFonts w:ascii="Candara" w:hAnsi="Candara"/>
+          <w:sz w:val="24"/>
+          <w:szCs w:val="24"/>
+        </w:rPr>
+        <w:t>Panic Buttons</w:t>
+      </w:r>
+    </w:p>
+    <w:p>
+      <w:pPr>
+        <w:tabs>
+          <w:tab w:val="left" w:pos="1274"/>
+        </w:tabs>
+        <w:rPr>
+          <w:rFonts w:ascii="Candara" w:hAnsi="Candara"/>
+          <w:sz w:val="24"/>
+          <w:szCs w:val="24"/>
+        </w:rPr>
+      </w:pPr>
+      <w:r>
+        <w:rPr>
+          <w:rFonts w:ascii="Candara" w:hAnsi="Candara"/>
+          <w:sz w:val="24"/>
+          <w:szCs w:val="24"/>
+        </w:rPr>
+        <w:t>There are emergency mobile applications like the “In Case of Crisis” [1] and [2] which let the user set up specific lists of emergency contacts for specific scenarios and enables the user to send them emergency messages. The problem with this approach is the time it takes for someone to reach for the mobile phone which makes it useless in case of incidents like mugging.</w:t>
+      </w:r>
+    </w:p>
+    <w:p>
+      <w:pPr>
+        <w:tabs>
+          <w:tab w:val="left" w:pos="1274"/>
+        </w:tabs>
+        <w:rPr>
+          <w:rFonts w:ascii="Candara" w:hAnsi="Candara"/>
+          <w:sz w:val="24"/>
+          <w:szCs w:val="24"/>
+        </w:rPr>
+      </w:pPr>
+      <w:r>
+        <w:rPr>
+          <w:rFonts w:ascii="Candara" w:hAnsi="Candara"/>
+          <w:sz w:val="24"/>
+          <w:szCs w:val="24"/>
+        </w:rPr>
+        <w:t xml:space="preserve">There are systems like Alert 1 [3] which is a </w:t>
+      </w:r>
+      <w:r>
+        <w:rPr>
+          <w:rFonts w:ascii="Candara" w:hAnsi="Candara"/>
+          <w:b/>
+          <w:sz w:val="24"/>
+          <w:szCs w:val="24"/>
+        </w:rPr>
+        <w:t>PERS (Personal Emergency Response System)</w:t>
+      </w:r>
+      <w:r>
+        <w:rPr>
+          <w:rFonts w:ascii="Candara" w:hAnsi="Candara"/>
+          <w:sz w:val="24"/>
+          <w:szCs w:val="24"/>
+        </w:rPr>
+        <w:t xml:space="preserve"> designed for elderly people in case of medical emergencies. This system is quite expensive since it requires monthly plans. Also, the technology is designed for home use only since it requires to be connected to a base station. Other systems like the Geoskeeper Personal Cellular Security Communication Bracelet [4] solve some of the issues of Alert 1. The Geoskeeper tries to go beyond traditional PERS systems. Geoskeeper can be used anywhere and it doesn’t require a monthly service. It also has the advantage of being fully self-contained. But it is also quite expensive, priced at $299, and it is bulky and it doesn’t look </w:t>
+      </w:r>
+      <w:r>
+        <w:rPr>
+          <w:rFonts w:ascii="Candara" w:hAnsi="Candara"/>
+          <w:sz w:val="24"/>
+          <w:szCs w:val="24"/>
+        </w:rPr>
+        <w:lastRenderedPageBreak/>
+        <w:t>fashionable either. Another interesting related technology is the Up [5] by Jawbone. Up is a lightweight bracelet for life tracking functionality that connects to iPhone smart phones. It tracks statistics such as number of steps taken during the day and which time the person fell asleep. This device looks very comfortable, fashionable and lightweight. It’s price is more reasonable than the previous technologies surveyed, $129.99, but the price is still not that affordable. This still a luxury item. It’s biggest downfall, however, is that it doesn’t provide any PERS functionality at all.</w:t>
+      </w:r>
     </w:p>
     <w:p>
       <w:pPr>
@@ -4040,14 +4131,16 @@
           <w:szCs w:val="36"/>
         </w:rPr>
       </w:pPr>
-      <w:bookmarkStart w:id="12" w:name="_Toc373997759"/>
+      <w:bookmarkStart w:id="12" w:name="_Toc374109475"/>
+      <w:bookmarkStart w:id="13" w:name="_GoBack"/>
+      <w:bookmarkEnd w:id="13"/>
       <w:r>
         <w:rPr>
           <w:rFonts w:ascii="Candara" w:hAnsi="Candara"/>
           <w:sz w:val="36"/>
           <w:szCs w:val="36"/>
         </w:rPr>
-        <w:t>Future Work</w:t>
+        <w:t>Lessons Learned</w:t>
       </w:r>
       <w:bookmarkEnd w:id="12"/>
     </w:p>
@@ -4060,16 +4153,16 @@
           <w:szCs w:val="36"/>
         </w:rPr>
       </w:pPr>
-      <w:bookmarkStart w:id="13" w:name="_Toc373997760"/>
+      <w:bookmarkStart w:id="14" w:name="_Toc374109476"/>
       <w:r>
         <w:rPr>
           <w:rFonts w:ascii="Candara" w:hAnsi="Candara"/>
           <w:sz w:val="36"/>
           <w:szCs w:val="36"/>
         </w:rPr>
-        <w:t>Conclusion</w:t>
-      </w:r>
-      <w:bookmarkEnd w:id="13"/>
+        <w:t>Future Work</w:t>
+      </w:r>
+      <w:bookmarkEnd w:id="14"/>
     </w:p>
     <w:p>
       <w:pPr>
@@ -4080,16 +4173,98 @@
           <w:szCs w:val="36"/>
         </w:rPr>
       </w:pPr>
-      <w:bookmarkStart w:id="14" w:name="_Toc373997761"/>
+      <w:bookmarkStart w:id="15" w:name="_Toc374109477"/>
       <w:r>
         <w:rPr>
           <w:rFonts w:ascii="Candara" w:hAnsi="Candara"/>
           <w:sz w:val="36"/>
           <w:szCs w:val="36"/>
         </w:rPr>
+        <w:t>Conclusion</w:t>
+      </w:r>
+      <w:bookmarkEnd w:id="15"/>
+    </w:p>
+    <w:p>
+      <w:pPr>
+        <w:pStyle w:val="Heading1"/>
+        <w:rPr>
+          <w:rFonts w:ascii="Candara" w:hAnsi="Candara"/>
+          <w:sz w:val="36"/>
+          <w:szCs w:val="36"/>
+        </w:rPr>
+      </w:pPr>
+      <w:bookmarkStart w:id="16" w:name="_Toc374109478"/>
+      <w:r>
+        <w:rPr>
+          <w:rFonts w:ascii="Candara" w:hAnsi="Candara"/>
+          <w:sz w:val="36"/>
+          <w:szCs w:val="36"/>
+        </w:rPr>
         <w:t>References</w:t>
       </w:r>
-      <w:bookmarkEnd w:id="14"/>
+      <w:bookmarkEnd w:id="16"/>
+    </w:p>
+    <w:p>
+      <w:pPr>
+        <w:tabs>
+          <w:tab w:val="left" w:pos="1274"/>
+        </w:tabs>
+        <w:rPr>
+          <w:rFonts w:ascii="Candara" w:hAnsi="Candara"/>
+          <w:sz w:val="24"/>
+          <w:szCs w:val="24"/>
+        </w:rPr>
+      </w:pPr>
+      <w:r>
+        <w:rPr>
+          <w:rFonts w:ascii="Candara" w:hAnsi="Candara"/>
+          <w:sz w:val="24"/>
+          <w:szCs w:val="24"/>
+        </w:rPr>
+        <w:t xml:space="preserve">[1] Georgia Tech – In Case of Crisis application. Retrieved 19 Sep 2013 from </w:t>
+      </w:r>
+      <w:hyperlink r:id="rId16" w:history="1">
+        <w:r>
+          <w:rPr>
+            <w:rStyle w:val="Hyperlink"/>
+            <w:rFonts w:ascii="Candara" w:hAnsi="Candara"/>
+            <w:sz w:val="24"/>
+            <w:szCs w:val="24"/>
+          </w:rPr>
+          <w:t>https://play.google.com/store/apps/details?id=com.iba.incaseofaca</w:t>
+        </w:r>
+      </w:hyperlink>
+    </w:p>
+    <w:p>
+      <w:pPr>
+        <w:tabs>
+          <w:tab w:val="left" w:pos="1274"/>
+        </w:tabs>
+        <w:rPr>
+          <w:rFonts w:ascii="Candara" w:hAnsi="Candara"/>
+          <w:sz w:val="24"/>
+          <w:szCs w:val="24"/>
+        </w:rPr>
+      </w:pPr>
+      <w:r>
+        <w:rPr>
+          <w:rFonts w:ascii="Candara" w:hAnsi="Candara"/>
+          <w:sz w:val="24"/>
+          <w:szCs w:val="24"/>
+        </w:rPr>
+        <w:t xml:space="preserve">[2] Emergency Panic Button for Android. Retrieved 19 Sep 2013 from </w:t>
+      </w:r>
+      <w:hyperlink r:id="rId17" w:history="1">
+        <w:r>
+          <w:rPr>
+            <w:rStyle w:val="Hyperlink"/>
+            <w:rFonts w:ascii="Candara" w:hAnsi="Candara"/>
+            <w:sz w:val="24"/>
+            <w:szCs w:val="24"/>
+          </w:rPr>
+          <w:t>https://play.google.com/store/apps/details?id=com.incorporateapps.emergency&amp;hl=en</w:t>
+        </w:r>
+      </w:hyperlink>
     </w:p>
     <w:p>
       <w:pPr>
@@ -4106,9 +4281,237 @@
           <w:sz w:val="24"/>
           <w:szCs w:val="24"/>
         </w:rPr>
+        <w:t>[3</w:t>
+      </w:r>
+      <w:r>
+        <w:rPr>
+          <w:rFonts w:ascii="Candara" w:hAnsi="Candara"/>
+          <w:sz w:val="24"/>
+          <w:szCs w:val="24"/>
+        </w:rPr>
+        <w:t xml:space="preserve">] Alert1 : Medical Alert Systems </w:t>
+      </w:r>
+      <w:r>
+        <w:rPr>
+          <w:rFonts w:ascii="Candara" w:hAnsi="Candara"/>
+          <w:sz w:val="24"/>
+          <w:szCs w:val="24"/>
+        </w:rPr>
+        <w:t xml:space="preserve">. Retrieved 18 Sep 2013 from </w:t>
+      </w:r>
+      <w:hyperlink r:id="rId18" w:history="1">
+        <w:r>
+          <w:rPr>
+            <w:rStyle w:val="Hyperlink"/>
+            <w:rFonts w:ascii="Candara" w:hAnsi="Candara"/>
+            <w:sz w:val="24"/>
+            <w:szCs w:val="24"/>
+          </w:rPr>
+          <w:t>http://www.alert-1.com/</w:t>
+        </w:r>
+      </w:hyperlink>
+    </w:p>
+    <w:p>
+      <w:pPr>
+        <w:pStyle w:val="NoSpacing"/>
+        <w:rPr>
+          <w:rFonts w:ascii="Candara" w:hAnsi="Candara"/>
+          <w:sz w:val="24"/>
+          <w:szCs w:val="24"/>
+        </w:rPr>
+      </w:pPr>
+    </w:p>
+    <w:p>
+      <w:pPr>
+        <w:pStyle w:val="NoSpacing"/>
+        <w:rPr>
+          <w:rFonts w:ascii="Candara" w:hAnsi="Candara"/>
+          <w:sz w:val="24"/>
+          <w:szCs w:val="24"/>
+        </w:rPr>
+      </w:pPr>
+      <w:r>
+        <w:rPr>
+          <w:rFonts w:ascii="Candara" w:hAnsi="Candara"/>
+          <w:sz w:val="24"/>
+          <w:szCs w:val="24"/>
+        </w:rPr>
+        <w:t>[4</w:t>
+      </w:r>
+      <w:r>
+        <w:rPr>
+          <w:rFonts w:ascii="Candara" w:hAnsi="Candara"/>
+          <w:sz w:val="24"/>
+          <w:szCs w:val="24"/>
+        </w:rPr>
+        <w:t>] Geoskeeper Personal Cellular Security Communication Bracelet</w:t>
+      </w:r>
+      <w:r>
+        <w:rPr>
+          <w:rFonts w:ascii="Candara" w:hAnsi="Candara"/>
+          <w:sz w:val="24"/>
+          <w:szCs w:val="24"/>
+        </w:rPr>
+        <w:t xml:space="preserve">. Retrieved 18 Sep 2013 from </w:t>
+      </w:r>
+      <w:hyperlink r:id="rId19" w:history="1">
+        <w:r>
+          <w:rPr>
+            <w:rStyle w:val="Hyperlink"/>
+            <w:rFonts w:ascii="Candara" w:hAnsi="Candara"/>
+            <w:sz w:val="24"/>
+            <w:szCs w:val="24"/>
+          </w:rPr>
+          <w:t>http://www.locationbasedgps.com/geoskeeper-personal-cellular-security-communication-bracelet/</w:t>
+        </w:r>
+      </w:hyperlink>
+    </w:p>
+    <w:p>
+      <w:pPr>
+        <w:pStyle w:val="NoSpacing"/>
+        <w:rPr>
+          <w:rFonts w:ascii="Candara" w:hAnsi="Candara"/>
+          <w:sz w:val="24"/>
+          <w:szCs w:val="24"/>
+        </w:rPr>
+      </w:pPr>
+    </w:p>
+    <w:p>
+      <w:pPr>
+        <w:pStyle w:val="NoSpacing"/>
+        <w:rPr>
+          <w:rFonts w:ascii="Candara" w:hAnsi="Candara"/>
+          <w:sz w:val="24"/>
+          <w:szCs w:val="24"/>
+        </w:rPr>
+      </w:pPr>
+      <w:r>
+        <w:rPr>
+          <w:rFonts w:ascii="Candara" w:hAnsi="Candara"/>
+          <w:sz w:val="24"/>
+          <w:szCs w:val="24"/>
+        </w:rPr>
+        <w:t>[5</w:t>
+      </w:r>
+      <w:r>
+        <w:rPr>
+          <w:rFonts w:ascii="Candara" w:hAnsi="Candara"/>
+          <w:sz w:val="24"/>
+          <w:szCs w:val="24"/>
+        </w:rPr>
+        <w:t>] Jawbone Wristband</w:t>
+      </w:r>
+      <w:r>
+        <w:rPr>
+          <w:rFonts w:ascii="Candara" w:hAnsi="Candara"/>
+          <w:sz w:val="24"/>
+          <w:szCs w:val="24"/>
+        </w:rPr>
+        <w:t xml:space="preserve">. Retrieved 19 Sep 2013 from </w:t>
+      </w:r>
+      <w:r>
+        <w:rPr>
+          <w:rFonts w:ascii="Candara" w:hAnsi="Candara"/>
+          <w:sz w:val="24"/>
+          <w:szCs w:val="24"/>
+        </w:rPr>
+        <w:t xml:space="preserve"> </w:t>
+      </w:r>
+      <w:hyperlink r:id="rId20" w:history="1">
+        <w:r>
+          <w:rPr>
+            <w:rStyle w:val="Hyperlink"/>
+            <w:rFonts w:ascii="Candara" w:hAnsi="Candara"/>
+            <w:sz w:val="24"/>
+            <w:szCs w:val="24"/>
+          </w:rPr>
+          <w:t>https://jawbone.com/up</w:t>
+        </w:r>
+      </w:hyperlink>
+    </w:p>
+    <w:p>
+      <w:pPr>
+        <w:pStyle w:val="NoSpacing"/>
+        <w:rPr>
+          <w:rFonts w:ascii="Candara" w:hAnsi="Candara"/>
+          <w:sz w:val="24"/>
+          <w:szCs w:val="24"/>
+        </w:rPr>
+      </w:pPr>
+    </w:p>
+    <w:p>
+      <w:pPr>
+        <w:pStyle w:val="NoSpacing"/>
+        <w:rPr>
+          <w:rFonts w:ascii="Candara" w:hAnsi="Candara"/>
+          <w:sz w:val="24"/>
+          <w:szCs w:val="24"/>
+        </w:rPr>
+      </w:pPr>
+      <w:r>
+        <w:rPr>
+          <w:rFonts w:ascii="Candara" w:hAnsi="Candara"/>
+          <w:sz w:val="24"/>
+          <w:szCs w:val="24"/>
+        </w:rPr>
+        <w:t xml:space="preserve">[6] </w:t>
+      </w:r>
+      <w:r>
+        <w:rPr>
+          <w:rFonts w:ascii="Candara" w:hAnsi="Candara"/>
+          <w:sz w:val="24"/>
+          <w:szCs w:val="24"/>
+        </w:rPr>
+        <w:t>Crime Alert</w:t>
+      </w:r>
+      <w:r>
+        <w:rPr>
+          <w:rFonts w:ascii="Candara" w:hAnsi="Candara"/>
+          <w:sz w:val="24"/>
+          <w:szCs w:val="24"/>
+        </w:rPr>
+        <w:t xml:space="preserve">s from Georgia Tech Police. Retrieved 20 Sep 2013 from </w:t>
+      </w:r>
+      <w:hyperlink r:id="rId21" w:history="1">
+        <w:r>
+          <w:rPr>
+            <w:rStyle w:val="Hyperlink"/>
+            <w:rFonts w:ascii="Candara" w:hAnsi="Candara"/>
+            <w:sz w:val="24"/>
+            <w:szCs w:val="24"/>
+          </w:rPr>
+          <w:t>http://police.gatech.edu/crimeinfo/crimealerts/</w:t>
+        </w:r>
+      </w:hyperlink>
+    </w:p>
+    <w:p>
+      <w:pPr>
+        <w:pStyle w:val="NoSpacing"/>
+        <w:rPr>
+          <w:rFonts w:ascii="Candara" w:hAnsi="Candara"/>
+          <w:sz w:val="24"/>
+          <w:szCs w:val="24"/>
+        </w:rPr>
+      </w:pPr>
+    </w:p>
+    <w:p>
+      <w:pPr>
+        <w:pStyle w:val="NoSpacing"/>
+        <w:rPr>
+          <w:rFonts w:ascii="Candara" w:hAnsi="Candara"/>
+          <w:sz w:val="24"/>
+          <w:szCs w:val="24"/>
+        </w:rPr>
+      </w:pPr>
+      <w:r>
+        <w:rPr>
+          <w:rFonts w:ascii="Candara" w:hAnsi="Candara"/>
+          <w:sz w:val="24"/>
+          <w:szCs w:val="24"/>
+        </w:rPr>
         <w:t xml:space="preserve">[7] Arduino. Retrieved 19 Sep 2013 from </w:t>
       </w:r>
-      <w:hyperlink r:id="rId15" w:history="1">
+      <w:hyperlink r:id="rId22" w:history="1">
         <w:r>
           <w:rPr>
             <w:rStyle w:val="Hyperlink"/>
@@ -4147,7 +4550,7 @@
         </w:rPr>
         <w:t xml:space="preserve">[8] Arduino Bluetooth Module. Retrieved 19 Sep 2013 from </w:t>
       </w:r>
-      <w:hyperlink r:id="rId16" w:history="1">
+      <w:hyperlink r:id="rId23" w:history="1">
         <w:r>
           <w:rPr>
             <w:rStyle w:val="Hyperlink"/>
@@ -4159,9 +4562,19 @@
         </w:r>
       </w:hyperlink>
     </w:p>
+    <w:p>
+      <w:pPr>
+        <w:pStyle w:val="NoSpacing"/>
+        <w:rPr>
+          <w:rFonts w:ascii="Candara" w:hAnsi="Candara"/>
+          <w:sz w:val="24"/>
+          <w:szCs w:val="24"/>
+        </w:rPr>
+      </w:pPr>
+    </w:p>
     <w:p/>
     <w:sectPr>
-      <w:footerReference w:type="default" r:id="rId17"/>
+      <w:footerReference w:type="default" r:id="rId24"/>
       <w:pgSz w:w="12240" w:h="15840"/>
       <w:pgMar w:top="1440" w:right="1440" w:bottom="1440" w:left="1440" w:header="720" w:footer="720" w:gutter="0"/>
       <w:cols w:space="720"/>
@@ -4173,7 +4586,7 @@
 </file>
 
 <file path=word/endnotes.xml><?xml version="1.0" encoding="utf-8"?>
-<w:endnotes xmlns:ve="http://schemas.openxmlformats.org/markup-compatibility/2006" xmlns:o="urn:schemas-microsoft-com:office:office" xmlns:r="http://schemas.openxmlformats.org/officeDocument/2006/relationships" xmlns:m="http://schemas.openxmlformats.org/officeDocument/2006/math" xmlns:v="urn:schemas-microsoft-com:vml" xmlns:wp="http://schemas.openxmlformats.org/drawingml/2006/wordprocessingDrawing" xmlns:w10="urn:schemas-microsoft-com:office:word" xmlns:w="http://schemas.openxmlformats.org/wordprocessingml/2006/main" xmlns:wne="http://schemas.microsoft.com/office/word/2006/wordml">
+<w:endnotes xmlns:wpc="http://schemas.microsoft.com/office/word/2010/wordprocessingCanvas" xmlns:mc="http://schemas.openxmlformats.org/markup-compatibility/2006" xmlns:o="urn:schemas-microsoft-com:office:office" xmlns:r="http://schemas.openxmlformats.org/officeDocument/2006/relationships" xmlns:m="http://schemas.openxmlformats.org/officeDocument/2006/math" xmlns:v="urn:schemas-microsoft-com:vml" xmlns:wp14="http://schemas.microsoft.com/office/word/2010/wordprocessingDrawing" xmlns:wp="http://schemas.openxmlformats.org/drawingml/2006/wordprocessingDrawing" xmlns:w10="urn:schemas-microsoft-com:office:word" xmlns:w="http://schemas.openxmlformats.org/wordprocessingml/2006/main" xmlns:w14="http://schemas.microsoft.com/office/word/2010/wordml" xmlns:wpg="http://schemas.microsoft.com/office/word/2010/wordprocessingGroup" xmlns:wpi="http://schemas.microsoft.com/office/word/2010/wordprocessingInk" xmlns:wne="http://schemas.microsoft.com/office/word/2006/wordml" xmlns:wps="http://schemas.microsoft.com/office/word/2010/wordprocessingShape" mc:Ignorable="w14 wp14">
   <w:endnote w:type="separator" w:id="-1">
     <w:p>
       <w:pPr>
@@ -4198,7 +4611,7 @@
 </file>
 
 <file path=word/footer1.xml><?xml version="1.0" encoding="utf-8"?>
-<w:ftr xmlns:ve="http://schemas.openxmlformats.org/markup-compatibility/2006" xmlns:o="urn:schemas-microsoft-com:office:office" xmlns:r="http://schemas.openxmlformats.org/officeDocument/2006/relationships" xmlns:m="http://schemas.openxmlformats.org/officeDocument/2006/math" xmlns:v="urn:schemas-microsoft-com:vml" xmlns:wp="http://schemas.openxmlformats.org/drawingml/2006/wordprocessingDrawing" xmlns:w10="urn:schemas-microsoft-com:office:word" xmlns:w="http://schemas.openxmlformats.org/wordprocessingml/2006/main" xmlns:wne="http://schemas.microsoft.com/office/word/2006/wordml">
+<w:ftr xmlns:wpc="http://schemas.microsoft.com/office/word/2010/wordprocessingCanvas" xmlns:mc="http://schemas.openxmlformats.org/markup-compatibility/2006" xmlns:o="urn:schemas-microsoft-com:office:office" xmlns:r="http://schemas.openxmlformats.org/officeDocument/2006/relationships" xmlns:m="http://schemas.openxmlformats.org/officeDocument/2006/math" xmlns:v="urn:schemas-microsoft-com:vml" xmlns:wp14="http://schemas.microsoft.com/office/word/2010/wordprocessingDrawing" xmlns:wp="http://schemas.openxmlformats.org/drawingml/2006/wordprocessingDrawing" xmlns:w10="urn:schemas-microsoft-com:office:word" xmlns:w="http://schemas.openxmlformats.org/wordprocessingml/2006/main" xmlns:w14="http://schemas.microsoft.com/office/word/2010/wordml" xmlns:wpg="http://schemas.microsoft.com/office/word/2010/wordprocessingGroup" xmlns:wpi="http://schemas.microsoft.com/office/word/2010/wordprocessingInk" xmlns:wne="http://schemas.microsoft.com/office/word/2006/wordml" xmlns:wps="http://schemas.microsoft.com/office/word/2010/wordprocessingShape" mc:Ignorable="w14 wp14">
   <w:sdt>
     <w:sdtPr>
       <w:id w:val="1828929233"/>
@@ -4207,20 +4620,34 @@
         <w:docPartUnique/>
       </w:docPartObj>
     </w:sdtPr>
+    <w:sdtEndPr/>
     <w:sdtContent>
       <w:p>
         <w:pPr>
           <w:pStyle w:val="Footer"/>
           <w:jc w:val="center"/>
         </w:pPr>
-        <w:fldSimple w:instr=" PAGE   \* MERGEFORMAT ">
-          <w:r>
-            <w:rPr>
-              <w:noProof/>
-            </w:rPr>
-            <w:t>8</w:t>
-          </w:r>
-        </w:fldSimple>
+        <w:r>
+          <w:fldChar w:fldCharType="begin"/>
+        </w:r>
+        <w:r>
+          <w:instrText xml:space="preserve"> PAGE   \* MERGEFORMAT </w:instrText>
+        </w:r>
+        <w:r>
+          <w:fldChar w:fldCharType="separate"/>
+        </w:r>
+        <w:r>
+          <w:rPr>
+            <w:noProof/>
+          </w:rPr>
+          <w:t>12</w:t>
+        </w:r>
+        <w:r>
+          <w:rPr>
+            <w:noProof/>
+          </w:rPr>
+          <w:fldChar w:fldCharType="end"/>
+        </w:r>
       </w:p>
     </w:sdtContent>
   </w:sdt>
@@ -4233,7 +4660,7 @@
 </file>
 
 <file path=word/footnotes.xml><?xml version="1.0" encoding="utf-8"?>
-<w:footnotes xmlns:ve="http://schemas.openxmlformats.org/markup-compatibility/2006" xmlns:o="urn:schemas-microsoft-com:office:office" xmlns:r="http://schemas.openxmlformats.org/officeDocument/2006/relationships" xmlns:m="http://schemas.openxmlformats.org/officeDocument/2006/math" xmlns:v="urn:schemas-microsoft-com:vml" xmlns:wp="http://schemas.openxmlformats.org/drawingml/2006/wordprocessingDrawing" xmlns:w10="urn:schemas-microsoft-com:office:word" xmlns:w="http://schemas.openxmlformats.org/wordprocessingml/2006/main" xmlns:wne="http://schemas.microsoft.com/office/word/2006/wordml">
+<w:footnotes xmlns:wpc="http://schemas.microsoft.com/office/word/2010/wordprocessingCanvas" xmlns:mc="http://schemas.openxmlformats.org/markup-compatibility/2006" xmlns:o="urn:schemas-microsoft-com:office:office" xmlns:r="http://schemas.openxmlformats.org/officeDocument/2006/relationships" xmlns:m="http://schemas.openxmlformats.org/officeDocument/2006/math" xmlns:v="urn:schemas-microsoft-com:vml" xmlns:wp14="http://schemas.microsoft.com/office/word/2010/wordprocessingDrawing" xmlns:wp="http://schemas.openxmlformats.org/drawingml/2006/wordprocessingDrawing" xmlns:w10="urn:schemas-microsoft-com:office:word" xmlns:w="http://schemas.openxmlformats.org/wordprocessingml/2006/main" xmlns:w14="http://schemas.microsoft.com/office/word/2010/wordml" xmlns:wpg="http://schemas.microsoft.com/office/word/2010/wordprocessingGroup" xmlns:wpi="http://schemas.microsoft.com/office/word/2010/wordprocessingInk" xmlns:wne="http://schemas.microsoft.com/office/word/2006/wordml" xmlns:wps="http://schemas.microsoft.com/office/word/2010/wordprocessingShape" mc:Ignorable="w14 wp14">
   <w:footnote w:type="separator" w:id="-1">
     <w:p>
       <w:pPr>
@@ -4258,7 +4685,7 @@
 </file>
 
 <file path=word/numbering.xml><?xml version="1.0" encoding="utf-8"?>
-<w:numbering xmlns:ve="http://schemas.openxmlformats.org/markup-compatibility/2006" xmlns:o="urn:schemas-microsoft-com:office:office" xmlns:r="http://schemas.openxmlformats.org/officeDocument/2006/relationships" xmlns:m="http://schemas.openxmlformats.org/officeDocument/2006/math" xmlns:v="urn:schemas-microsoft-com:vml" xmlns:wp="http://schemas.openxmlformats.org/drawingml/2006/wordprocessingDrawing" xmlns:w10="urn:schemas-microsoft-com:office:word" xmlns:w="http://schemas.openxmlformats.org/wordprocessingml/2006/main" xmlns:wne="http://schemas.microsoft.com/office/word/2006/wordml">
+<w:numbering xmlns:wpc="http://schemas.microsoft.com/office/word/2010/wordprocessingCanvas" xmlns:mc="http://schemas.openxmlformats.org/markup-compatibility/2006" xmlns:o="urn:schemas-microsoft-com:office:office" xmlns:r="http://schemas.openxmlformats.org/officeDocument/2006/relationships" xmlns:m="http://schemas.openxmlformats.org/officeDocument/2006/math" xmlns:v="urn:schemas-microsoft-com:vml" xmlns:wp14="http://schemas.microsoft.com/office/word/2010/wordprocessingDrawing" xmlns:wp="http://schemas.openxmlformats.org/drawingml/2006/wordprocessingDrawing" xmlns:w10="urn:schemas-microsoft-com:office:word" xmlns:w="http://schemas.openxmlformats.org/wordprocessingml/2006/main" xmlns:w14="http://schemas.microsoft.com/office/word/2010/wordml" xmlns:wpg="http://schemas.microsoft.com/office/word/2010/wordprocessingGroup" xmlns:wpi="http://schemas.microsoft.com/office/word/2010/wordprocessingInk" xmlns:wne="http://schemas.microsoft.com/office/word/2006/wordml" xmlns:wps="http://schemas.microsoft.com/office/word/2010/wordprocessingShape" mc:Ignorable="w14 wp14">
   <w:abstractNum w:abstractNumId="0">
     <w:nsid w:val="316F22C5"/>
     <w:multiLevelType w:val="hybridMultilevel"/>
@@ -4349,6 +4776,92 @@
     </w:lvl>
   </w:abstractNum>
   <w:abstractNum w:abstractNumId="1">
+    <w:nsid w:val="5CCA0E05"/>
+    <w:multiLevelType w:val="hybridMultilevel"/>
+    <w:tmpl w:val="120EFAE6"/>
+    <w:lvl w:ilvl="0" w:tplc="0409000F">
+      <w:start w:val="1"/>
+      <w:numFmt w:val="decimal"/>
+      <w:lvlText w:val="%1."/>
+      <w:lvlJc w:val="left"/>
+      <w:pPr>
+        <w:ind w:left="720" w:hanging="360"/>
+      </w:pPr>
+    </w:lvl>
+    <w:lvl w:ilvl="1" w:tplc="04090019" w:tentative="1">
+      <w:start w:val="1"/>
+      <w:numFmt w:val="lowerLetter"/>
+      <w:lvlText w:val="%2."/>
+      <w:lvlJc w:val="left"/>
+      <w:pPr>
+        <w:ind w:left="1440" w:hanging="360"/>
+      </w:pPr>
+    </w:lvl>
+    <w:lvl w:ilvl="2" w:tplc="0409001B" w:tentative="1">
+      <w:start w:val="1"/>
+      <w:numFmt w:val="lowerRoman"/>
+      <w:lvlText w:val="%3."/>
+      <w:lvlJc w:val="right"/>
+      <w:pPr>
+        <w:ind w:left="2160" w:hanging="180"/>
+      </w:pPr>
+    </w:lvl>
+    <w:lvl w:ilvl="3" w:tplc="0409000F" w:tentative="1">
+      <w:start w:val="1"/>
+      <w:numFmt w:val="decimal"/>
+      <w:lvlText w:val="%4."/>
+      <w:lvlJc w:val="left"/>
+      <w:pPr>
+        <w:ind w:left="2880" w:hanging="360"/>
+      </w:pPr>
+    </w:lvl>
+    <w:lvl w:ilvl="4" w:tplc="04090019" w:tentative="1">
+      <w:start w:val="1"/>
+      <w:numFmt w:val="lowerLetter"/>
+      <w:lvlText w:val="%5."/>
+      <w:lvlJc w:val="left"/>
+      <w:pPr>
+        <w:ind w:left="3600" w:hanging="360"/>
+      </w:pPr>
+    </w:lvl>
+    <w:lvl w:ilvl="5" w:tplc="0409001B" w:tentative="1">
+      <w:start w:val="1"/>
+      <w:numFmt w:val="lowerRoman"/>
+      <w:lvlText w:val="%6."/>
+      <w:lvlJc w:val="right"/>
+      <w:pPr>
+        <w:ind w:left="4320" w:hanging="180"/>
+      </w:pPr>
+    </w:lvl>
+    <w:lvl w:ilvl="6" w:tplc="0409000F" w:tentative="1">
+      <w:start w:val="1"/>
+      <w:numFmt w:val="decimal"/>
+      <w:lvlText w:val="%7."/>
+      <w:lvlJc w:val="left"/>
+      <w:pPr>
+        <w:ind w:left="5040" w:hanging="360"/>
+      </w:pPr>
+    </w:lvl>
+    <w:lvl w:ilvl="7" w:tplc="04090019" w:tentative="1">
+      <w:start w:val="1"/>
+      <w:numFmt w:val="lowerLetter"/>
+      <w:lvlText w:val="%8."/>
+      <w:lvlJc w:val="left"/>
+      <w:pPr>
+        <w:ind w:left="5760" w:hanging="360"/>
+      </w:pPr>
+    </w:lvl>
+    <w:lvl w:ilvl="8" w:tplc="0409001B" w:tentative="1">
+      <w:start w:val="1"/>
+      <w:numFmt w:val="lowerRoman"/>
+      <w:lvlText w:val="%9."/>
+      <w:lvlJc w:val="right"/>
+      <w:pPr>
+        <w:ind w:left="6480" w:hanging="180"/>
+      </w:pPr>
+    </w:lvl>
+  </w:abstractNum>
+  <w:abstractNum w:abstractNumId="2">
     <w:nsid w:val="5E9135DB"/>
     <w:multiLevelType w:val="hybridMultilevel"/>
     <w:tmpl w:val="9F2A8B2A"/>
@@ -4434,7 +4947,7 @@
       </w:pPr>
     </w:lvl>
   </w:abstractNum>
-  <w:abstractNum w:abstractNumId="2">
+  <w:abstractNum w:abstractNumId="3">
     <w:nsid w:val="6A8418B5"/>
     <w:multiLevelType w:val="hybridMultilevel"/>
     <w:tmpl w:val="44248A58"/>
@@ -4523,7 +5036,7 @@
       </w:pPr>
     </w:lvl>
   </w:abstractNum>
-  <w:abstractNum w:abstractNumId="3">
+  <w:abstractNum w:abstractNumId="4">
     <w:nsid w:val="6EC24E08"/>
     <w:multiLevelType w:val="hybridMultilevel"/>
     <w:tmpl w:val="B5E231FE"/>
@@ -4609,7 +5122,7 @@
       </w:pPr>
     </w:lvl>
   </w:abstractNum>
-  <w:abstractNum w:abstractNumId="4">
+  <w:abstractNum w:abstractNumId="5">
     <w:nsid w:val="79493849"/>
     <w:multiLevelType w:val="hybridMultilevel"/>
     <w:tmpl w:val="EEF24DB2"/>
@@ -4699,22 +5212,25 @@
     <w:abstractNumId w:val="0"/>
   </w:num>
   <w:num w:numId="2">
+    <w:abstractNumId w:val="5"/>
+  </w:num>
+  <w:num w:numId="3">
+    <w:abstractNumId w:val="2"/>
+  </w:num>
+  <w:num w:numId="4">
     <w:abstractNumId w:val="4"/>
   </w:num>
-  <w:num w:numId="3">
-    <w:abstractNumId w:val="1"/>
-  </w:num>
-  <w:num w:numId="4">
+  <w:num w:numId="5">
     <w:abstractNumId w:val="3"/>
   </w:num>
-  <w:num w:numId="5">
-    <w:abstractNumId w:val="2"/>
+  <w:num w:numId="6">
+    <w:abstractNumId w:val="1"/>
   </w:num>
 </w:numbering>
 </file>
 
 <file path=word/styles.xml><?xml version="1.0" encoding="utf-8"?>
-<w:styles xmlns:r="http://schemas.openxmlformats.org/officeDocument/2006/relationships" xmlns:w="http://schemas.openxmlformats.org/wordprocessingml/2006/main">
+<w:styles xmlns:mc="http://schemas.openxmlformats.org/markup-compatibility/2006" xmlns:r="http://schemas.openxmlformats.org/officeDocument/2006/relationships" xmlns:w="http://schemas.openxmlformats.org/wordprocessingml/2006/main" xmlns:w14="http://schemas.microsoft.com/office/word/2010/wordml" mc:Ignorable="w14">
   <w:docDefaults>
     <w:rPrDefault>
       <w:rPr>
@@ -4932,7 +5448,6 @@
     <w:uiPriority w:val="99"/>
     <w:semiHidden/>
     <w:unhideWhenUsed/>
-    <w:qFormat/>
     <w:tblPr>
       <w:tblInd w:w="0" w:type="dxa"/>
       <w:tblCellMar>
@@ -5198,8 +5713,198 @@
 </w:styles>
 </file>
 
+<file path=word/stylesWithEffects.xml><?xml version="1.0" encoding="utf-8"?>
+<w:styles xmlns:wpc="http://schemas.microsoft.com/office/word/2010/wordprocessingCanvas" xmlns:mc="http://schemas.openxmlformats.org/markup-compatibility/2006" xmlns:o="urn:schemas-microsoft-com:office:office" xmlns:r="http://schemas.openxmlformats.org/officeDocument/2006/relationships" xmlns:m="http://schemas.openxmlformats.org/officeDocument/2006/math" xmlns:v="urn:schemas-microsoft-com:vml" xmlns:wp14="http://schemas.microsoft.com/office/word/2010/wordprocessingDrawing" xmlns:wp="http://schemas.openxmlformats.org/drawingml/2006/wordprocessingDrawing" xmlns:w10="urn:schemas-microsoft-com:office:word" xmlns:w="http://schemas.openxmlformats.org/wordprocessingml/2006/main" xmlns:w14="http://schemas.microsoft.com/office/word/2010/wordml" xmlns:wpg="http://schemas.microsoft.com/office/word/2010/wordprocessingGroup" xmlns:wpi="http://schemas.microsoft.com/office/word/2010/wordprocessingInk" xmlns:wne="http://schemas.microsoft.com/office/word/2006/wordml" xmlns:wps="http://schemas.microsoft.com/office/word/2010/wordprocessingShape" mc:Ignorable="w14 wp14">
+  <w:docDefaults>
+    <w:rPrDefault>
+      <w:rPr>
+        <w:rFonts w:asciiTheme="minorHAnsi" w:eastAsiaTheme="minorEastAsia" w:hAnsiTheme="minorHAnsi" w:cstheme="minorBidi"/>
+        <w:sz w:val="22"/>
+        <w:szCs w:val="22"/>
+        <w:lang w:val="en-US" w:eastAsia="en-US" w:bidi="ar-SA"/>
+      </w:rPr>
+    </w:rPrDefault>
+    <w:pPrDefault>
+      <w:pPr>
+        <w:spacing w:after="200" w:line="276" w:lineRule="auto"/>
+      </w:pPr>
+    </w:pPrDefault>
+  </w:docDefaults>
+  <w:latentStyles w:defLockedState="0" w:defUIPriority="99" w:defSemiHidden="1" w:defUnhideWhenUsed="1" w:defQFormat="0" w:count="267">
+    <w:lsdException w:name="Normal" w:semiHidden="0" w:uiPriority="0" w:unhideWhenUsed="0" w:qFormat="1"/>
+    <w:lsdException w:name="heading 1" w:semiHidden="0" w:uiPriority="9" w:unhideWhenUsed="0" w:qFormat="1"/>
+    <w:lsdException w:name="heading 2" w:uiPriority="9" w:qFormat="1"/>
+    <w:lsdException w:name="heading 3" w:uiPriority="9" w:qFormat="1"/>
+    <w:lsdException w:name="heading 4" w:uiPriority="9" w:qFormat="1"/>
+    <w:lsdException w:name="heading 5" w:uiPriority="9" w:qFormat="1"/>
+    <w:lsdException w:name="heading 6" w:uiPriority="9" w:qFormat="1"/>
+    <w:lsdException w:name="heading 7" w:uiPriority="9" w:qFormat="1"/>
+    <w:lsdException w:name="heading 8" w:uiPriority="9" w:qFormat="1"/>
+    <w:lsdException w:name="heading 9" w:uiPriority="9" w:qFormat="1"/>
+    <w:lsdException w:name="toc 1" w:uiPriority="39"/>
+    <w:lsdException w:name="toc 2" w:uiPriority="39"/>
+    <w:lsdException w:name="toc 3" w:uiPriority="39"/>
+    <w:lsdException w:name="toc 4" w:uiPriority="39"/>
+    <w:lsdException w:name="toc 5" w:uiPriority="39"/>
+    <w:lsdException w:name="toc 6" w:uiPriority="39"/>
+    <w:lsdException w:name="toc 7" w:uiPriority="39"/>
+    <w:lsdException w:name="toc 8" w:uiPriority="39"/>
+    <w:lsdException w:name="toc 9" w:uiPriority="39"/>
+    <w:lsdException w:name="caption" w:uiPriority="35" w:qFormat="1"/>
+    <w:lsdException w:name="Title" w:semiHidden="0" w:uiPriority="10" w:unhideWhenUsed="0" w:qFormat="1"/>
+    <w:lsdException w:name="Default Paragraph Font" w:uiPriority="1"/>
+    <w:lsdException w:name="Subtitle" w:semiHidden="0" w:uiPriority="11" w:unhideWhenUsed="0" w:qFormat="1"/>
+    <w:lsdException w:name="Strong" w:semiHidden="0" w:uiPriority="22" w:unhideWhenUsed="0" w:qFormat="1"/>
+    <w:lsdException w:name="Emphasis" w:semiHidden="0" w:uiPriority="20" w:unhideWhenUsed="0" w:qFormat="1"/>
+    <w:lsdException w:name="Table Grid" w:semiHidden="0" w:uiPriority="59" w:unhideWhenUsed="0"/>
+    <w:lsdException w:name="Placeholder Text" w:unhideWhenUsed="0"/>
+    <w:lsdException w:name="No Spacing" w:semiHidden="0" w:uiPriority="1" w:unhideWhenUsed="0" w:qFormat="1"/>
+    <w:lsdException w:name="Light Shading" w:semiHidden="0" w:uiPriority="60" w:unhideWhenUsed="0"/>
+    <w:lsdException w:name="Light List" w:semiHidden="0" w:uiPriority="61" w:unhideWhenUsed="0"/>
+    <w:lsdException w:name="Light Grid" w:semiHidden="0" w:uiPriority="62" w:unhideWhenUsed="0"/>
+    <w:lsdException w:name="Medium Shading 1" w:semiHidden="0" w:uiPriority="63" w:unhideWhenUsed="0"/>
+    <w:lsdException w:name="Medium Shading 2" w:semiHidden="0" w:uiPriority="64" w:unhideWhenUsed="0"/>
+    <w:lsdException w:name="Medium List 1" w:semiHidden="0" w:uiPriority="65" w:unhideWhenUsed="0"/>
+    <w:lsdException w:name="Medium List 2" w:semiHidden="0" w:uiPriority="66" w:unhideWhenUsed="0"/>
+    <w:lsdException w:name="Medium Grid 1" w:semiHidden="0" w:uiPriority="67" w:unhideWhenUsed="0"/>
+    <w:lsdException w:name="Medium Grid 2" w:semiHidden="0" w:uiPriority="68" w:unhideWhenUsed="0"/>
+    <w:lsdException w:name="Medium Grid 3" w:semiHidden="0" w:uiPriority="69" w:unhideWhenUsed="0"/>
+    <w:lsdException w:name="Dark List" w:semiHidden="0" w:uiPriority="70" w:unhideWhenUsed="0"/>
+    <w:lsdException w:name="Colorful Shading" w:semiHidden="0" w:uiPriority="71" w:unhideWhenUsed="0"/>
+    <w:lsdException w:name="Colorful List" w:semiHidden="0" w:uiPriority="72" w:unhideWhenUsed="0"/>
+    <w:lsdException w:name="Colorful Grid" w:semiHidden="0" w:uiPriority="73" w:unhideWhenUsed="0"/>
+    <w:lsdException w:name="Light Shading Accent 1" w:semiHidden="0" w:uiPriority="60" w:unhideWhenUsed="0"/>
+    <w:lsdException w:name="Light List Accent 1" w:semiHidden="0" w:uiPriority="61" w:unhideWhenUsed="0"/>
+    <w:lsdException w:name="Light Grid Accent 1" w:semiHidden="0" w:uiPriority="62" w:unhideWhenUsed="0"/>
+    <w:lsdException w:name="Medium Shading 1 Accent 1" w:semiHidden="0" w:uiPriority="63" w:unhideWhenUsed="0"/>
+    <w:lsdException w:name="Medium Shading 2 Accent 1" w:semiHidden="0" w:uiPriority="64" w:unhideWhenUsed="0"/>
+    <w:lsdException w:name="Medium List 1 Accent 1" w:semiHidden="0" w:uiPriority="65" w:unhideWhenUsed="0"/>
+    <w:lsdException w:name="Revision" w:unhideWhenUsed="0"/>
+    <w:lsdException w:name="List Paragraph" w:semiHidden="0" w:uiPriority="34" w:unhideWhenUsed="0" w:qFormat="1"/>
+    <w:lsdException w:name="Quote" w:semiHidden="0" w:uiPriority="29" w:unhideWhenUsed="0" w:qFormat="1"/>
+    <w:lsdException w:name="Intense Quote" w:semiHidden="0" w:uiPriority="30" w:unhideWhenUsed="0" w:qFormat="1"/>
+    <w:lsdException w:name="Medium List 2 Accent 1" w:semiHidden="0" w:uiPriority="66" w:unhideWhenUsed="0"/>
+    <w:lsdException w:name="Medium Grid 1 Accent 1" w:semiHidden="0" w:uiPriority="67" w:unhideWhenUsed="0"/>
+    <w:lsdException w:name="Medium Grid 2 Accent 1" w:semiHidden="0" w:uiPriority="68" w:unhideWhenUsed="0"/>
+    <w:lsdException w:name="Medium Grid 3 Accent 1" w:semiHidden="0" w:uiPriority="69" w:unhideWhenUsed="0"/>
+    <w:lsdException w:name="Dark List Accent 1" w:semiHidden="0" w:uiPriority="70" w:unhideWhenUsed="0"/>
+    <w:lsdException w:name="Colorful Shading Accent 1" w:semiHidden="0" w:uiPriority="71" w:unhideWhenUsed="0"/>
+    <w:lsdException w:name="Colorful List Accent 1" w:semiHidden="0" w:uiPriority="72" w:unhideWhenUsed="0"/>
+    <w:lsdException w:name="Colorful Grid Accent 1" w:semiHidden="0" w:uiPriority="73" w:unhideWhenUsed="0"/>
+    <w:lsdException w:name="Light Shading Accent 2" w:semiHidden="0" w:uiPriority="60" w:unhideWhenUsed="0"/>
+    <w:lsdException w:name="Light List Accent 2" w:semiHidden="0" w:uiPriority="61" w:unhideWhenUsed="0"/>
+    <w:lsdException w:name="Light Grid Accent 2" w:semiHidden="0" w:uiPriority="62" w:unhideWhenUsed="0"/>
+    <w:lsdException w:name="Medium Shading 1 Accent 2" w:semiHidden="0" w:uiPriority="63" w:unhideWhenUsed="0"/>
+    <w:lsdException w:name="Medium Shading 2 Accent 2" w:semiHidden="0" w:uiPriority="64" w:unhideWhenUsed="0"/>
+    <w:lsdException w:name="Medium List 1 Accent 2" w:semiHidden="0" w:uiPriority="65" w:unhideWhenUsed="0"/>
+    <w:lsdException w:name="Medium List 2 Accent 2" w:semiHidden="0" w:uiPriority="66" w:unhideWhenUsed="0"/>
+    <w:lsdException w:name="Medium Grid 1 Accent 2" w:semiHidden="0" w:uiPriority="67" w:unhideWhenUsed="0"/>
+    <w:lsdException w:name="Medium Grid 2 Accent 2" w:semiHidden="0" w:uiPriority="68" w:unhideWhenUsed="0"/>
+    <w:lsdException w:name="Medium Grid 3 Accent 2" w:semiHidden="0" w:uiPriority="69" w:unhideWhenUsed="0"/>
+    <w:lsdException w:name="Dark List Accent 2" w:semiHidden="0" w:uiPriority="70" w:unhideWhenUsed="0"/>
+    <w:lsdException w:name="Colorful Shading Accent 2" w:semiHidden="0" w:uiPriority="71" w:unhideWhenUsed="0"/>
+    <w:lsdException w:name="Colorful List Accent 2" w:semiHidden="0" w:uiPriority="72" w:unhideWhenUsed="0"/>
+    <w:lsdException w:name="Colorful Grid Accent 2" w:semiHidden="0" w:uiPriority="73" w:unhideWhenUsed="0"/>
+    <w:lsdException w:name="Light Shading Accent 3" w:semiHidden="0" w:uiPriority="60" w:unhideWhenUsed="0"/>
+    <w:lsdException w:name="Light List Accent 3" w:semiHidden="0" w:uiPriority="61" w:unhideWhenUsed="0"/>
+    <w:lsdException w:name="Light Grid Accent 3" w:semiHidden="0" w:uiPriority="62" w:unhideWhenUsed="0"/>
+    <w:lsdException w:name="Medium Shading 1 Accent 3" w:semiHidden="0" w:uiPriority="63" w:unhideWhenUsed="0"/>
+    <w:lsdException w:name="Medium Shading 2 Accent 3" w:semiHidden="0" w:uiPriority="64" w:unhideWhenUsed="0"/>
+    <w:lsdException w:name="Medium List 1 Accent 3" w:semiHidden="0" w:uiPriority="65" w:unhideWhenUsed="0"/>
+    <w:lsdException w:name="Medium List 2 Accent 3" w:semiHidden="0" w:uiPriority="66" w:unhideWhenUsed="0"/>
+    <w:lsdException w:name="Medium Grid 1 Accent 3" w:semiHidden="0" w:uiPriority="67" w:unhideWhenUsed="0"/>
+    <w:lsdException w:name="Medium Grid 2 Accent 3" w:semiHidden="0" w:uiPriority="68" w:unhideWhenUsed="0"/>
+    <w:lsdException w:name="Medium Grid 3 Accent 3" w:semiHidden="0" w:uiPriority="69" w:unhideWhenUsed="0"/>
+    <w:lsdException w:name="Dark List Accent 3" w:semiHidden="0" w:uiPriority="70" w:unhideWhenUsed="0"/>
+    <w:lsdException w:name="Colorful Shading Accent 3" w:semiHidden="0" w:uiPriority="71" w:unhideWhenUsed="0"/>
+    <w:lsdException w:name="Colorful List Accent 3" w:semiHidden="0" w:uiPriority="72" w:unhideWhenUsed="0"/>
+    <w:lsdException w:name="Colorful Grid Accent 3" w:semiHidden="0" w:uiPriority="73" w:unhideWhenUsed="0"/>
+    <w:lsdException w:name="Light Shading Accent 4" w:semiHidden="0" w:uiPriority="60" w:unhideWhenUsed="0"/>
+    <w:lsdException w:name="Light List Accent 4" w:semiHidden="0" w:uiPriority="61" w:unhideWhenUsed="0"/>
+    <w:lsdException w:name="Light Grid Accent 4" w:semiHidden="0" w:uiPriority="62" w:unhideWhenUsed="0"/>
+    <w:lsdException w:name="Medium Shading 1 Accent 4" w:semiHidden="0" w:uiPriority="63" w:unhideWhenUsed="0"/>
+    <w:lsdException w:name="Medium Shading 2 Accent 4" w:semiHidden="0" w:uiPriority="64" w:unhideWhenUsed="0"/>
+    <w:lsdException w:name="Medium List 1 Accent 4" w:semiHidden="0" w:uiPriority="65" w:unhideWhenUsed="0"/>
+    <w:lsdException w:name="Medium List 2 Accent 4" w:semiHidden="0" w:uiPriority="66" w:unhideWhenUsed="0"/>
+    <w:lsdException w:name="Medium Grid 1 Accent 4" w:semiHidden="0" w:uiPriority="67" w:unhideWhenUsed="0"/>
+    <w:lsdException w:name="Medium Grid 2 Accent 4" w:semiHidden="0" w:uiPriority="68" w:unhideWhenUsed="0"/>
+    <w:lsdException w:name="Medium Grid 3 Accent 4" w:semiHidden="0" w:uiPriority="69" w:unhideWhenUsed="0"/>
+    <w:lsdException w:name="Dark List Accent 4" w:semiHidden="0" w:uiPriority="70" w:unhideWhenUsed="0"/>
+    <w:lsdException w:name="Colorful Shading Accent 4" w:semiHidden="0" w:uiPriority="71" w:unhideWhenUsed="0"/>
+    <w:lsdException w:name="Colorful List Accent 4" w:semiHidden="0" w:uiPriority="72" w:unhideWhenUsed="0"/>
+    <w:lsdException w:name="Colorful Grid Accent 4" w:semiHidden="0" w:uiPriority="73" w:unhideWhenUsed="0"/>
+    <w:lsdException w:name="Light Shading Accent 5" w:semiHidden="0" w:uiPriority="60" w:unhideWhenUsed="0"/>
+    <w:lsdException w:name="Light List Accent 5" w:semiHidden="0" w:uiPriority="61" w:unhideWhenUsed="0"/>
+    <w:lsdException w:name="Light Grid Accent 5" w:semiHidden="0" w:uiPriority="62" w:unhideWhenUsed="0"/>
+    <w:lsdException w:name="Medium Shading 1 Accent 5" w:semiHidden="0" w:uiPriority="63" w:unhideWhenUsed="0"/>
+    <w:lsdException w:name="Medium Shading 2 Accent 5" w:semiHidden="0" w:uiPriority="64" w:unhideWhenUsed="0"/>
+    <w:lsdException w:name="Medium List 1 Accent 5" w:semiHidden="0" w:uiPriority="65" w:unhideWhenUsed="0"/>
+    <w:lsdException w:name="Medium List 2 Accent 5" w:semiHidden="0" w:uiPriority="66" w:unhideWhenUsed="0"/>
+    <w:lsdException w:name="Medium Grid 1 Accent 5" w:semiHidden="0" w:uiPriority="67" w:unhideWhenUsed="0"/>
+    <w:lsdException w:name="Medium Grid 2 Accent 5" w:semiHidden="0" w:uiPriority="68" w:unhideWhenUsed="0"/>
+    <w:lsdException w:name="Medium Grid 3 Accent 5" w:semiHidden="0" w:uiPriority="69" w:unhideWhenUsed="0"/>
+    <w:lsdException w:name="Dark List Accent 5" w:semiHidden="0" w:uiPriority="70" w:unhideWhenUsed="0"/>
+    <w:lsdException w:name="Colorful Shading Accent 5" w:semiHidden="0" w:uiPriority="71" w:unhideWhenUsed="0"/>
+    <w:lsdException w:name="Colorful List Accent 5" w:semiHidden="0" w:uiPriority="72" w:unhideWhenUsed="0"/>
+    <w:lsdException w:name="Colorful Grid Accent 5" w:semiHidden="0" w:uiPriority="73" w:unhideWhenUsed="0"/>
+    <w:lsdException w:name="Light Shading Accent 6" w:semiHidden="0" w:uiPriority="60" w:unhideWhenUsed="0"/>
+    <w:lsdException w:name="Light List Accent 6" w:semiHidden="0" w:uiPriority="61" w:unhideWhenUsed="0"/>
+    <w:lsdException w:name="Light Grid Accent 6" w:semiHidden="0" w:uiPriority="62" w:unhideWhenUsed="0"/>
+    <w:lsdException w:name="Medium Shading 1 Accent 6" w:semiHidden="0" w:uiPriority="63" w:unhideWhenUsed="0"/>
+    <w:lsdException w:name="Medium Shading 2 Accent 6" w:semiHidden="0" w:uiPriority="64" w:unhideWhenUsed="0"/>
+    <w:lsdException w:name="Medium List 1 Accent 6" w:semiHidden="0" w:uiPriority="65" w:unhideWhenUsed="0"/>
+    <w:lsdException w:name="Medium List 2 Accent 6" w:semiHidden="0" w:uiPriority="66" w:unhideWhenUsed="0"/>
+    <w:lsdException w:name="Medium Grid 1 Accent 6" w:semiHidden="0" w:uiPriority="67" w:unhideWhenUsed="0"/>
+    <w:lsdException w:name="Medium Grid 2 Accent 6" w:semiHidden="0" w:uiPriority="68" w:unhideWhenUsed="0"/>
+    <w:lsdException w:name="Medium Grid 3 Accent 6" w:semiHidden="0" w:uiPriority="69" w:unhideWhenUsed="0"/>
+    <w:lsdException w:name="Dark List Accent 6" w:semiHidden="0" w:uiPriority="70" w:unhideWhenUsed="0"/>
+    <w:lsdException w:name="Colorful Shading Accent 6" w:semiHidden="0" w:uiPriority="71" w:unhideWhenUsed="0"/>
+    <w:lsdException w:name="Colorful List Accent 6" w:semiHidden="0" w:uiPriority="72" w:unhideWhenUsed="0"/>
+    <w:lsdException w:name="Colorful Grid Accent 6" w:semiHidden="0" w:uiPriority="73" w:unhideWhenUsed="0"/>
+    <w:lsdException w:name="Subtle Emphasis" w:semiHidden="0" w:uiPriority="19" w:unhideWhenUsed="0" w:qFormat="1"/>
+    <w:lsdException w:name="Intense Emphasis" w:semiHidden="0" w:uiPriority="21" w:unhideWhenUsed="0" w:qFormat="1"/>
+    <w:lsdException w:name="Subtle Reference" w:semiHidden="0" w:uiPriority="31" w:unhideWhenUsed="0" w:qFormat="1"/>
+    <w:lsdException w:name="Intense Reference" w:semiHidden="0" w:uiPriority="32" w:unhideWhenUsed="0" w:qFormat="1"/>
+    <w:lsdException w:name="Book Title" w:semiHidden="0" w:uiPriority="33" w:unhideWhenUsed="0" w:qFormat="1"/>
+    <w:lsdException w:name="Bibliography" w:uiPriority="37"/>
+    <w:lsdException w:name="TOC Heading" w:uiPriority="39" w:qFormat="1"/>
+  </w:latentStyles>
+  <w:style w:type="paragraph" w:default="1" w:styleId="Normal">
+    <w:name w:val="Normal"/>
+    <w:qFormat/>
+  </w:style>
+  <w:style w:type="character" w:default="1" w:styleId="DefaultParagraphFont">
+    <w:name w:val="Default Paragraph Font"/>
+    <w:uiPriority w:val="1"/>
+    <w:semiHidden/>
+    <w:unhideWhenUsed/>
+  </w:style>
+  <w:style w:type="table" w:default="1" w:styleId="TableNormal">
+    <w:name w:val="Normal Table"/>
+    <w:uiPriority w:val="99"/>
+    <w:semiHidden/>
+    <w:unhideWhenUsed/>
+    <w:tblPr>
+      <w:tblInd w:w="0" w:type="dxa"/>
+      <w:tblCellMar>
+        <w:top w:w="0" w:type="dxa"/>
+        <w:left w:w="108" w:type="dxa"/>
+        <w:bottom w:w="0" w:type="dxa"/>
+        <w:right w:w="108" w:type="dxa"/>
+      </w:tblCellMar>
+    </w:tblPr>
+  </w:style>
+  <w:style w:type="numbering" w:default="1" w:styleId="NoList">
+    <w:name w:val="No List"/>
+    <w:uiPriority w:val="99"/>
+    <w:semiHidden/>
+    <w:unhideWhenUsed/>
+  </w:style>
+</w:styles>
+</file>
+
 <file path=word/glossary/document.xml><?xml version="1.0" encoding="utf-8"?>
-<w:glossaryDocument xmlns:ve="http://schemas.openxmlformats.org/markup-compatibility/2006" xmlns:o="urn:schemas-microsoft-com:office:office" xmlns:r="http://schemas.openxmlformats.org/officeDocument/2006/relationships" xmlns:m="http://schemas.openxmlformats.org/officeDocument/2006/math" xmlns:v="urn:schemas-microsoft-com:vml" xmlns:wp="http://schemas.openxmlformats.org/drawingml/2006/wordprocessingDrawing" xmlns:w10="urn:schemas-microsoft-com:office:word" xmlns:w="http://schemas.openxmlformats.org/wordprocessingml/2006/main" xmlns:wne="http://schemas.microsoft.com/office/word/2006/wordml">
+<w:glossaryDocument xmlns:wpc="http://schemas.microsoft.com/office/word/2010/wordprocessingCanvas" xmlns:mc="http://schemas.openxmlformats.org/markup-compatibility/2006" xmlns:o="urn:schemas-microsoft-com:office:office" xmlns:r="http://schemas.openxmlformats.org/officeDocument/2006/relationships" xmlns:m="http://schemas.openxmlformats.org/officeDocument/2006/math" xmlns:v="urn:schemas-microsoft-com:vml" xmlns:wp14="http://schemas.microsoft.com/office/word/2010/wordprocessingDrawing" xmlns:wp="http://schemas.openxmlformats.org/drawingml/2006/wordprocessingDrawing" xmlns:w10="urn:schemas-microsoft-com:office:word" xmlns:w="http://schemas.openxmlformats.org/wordprocessingml/2006/main" xmlns:w14="http://schemas.microsoft.com/office/word/2010/wordml" xmlns:wpg="http://schemas.microsoft.com/office/word/2010/wordprocessingGroup" xmlns:wpi="http://schemas.microsoft.com/office/word/2010/wordprocessingInk" xmlns:wne="http://schemas.microsoft.com/office/word/2006/wordml" xmlns:wps="http://schemas.microsoft.com/office/word/2010/wordprocessingShape" mc:Ignorable="w14 wp14">
   <w:docParts>
     <w:docPart>
       <w:docPartPr>
@@ -5292,42 +5997,12 @@
         </w:p>
       </w:docPartBody>
     </w:docPart>
-    <w:docPart>
-      <w:docPartPr>
-        <w:name w:val="40F88D238F02412FB663610CA29E475F"/>
-        <w:category>
-          <w:name w:val="General"/>
-          <w:gallery w:val="placeholder"/>
-        </w:category>
-        <w:types>
-          <w:type w:val="bbPlcHdr"/>
-        </w:types>
-        <w:behaviors>
-          <w:behavior w:val="content"/>
-        </w:behaviors>
-        <w:guid w:val="{BA82F314-AAE7-4202-B352-C33CC3B06F81}"/>
-      </w:docPartPr>
-      <w:docPartBody>
-        <w:p>
-          <w:pPr>
-            <w:pStyle w:val="40F88D238F02412FB663610CA29E475F"/>
-          </w:pPr>
-          <w:r>
-            <w:rPr>
-              <w:b/>
-              <w:bCs/>
-            </w:rPr>
-            <w:t>[Type the author name]</w:t>
-          </w:r>
-        </w:p>
-      </w:docPartBody>
-    </w:docPart>
   </w:docParts>
 </w:glossaryDocument>
 </file>
 
 <file path=word/glossary/fontTable.xml><?xml version="1.0" encoding="utf-8"?>
-<w:fonts xmlns:r="http://schemas.openxmlformats.org/officeDocument/2006/relationships" xmlns:w="http://schemas.openxmlformats.org/wordprocessingml/2006/main">
+<w:fonts xmlns:mc="http://schemas.openxmlformats.org/markup-compatibility/2006" xmlns:r="http://schemas.openxmlformats.org/officeDocument/2006/relationships" xmlns:w="http://schemas.openxmlformats.org/wordprocessingml/2006/main" xmlns:w14="http://schemas.microsoft.com/office/word/2010/wordml" mc:Ignorable="w14">
   <w:font w:name="Times New Roman">
     <w:panose1 w:val="02020603050405020304"/>
     <w:charset w:val="00"/>
@@ -5353,8 +6028,9 @@
     <w:panose1 w:val="020B0604030504040204"/>
     <w:charset w:val="00"/>
     <w:family w:val="swiss"/>
+    <w:notTrueType/>
     <w:pitch w:val="variable"/>
-    <w:sig w:usb0="E1002EFF" w:usb1="C000605B" w:usb2="00000029" w:usb3="00000000" w:csb0="000101FF" w:csb1="00000000"/>
+    <w:sig w:usb0="00000003" w:usb1="00000000" w:usb2="00000000" w:usb3="00000000" w:csb0="00000001" w:csb1="00000000"/>
   </w:font>
   <w:font w:name="Candara">
     <w:panose1 w:val="020E0502030303020204"/>
@@ -5367,24 +6043,26 @@
 </file>
 
 <file path=word/glossary/settings.xml><?xml version="1.0" encoding="utf-8"?>
-<w:settings xmlns:o="urn:schemas-microsoft-com:office:office" xmlns:r="http://schemas.openxmlformats.org/officeDocument/2006/relationships" xmlns:m="http://schemas.openxmlformats.org/officeDocument/2006/math" xmlns:v="urn:schemas-microsoft-com:vml" xmlns:w10="urn:schemas-microsoft-com:office:word" xmlns:w="http://schemas.openxmlformats.org/wordprocessingml/2006/main" xmlns:sl="http://schemas.openxmlformats.org/schemaLibrary/2006/main">
+<w:settings xmlns:mc="http://schemas.openxmlformats.org/markup-compatibility/2006" xmlns:o="urn:schemas-microsoft-com:office:office" xmlns:r="http://schemas.openxmlformats.org/officeDocument/2006/relationships" xmlns:m="http://schemas.openxmlformats.org/officeDocument/2006/math" xmlns:v="urn:schemas-microsoft-com:vml" xmlns:w10="urn:schemas-microsoft-com:office:word" xmlns:w="http://schemas.openxmlformats.org/wordprocessingml/2006/main" xmlns:w14="http://schemas.microsoft.com/office/word/2010/wordml" xmlns:sl="http://schemas.openxmlformats.org/schemaLibrary/2006/main" mc:Ignorable="w14">
   <w:view w:val="normal"/>
   <w:defaultTabStop w:val="720"/>
   <w:characterSpacingControl w:val="doNotCompress"/>
   <w:compat>
     <w:useFELayout/>
+    <w:compatSetting w:name="compatibilityMode" w:uri="http://schemas.microsoft.com/office/word" w:val="12"/>
   </w:compat>
   <w:rsids>
     <w:rsidRoot w:val="00810EDA"/>
     <w:rsid w:val="0040355D"/>
     <w:rsid w:val="00810EDA"/>
     <w:rsid w:val="00D01A46"/>
+    <w:rsid w:val="00F2762F"/>
   </w:rsids>
   <m:mathPr>
     <m:mathFont m:val="Cambria Math"/>
     <m:brkBin m:val="before"/>
     <m:brkBinSub m:val="--"/>
-    <m:smallFrac m:val="off"/>
+    <m:smallFrac m:val="0"/>
     <m:dispDef/>
     <m:lMargin m:val="0"/>
     <m:rMargin m:val="0"/>
@@ -5401,7 +6079,7 @@
 </file>
 
 <file path=word/glossary/styles.xml><?xml version="1.0" encoding="utf-8"?>
-<w:styles xmlns:r="http://schemas.openxmlformats.org/officeDocument/2006/relationships" xmlns:w="http://schemas.openxmlformats.org/wordprocessingml/2006/main">
+<w:styles xmlns:mc="http://schemas.openxmlformats.org/markup-compatibility/2006" xmlns:r="http://schemas.openxmlformats.org/officeDocument/2006/relationships" xmlns:w="http://schemas.openxmlformats.org/wordprocessingml/2006/main" xmlns:w14="http://schemas.microsoft.com/office/word/2010/wordml" mc:Ignorable="w14">
   <w:docDefaults>
     <w:rPrDefault>
       <w:rPr>
@@ -5572,7 +6250,6 @@
     <w:uiPriority w:val="99"/>
     <w:semiHidden/>
     <w:unhideWhenUsed/>
-    <w:qFormat/>
     <w:tblPr>
       <w:tblInd w:w="0" w:type="dxa"/>
       <w:tblCellMar>
@@ -5692,8 +6369,198 @@
 </w:styles>
 </file>
 
+<file path=word/glossary/stylesWithEffects.xml><?xml version="1.0" encoding="utf-8"?>
+<w:styles xmlns:wpc="http://schemas.microsoft.com/office/word/2010/wordprocessingCanvas" xmlns:mc="http://schemas.openxmlformats.org/markup-compatibility/2006" xmlns:o="urn:schemas-microsoft-com:office:office" xmlns:r="http://schemas.openxmlformats.org/officeDocument/2006/relationships" xmlns:m="http://schemas.openxmlformats.org/officeDocument/2006/math" xmlns:v="urn:schemas-microsoft-com:vml" xmlns:wp14="http://schemas.microsoft.com/office/word/2010/wordprocessingDrawing" xmlns:wp="http://schemas.openxmlformats.org/drawingml/2006/wordprocessingDrawing" xmlns:w10="urn:schemas-microsoft-com:office:word" xmlns:w="http://schemas.openxmlformats.org/wordprocessingml/2006/main" xmlns:w14="http://schemas.microsoft.com/office/word/2010/wordml" xmlns:wpg="http://schemas.microsoft.com/office/word/2010/wordprocessingGroup" xmlns:wpi="http://schemas.microsoft.com/office/word/2010/wordprocessingInk" xmlns:wne="http://schemas.microsoft.com/office/word/2006/wordml" xmlns:wps="http://schemas.microsoft.com/office/word/2010/wordprocessingShape" mc:Ignorable="w14 wp14">
+  <w:docDefaults>
+    <w:rPrDefault>
+      <w:rPr>
+        <w:rFonts w:asciiTheme="minorHAnsi" w:eastAsiaTheme="minorEastAsia" w:hAnsiTheme="minorHAnsi" w:cstheme="minorBidi"/>
+        <w:sz w:val="22"/>
+        <w:szCs w:val="22"/>
+        <w:lang w:val="en-US" w:eastAsia="en-US" w:bidi="ar-SA"/>
+      </w:rPr>
+    </w:rPrDefault>
+    <w:pPrDefault>
+      <w:pPr>
+        <w:spacing w:after="200" w:line="276" w:lineRule="auto"/>
+      </w:pPr>
+    </w:pPrDefault>
+  </w:docDefaults>
+  <w:latentStyles w:defLockedState="0" w:defUIPriority="99" w:defSemiHidden="1" w:defUnhideWhenUsed="1" w:defQFormat="0" w:count="267">
+    <w:lsdException w:name="Normal" w:semiHidden="0" w:uiPriority="0" w:unhideWhenUsed="0" w:qFormat="1"/>
+    <w:lsdException w:name="heading 1" w:semiHidden="0" w:uiPriority="9" w:unhideWhenUsed="0" w:qFormat="1"/>
+    <w:lsdException w:name="heading 2" w:uiPriority="9" w:qFormat="1"/>
+    <w:lsdException w:name="heading 3" w:uiPriority="9" w:qFormat="1"/>
+    <w:lsdException w:name="heading 4" w:uiPriority="9" w:qFormat="1"/>
+    <w:lsdException w:name="heading 5" w:uiPriority="9" w:qFormat="1"/>
+    <w:lsdException w:name="heading 6" w:uiPriority="9" w:qFormat="1"/>
+    <w:lsdException w:name="heading 7" w:uiPriority="9" w:qFormat="1"/>
+    <w:lsdException w:name="heading 8" w:uiPriority="9" w:qFormat="1"/>
+    <w:lsdException w:name="heading 9" w:uiPriority="9" w:qFormat="1"/>
+    <w:lsdException w:name="toc 1" w:uiPriority="39"/>
+    <w:lsdException w:name="toc 2" w:uiPriority="39"/>
+    <w:lsdException w:name="toc 3" w:uiPriority="39"/>
+    <w:lsdException w:name="toc 4" w:uiPriority="39"/>
+    <w:lsdException w:name="toc 5" w:uiPriority="39"/>
+    <w:lsdException w:name="toc 6" w:uiPriority="39"/>
+    <w:lsdException w:name="toc 7" w:uiPriority="39"/>
+    <w:lsdException w:name="toc 8" w:uiPriority="39"/>
+    <w:lsdException w:name="toc 9" w:uiPriority="39"/>
+    <w:lsdException w:name="caption" w:uiPriority="35" w:qFormat="1"/>
+    <w:lsdException w:name="Title" w:semiHidden="0" w:uiPriority="10" w:unhideWhenUsed="0" w:qFormat="1"/>
+    <w:lsdException w:name="Default Paragraph Font" w:uiPriority="1"/>
+    <w:lsdException w:name="Subtitle" w:semiHidden="0" w:uiPriority="11" w:unhideWhenUsed="0" w:qFormat="1"/>
+    <w:lsdException w:name="Strong" w:semiHidden="0" w:uiPriority="22" w:unhideWhenUsed="0" w:qFormat="1"/>
+    <w:lsdException w:name="Emphasis" w:semiHidden="0" w:uiPriority="20" w:unhideWhenUsed="0" w:qFormat="1"/>
+    <w:lsdException w:name="Table Grid" w:semiHidden="0" w:uiPriority="59" w:unhideWhenUsed="0"/>
+    <w:lsdException w:name="Placeholder Text" w:unhideWhenUsed="0"/>
+    <w:lsdException w:name="No Spacing" w:semiHidden="0" w:uiPriority="1" w:unhideWhenUsed="0" w:qFormat="1"/>
+    <w:lsdException w:name="Light Shading" w:semiHidden="0" w:uiPriority="60" w:unhideWhenUsed="0"/>
+    <w:lsdException w:name="Light List" w:semiHidden="0" w:uiPriority="61" w:unhideWhenUsed="0"/>
+    <w:lsdException w:name="Light Grid" w:semiHidden="0" w:uiPriority="62" w:unhideWhenUsed="0"/>
+    <w:lsdException w:name="Medium Shading 1" w:semiHidden="0" w:uiPriority="63" w:unhideWhenUsed="0"/>
+    <w:lsdException w:name="Medium Shading 2" w:semiHidden="0" w:uiPriority="64" w:unhideWhenUsed="0"/>
+    <w:lsdException w:name="Medium List 1" w:semiHidden="0" w:uiPriority="65" w:unhideWhenUsed="0"/>
+    <w:lsdException w:name="Medium List 2" w:semiHidden="0" w:uiPriority="66" w:unhideWhenUsed="0"/>
+    <w:lsdException w:name="Medium Grid 1" w:semiHidden="0" w:uiPriority="67" w:unhideWhenUsed="0"/>
+    <w:lsdException w:name="Medium Grid 2" w:semiHidden="0" w:uiPriority="68" w:unhideWhenUsed="0"/>
+    <w:lsdException w:name="Medium Grid 3" w:semiHidden="0" w:uiPriority="69" w:unhideWhenUsed="0"/>
+    <w:lsdException w:name="Dark List" w:semiHidden="0" w:uiPriority="70" w:unhideWhenUsed="0"/>
+    <w:lsdException w:name="Colorful Shading" w:semiHidden="0" w:uiPriority="71" w:unhideWhenUsed="0"/>
+    <w:lsdException w:name="Colorful List" w:semiHidden="0" w:uiPriority="72" w:unhideWhenUsed="0"/>
+    <w:lsdException w:name="Colorful Grid" w:semiHidden="0" w:uiPriority="73" w:unhideWhenUsed="0"/>
+    <w:lsdException w:name="Light Shading Accent 1" w:semiHidden="0" w:uiPriority="60" w:unhideWhenUsed="0"/>
+    <w:lsdException w:name="Light List Accent 1" w:semiHidden="0" w:uiPriority="61" w:unhideWhenUsed="0"/>
+    <w:lsdException w:name="Light Grid Accent 1" w:semiHidden="0" w:uiPriority="62" w:unhideWhenUsed="0"/>
+    <w:lsdException w:name="Medium Shading 1 Accent 1" w:semiHidden="0" w:uiPriority="63" w:unhideWhenUsed="0"/>
+    <w:lsdException w:name="Medium Shading 2 Accent 1" w:semiHidden="0" w:uiPriority="64" w:unhideWhenUsed="0"/>
+    <w:lsdException w:name="Medium List 1 Accent 1" w:semiHidden="0" w:uiPriority="65" w:unhideWhenUsed="0"/>
+    <w:lsdException w:name="Revision" w:unhideWhenUsed="0"/>
+    <w:lsdException w:name="List Paragraph" w:semiHidden="0" w:uiPriority="34" w:unhideWhenUsed="0" w:qFormat="1"/>
+    <w:lsdException w:name="Quote" w:semiHidden="0" w:uiPriority="29" w:unhideWhenUsed="0" w:qFormat="1"/>
+    <w:lsdException w:name="Intense Quote" w:semiHidden="0" w:uiPriority="30" w:unhideWhenUsed="0" w:qFormat="1"/>
+    <w:lsdException w:name="Medium List 2 Accent 1" w:semiHidden="0" w:uiPriority="66" w:unhideWhenUsed="0"/>
+    <w:lsdException w:name="Medium Grid 1 Accent 1" w:semiHidden="0" w:uiPriority="67" w:unhideWhenUsed="0"/>
+    <w:lsdException w:name="Medium Grid 2 Accent 1" w:semiHidden="0" w:uiPriority="68" w:unhideWhenUsed="0"/>
+    <w:lsdException w:name="Medium Grid 3 Accent 1" w:semiHidden="0" w:uiPriority="69" w:unhideWhenUsed="0"/>
+    <w:lsdException w:name="Dark List Accent 1" w:semiHidden="0" w:uiPriority="70" w:unhideWhenUsed="0"/>
+    <w:lsdException w:name="Colorful Shading Accent 1" w:semiHidden="0" w:uiPriority="71" w:unhideWhenUsed="0"/>
+    <w:lsdException w:name="Colorful List Accent 1" w:semiHidden="0" w:uiPriority="72" w:unhideWhenUsed="0"/>
+    <w:lsdException w:name="Colorful Grid Accent 1" w:semiHidden="0" w:uiPriority="73" w:unhideWhenUsed="0"/>
+    <w:lsdException w:name="Light Shading Accent 2" w:semiHidden="0" w:uiPriority="60" w:unhideWhenUsed="0"/>
+    <w:lsdException w:name="Light List Accent 2" w:semiHidden="0" w:uiPriority="61" w:unhideWhenUsed="0"/>
+    <w:lsdException w:name="Light Grid Accent 2" w:semiHidden="0" w:uiPriority="62" w:unhideWhenUsed="0"/>
+    <w:lsdException w:name="Medium Shading 1 Accent 2" w:semiHidden="0" w:uiPriority="63" w:unhideWhenUsed="0"/>
+    <w:lsdException w:name="Medium Shading 2 Accent 2" w:semiHidden="0" w:uiPriority="64" w:unhideWhenUsed="0"/>
+    <w:lsdException w:name="Medium List 1 Accent 2" w:semiHidden="0" w:uiPriority="65" w:unhideWhenUsed="0"/>
+    <w:lsdException w:name="Medium List 2 Accent 2" w:semiHidden="0" w:uiPriority="66" w:unhideWhenUsed="0"/>
+    <w:lsdException w:name="Medium Grid 1 Accent 2" w:semiHidden="0" w:uiPriority="67" w:unhideWhenUsed="0"/>
+    <w:lsdException w:name="Medium Grid 2 Accent 2" w:semiHidden="0" w:uiPriority="68" w:unhideWhenUsed="0"/>
+    <w:lsdException w:name="Medium Grid 3 Accent 2" w:semiHidden="0" w:uiPriority="69" w:unhideWhenUsed="0"/>
+    <w:lsdException w:name="Dark List Accent 2" w:semiHidden="0" w:uiPriority="70" w:unhideWhenUsed="0"/>
+    <w:lsdException w:name="Colorful Shading Accent 2" w:semiHidden="0" w:uiPriority="71" w:unhideWhenUsed="0"/>
+    <w:lsdException w:name="Colorful List Accent 2" w:semiHidden="0" w:uiPriority="72" w:unhideWhenUsed="0"/>
+    <w:lsdException w:name="Colorful Grid Accent 2" w:semiHidden="0" w:uiPriority="73" w:unhideWhenUsed="0"/>
+    <w:lsdException w:name="Light Shading Accent 3" w:semiHidden="0" w:uiPriority="60" w:unhideWhenUsed="0"/>
+    <w:lsdException w:name="Light List Accent 3" w:semiHidden="0" w:uiPriority="61" w:unhideWhenUsed="0"/>
+    <w:lsdException w:name="Light Grid Accent 3" w:semiHidden="0" w:uiPriority="62" w:unhideWhenUsed="0"/>
+    <w:lsdException w:name="Medium Shading 1 Accent 3" w:semiHidden="0" w:uiPriority="63" w:unhideWhenUsed="0"/>
+    <w:lsdException w:name="Medium Shading 2 Accent 3" w:semiHidden="0" w:uiPriority="64" w:unhideWhenUsed="0"/>
+    <w:lsdException w:name="Medium List 1 Accent 3" w:semiHidden="0" w:uiPriority="65" w:unhideWhenUsed="0"/>
+    <w:lsdException w:name="Medium List 2 Accent 3" w:semiHidden="0" w:uiPriority="66" w:unhideWhenUsed="0"/>
+    <w:lsdException w:name="Medium Grid 1 Accent 3" w:semiHidden="0" w:uiPriority="67" w:unhideWhenUsed="0"/>
+    <w:lsdException w:name="Medium Grid 2 Accent 3" w:semiHidden="0" w:uiPriority="68" w:unhideWhenUsed="0"/>
+    <w:lsdException w:name="Medium Grid 3 Accent 3" w:semiHidden="0" w:uiPriority="69" w:unhideWhenUsed="0"/>
+    <w:lsdException w:name="Dark List Accent 3" w:semiHidden="0" w:uiPriority="70" w:unhideWhenUsed="0"/>
+    <w:lsdException w:name="Colorful Shading Accent 3" w:semiHidden="0" w:uiPriority="71" w:unhideWhenUsed="0"/>
+    <w:lsdException w:name="Colorful List Accent 3" w:semiHidden="0" w:uiPriority="72" w:unhideWhenUsed="0"/>
+    <w:lsdException w:name="Colorful Grid Accent 3" w:semiHidden="0" w:uiPriority="73" w:unhideWhenUsed="0"/>
+    <w:lsdException w:name="Light Shading Accent 4" w:semiHidden="0" w:uiPriority="60" w:unhideWhenUsed="0"/>
+    <w:lsdException w:name="Light List Accent 4" w:semiHidden="0" w:uiPriority="61" w:unhideWhenUsed="0"/>
+    <w:lsdException w:name="Light Grid Accent 4" w:semiHidden="0" w:uiPriority="62" w:unhideWhenUsed="0"/>
+    <w:lsdException w:name="Medium Shading 1 Accent 4" w:semiHidden="0" w:uiPriority="63" w:unhideWhenUsed="0"/>
+    <w:lsdException w:name="Medium Shading 2 Accent 4" w:semiHidden="0" w:uiPriority="64" w:unhideWhenUsed="0"/>
+    <w:lsdException w:name="Medium List 1 Accent 4" w:semiHidden="0" w:uiPriority="65" w:unhideWhenUsed="0"/>
+    <w:lsdException w:name="Medium List 2 Accent 4" w:semiHidden="0" w:uiPriority="66" w:unhideWhenUsed="0"/>
+    <w:lsdException w:name="Medium Grid 1 Accent 4" w:semiHidden="0" w:uiPriority="67" w:unhideWhenUsed="0"/>
+    <w:lsdException w:name="Medium Grid 2 Accent 4" w:semiHidden="0" w:uiPriority="68" w:unhideWhenUsed="0"/>
+    <w:lsdException w:name="Medium Grid 3 Accent 4" w:semiHidden="0" w:uiPriority="69" w:unhideWhenUsed="0"/>
+    <w:lsdException w:name="Dark List Accent 4" w:semiHidden="0" w:uiPriority="70" w:unhideWhenUsed="0"/>
+    <w:lsdException w:name="Colorful Shading Accent 4" w:semiHidden="0" w:uiPriority="71" w:unhideWhenUsed="0"/>
+    <w:lsdException w:name="Colorful List Accent 4" w:semiHidden="0" w:uiPriority="72" w:unhideWhenUsed="0"/>
+    <w:lsdException w:name="Colorful Grid Accent 4" w:semiHidden="0" w:uiPriority="73" w:unhideWhenUsed="0"/>
+    <w:lsdException w:name="Light Shading Accent 5" w:semiHidden="0" w:uiPriority="60" w:unhideWhenUsed="0"/>
+    <w:lsdException w:name="Light List Accent 5" w:semiHidden="0" w:uiPriority="61" w:unhideWhenUsed="0"/>
+    <w:lsdException w:name="Light Grid Accent 5" w:semiHidden="0" w:uiPriority="62" w:unhideWhenUsed="0"/>
+    <w:lsdException w:name="Medium Shading 1 Accent 5" w:semiHidden="0" w:uiPriority="63" w:unhideWhenUsed="0"/>
+    <w:lsdException w:name="Medium Shading 2 Accent 5" w:semiHidden="0" w:uiPriority="64" w:unhideWhenUsed="0"/>
+    <w:lsdException w:name="Medium List 1 Accent 5" w:semiHidden="0" w:uiPriority="65" w:unhideWhenUsed="0"/>
+    <w:lsdException w:name="Medium List 2 Accent 5" w:semiHidden="0" w:uiPriority="66" w:unhideWhenUsed="0"/>
+    <w:lsdException w:name="Medium Grid 1 Accent 5" w:semiHidden="0" w:uiPriority="67" w:unhideWhenUsed="0"/>
+    <w:lsdException w:name="Medium Grid 2 Accent 5" w:semiHidden="0" w:uiPriority="68" w:unhideWhenUsed="0"/>
+    <w:lsdException w:name="Medium Grid 3 Accent 5" w:semiHidden="0" w:uiPriority="69" w:unhideWhenUsed="0"/>
+    <w:lsdException w:name="Dark List Accent 5" w:semiHidden="0" w:uiPriority="70" w:unhideWhenUsed="0"/>
+    <w:lsdException w:name="Colorful Shading Accent 5" w:semiHidden="0" w:uiPriority="71" w:unhideWhenUsed="0"/>
+    <w:lsdException w:name="Colorful List Accent 5" w:semiHidden="0" w:uiPriority="72" w:unhideWhenUsed="0"/>
+    <w:lsdException w:name="Colorful Grid Accent 5" w:semiHidden="0" w:uiPriority="73" w:unhideWhenUsed="0"/>
+    <w:lsdException w:name="Light Shading Accent 6" w:semiHidden="0" w:uiPriority="60" w:unhideWhenUsed="0"/>
+    <w:lsdException w:name="Light List Accent 6" w:semiHidden="0" w:uiPriority="61" w:unhideWhenUsed="0"/>
+    <w:lsdException w:name="Light Grid Accent 6" w:semiHidden="0" w:uiPriority="62" w:unhideWhenUsed="0"/>
+    <w:lsdException w:name="Medium Shading 1 Accent 6" w:semiHidden="0" w:uiPriority="63" w:unhideWhenUsed="0"/>
+    <w:lsdException w:name="Medium Shading 2 Accent 6" w:semiHidden="0" w:uiPriority="64" w:unhideWhenUsed="0"/>
+    <w:lsdException w:name="Medium List 1 Accent 6" w:semiHidden="0" w:uiPriority="65" w:unhideWhenUsed="0"/>
+    <w:lsdException w:name="Medium List 2 Accent 6" w:semiHidden="0" w:uiPriority="66" w:unhideWhenUsed="0"/>
+    <w:lsdException w:name="Medium Grid 1 Accent 6" w:semiHidden="0" w:uiPriority="67" w:unhideWhenUsed="0"/>
+    <w:lsdException w:name="Medium Grid 2 Accent 6" w:semiHidden="0" w:uiPriority="68" w:unhideWhenUsed="0"/>
+    <w:lsdException w:name="Medium Grid 3 Accent 6" w:semiHidden="0" w:uiPriority="69" w:unhideWhenUsed="0"/>
+    <w:lsdException w:name="Dark List Accent 6" w:semiHidden="0" w:uiPriority="70" w:unhideWhenUsed="0"/>
+    <w:lsdException w:name="Colorful Shading Accent 6" w:semiHidden="0" w:uiPriority="71" w:unhideWhenUsed="0"/>
+    <w:lsdException w:name="Colorful List Accent 6" w:semiHidden="0" w:uiPriority="72" w:unhideWhenUsed="0"/>
+    <w:lsdException w:name="Colorful Grid Accent 6" w:semiHidden="0" w:uiPriority="73" w:unhideWhenUsed="0"/>
+    <w:lsdException w:name="Subtle Emphasis" w:semiHidden="0" w:uiPriority="19" w:unhideWhenUsed="0" w:qFormat="1"/>
+    <w:lsdException w:name="Intense Emphasis" w:semiHidden="0" w:uiPriority="21" w:unhideWhenUsed="0" w:qFormat="1"/>
+    <w:lsdException w:name="Subtle Reference" w:semiHidden="0" w:uiPriority="31" w:unhideWhenUsed="0" w:qFormat="1"/>
+    <w:lsdException w:name="Intense Reference" w:semiHidden="0" w:uiPriority="32" w:unhideWhenUsed="0" w:qFormat="1"/>
+    <w:lsdException w:name="Book Title" w:semiHidden="0" w:uiPriority="33" w:unhideWhenUsed="0" w:qFormat="1"/>
+    <w:lsdException w:name="Bibliography" w:uiPriority="37"/>
+    <w:lsdException w:name="TOC Heading" w:uiPriority="39" w:qFormat="1"/>
+  </w:latentStyles>
+  <w:style w:type="paragraph" w:default="1" w:styleId="Normal">
+    <w:name w:val="Normal"/>
+    <w:qFormat/>
+  </w:style>
+  <w:style w:type="character" w:default="1" w:styleId="DefaultParagraphFont">
+    <w:name w:val="Default Paragraph Font"/>
+    <w:uiPriority w:val="1"/>
+    <w:semiHidden/>
+    <w:unhideWhenUsed/>
+  </w:style>
+  <w:style w:type="table" w:default="1" w:styleId="TableNormal">
+    <w:name w:val="Normal Table"/>
+    <w:uiPriority w:val="99"/>
+    <w:semiHidden/>
+    <w:unhideWhenUsed/>
+    <w:tblPr>
+      <w:tblInd w:w="0" w:type="dxa"/>
+      <w:tblCellMar>
+        <w:top w:w="0" w:type="dxa"/>
+        <w:left w:w="108" w:type="dxa"/>
+        <w:bottom w:w="0" w:type="dxa"/>
+        <w:right w:w="108" w:type="dxa"/>
+      </w:tblCellMar>
+    </w:tblPr>
+  </w:style>
+  <w:style w:type="numbering" w:default="1" w:styleId="NoList">
+    <w:name w:val="No List"/>
+    <w:uiPriority w:val="99"/>
+    <w:semiHidden/>
+    <w:unhideWhenUsed/>
+  </w:style>
+</w:styles>
+</file>
+
 <file path=word/glossary/webSettings.xml><?xml version="1.0" encoding="utf-8"?>
-<w:webSettings xmlns:r="http://schemas.openxmlformats.org/officeDocument/2006/relationships" xmlns:w="http://schemas.openxmlformats.org/wordprocessingml/2006/main">
+<w:webSettings xmlns:mc="http://schemas.openxmlformats.org/markup-compatibility/2006" xmlns:r="http://schemas.openxmlformats.org/officeDocument/2006/relationships" xmlns:w="http://schemas.openxmlformats.org/wordprocessingml/2006/main" xmlns:w14="http://schemas.microsoft.com/office/word/2010/wordml" mc:Ignorable="w14">
   <w:optimizeForBrowser/>
 </w:webSettings>
 </file>
@@ -6005,7 +6872,7 @@
 </file>
 
 <file path=customXml/itemProps2.xml><?xml version="1.0" encoding="utf-8"?>
-<ds:datastoreItem xmlns:ds="http://schemas.openxmlformats.org/officeDocument/2006/customXml" ds:itemID="{8C294B14-3977-4B94-BF10-EF5B686E2C8C}">
+<ds:datastoreItem xmlns:ds="http://schemas.openxmlformats.org/officeDocument/2006/customXml" ds:itemID="{A2BCC81A-BDB0-4AA8-91A6-8B365C6A03DB}">
   <ds:schemaRefs>
     <ds:schemaRef ds:uri="http://schemas.openxmlformats.org/officeDocument/2006/bibliography"/>
   </ds:schemaRefs>

</xml_diff>

<commit_message>
added subheadings in Implementation Section
</commit_message>
<xml_diff>
--- a/report/Emergency_Response_System_Report.docx
+++ b/report/Emergency_Response_System_Report.docx
@@ -1,6 +1,6 @@
 
 <file path=word/document.xml><?xml version="1.0" encoding="utf-8"?>
-<w:document xmlns:wpc="http://schemas.microsoft.com/office/word/2010/wordprocessingCanvas" xmlns:mc="http://schemas.openxmlformats.org/markup-compatibility/2006" xmlns:o="urn:schemas-microsoft-com:office:office" xmlns:r="http://schemas.openxmlformats.org/officeDocument/2006/relationships" xmlns:m="http://schemas.openxmlformats.org/officeDocument/2006/math" xmlns:v="urn:schemas-microsoft-com:vml" xmlns:wp14="http://schemas.microsoft.com/office/word/2010/wordprocessingDrawing" xmlns:wp="http://schemas.openxmlformats.org/drawingml/2006/wordprocessingDrawing" xmlns:w10="urn:schemas-microsoft-com:office:word" xmlns:w="http://schemas.openxmlformats.org/wordprocessingml/2006/main" xmlns:w14="http://schemas.microsoft.com/office/word/2010/wordml" xmlns:wpg="http://schemas.microsoft.com/office/word/2010/wordprocessingGroup" xmlns:wpi="http://schemas.microsoft.com/office/word/2010/wordprocessingInk" xmlns:wne="http://schemas.microsoft.com/office/word/2006/wordml" xmlns:wps="http://schemas.microsoft.com/office/word/2010/wordprocessingShape" mc:Ignorable="w14 wp14">
+<w:document xmlns:ve="http://schemas.openxmlformats.org/markup-compatibility/2006" xmlns:o="urn:schemas-microsoft-com:office:office" xmlns:r="http://schemas.openxmlformats.org/officeDocument/2006/relationships" xmlns:m="http://schemas.openxmlformats.org/officeDocument/2006/math" xmlns:v="urn:schemas-microsoft-com:vml" xmlns:wp="http://schemas.openxmlformats.org/drawingml/2006/wordprocessingDrawing" xmlns:w10="urn:schemas-microsoft-com:office:word" xmlns:w="http://schemas.openxmlformats.org/wordprocessingml/2006/main" xmlns:wne="http://schemas.microsoft.com/office/word/2006/wordml">
   <w:body>
     <w:sdt>
       <w:sdtPr>
@@ -24,7 +24,7 @@
               <w:lang w:eastAsia="zh-TW"/>
             </w:rPr>
             <w:pict>
-              <v:group id="_x0000_s1027" style="position:absolute;margin-left:1785.75pt;margin-top:0;width:264.55pt;height:690.65pt;z-index:251660288;mso-position-horizontal:right;mso-position-horizontal-relative:page;mso-position-vertical:bottom;mso-position-vertical-relative:page" coordorigin="5531,1258" coordsize="5291,13813">
+              <v:group id="_x0000_s1027" style="position:absolute;margin-left:2010.3pt;margin-top:0;width:264.55pt;height:690.65pt;z-index:251660288;mso-position-horizontal:right;mso-position-horizontal-relative:page;mso-position-vertical:bottom;mso-position-vertical-relative:page" coordorigin="5531,1258" coordsize="5291,13813">
                 <v:shapetype id="_x0000_t32" coordsize="21600,21600" o:spt="32" o:oned="t" path="m,l21600,21600e" filled="f">
                   <v:path arrowok="t" fillok="f" o:connecttype="none"/>
                   <o:lock v:ext="edit" shapetype="t"/>
@@ -64,7 +64,7 @@
               <w:lang w:eastAsia="zh-TW"/>
             </w:rPr>
             <w:pict>
-              <v:group id="_x0000_s1033" style="position:absolute;margin-left:2757.9pt;margin-top:0;width:332.7pt;height:227.25pt;z-index:251661312;mso-position-horizontal:right;mso-position-horizontal-relative:margin;mso-position-vertical:top;mso-position-vertical-relative:page" coordorigin="4136,15" coordsize="6654,4545" o:allowincell="f">
+              <v:group id="_x0000_s1033" style="position:absolute;margin-left:3050.6pt;margin-top:0;width:332.7pt;height:227.25pt;z-index:251661312;mso-position-horizontal:right;mso-position-horizontal-relative:margin;mso-position-vertical:top;mso-position-vertical-relative:page" coordorigin="4136,15" coordsize="6654,4545" o:allowincell="f">
                 <v:shape id="_x0000_s1034" type="#_x0000_t32" style="position:absolute;left:4136;top:15;width:3058;height:3855" o:connectortype="straight" strokecolor="#a7bfde [1620]"/>
                 <v:oval id="_x0000_s1035" style="position:absolute;left:6674;top:444;width:4116;height:4116" fillcolor="#a7bfde [1620]" stroked="f"/>
                 <v:oval id="_x0000_s1036" style="position:absolute;left:6773;top:1058;width:3367;height:3367" fillcolor="#d3dfee [820]" stroked="f"/>
@@ -78,7 +78,7 @@
           <w:tblPr>
             <w:tblpPr w:leftFromText="187" w:rightFromText="187" w:vertAnchor="page" w:horzAnchor="margin" w:tblpY="7711"/>
             <w:tblW w:w="3440" w:type="pct"/>
-            <w:tblLook w:val="04A0" w:firstRow="1" w:lastRow="0" w:firstColumn="1" w:lastColumn="0" w:noHBand="0" w:noVBand="1"/>
+            <w:tblLook w:val="04A0"/>
           </w:tblPr>
           <w:tblGrid>
             <w:gridCol w:w="6588"/>
@@ -121,7 +121,6 @@
                     <w:dataBinding w:prefixMappings="xmlns:ns0='http://schemas.openxmlformats.org/package/2006/metadata/core-properties' xmlns:ns1='http://purl.org/dc/elements/1.1/'" w:xpath="/ns0:coreProperties[1]/ns1:title[1]" w:storeItemID="{6C3C8BC8-F283-45AE-878A-BAB7291924A1}"/>
                     <w:text/>
                   </w:sdtPr>
-                  <w:sdtEndPr/>
                   <w:sdtContent>
                     <w:r>
                       <w:rPr>
@@ -158,7 +157,6 @@
                 <w:dataBinding w:prefixMappings="xmlns:ns0='http://schemas.openxmlformats.org/package/2006/metadata/core-properties' xmlns:ns1='http://purl.org/dc/elements/1.1/'" w:xpath="/ns0:coreProperties[1]/ns1:subject[1]" w:storeItemID="{6C3C8BC8-F283-45AE-878A-BAB7291924A1}"/>
                 <w:text/>
               </w:sdtPr>
-              <w:sdtEndPr/>
               <w:sdtContent>
                 <w:tc>
                   <w:tcPr>
@@ -220,7 +218,6 @@
                 <w:dataBinding w:prefixMappings="xmlns:ns0='http://schemas.microsoft.com/office/2006/coverPageProps'" w:xpath="/ns0:CoverPageProperties[1]/ns0:Abstract[1]" w:storeItemID="{55AF091B-3C7A-41E3-B477-F2FDAA23CFDA}"/>
                 <w:text/>
               </w:sdtPr>
-              <w:sdtEndPr/>
               <w:sdtContent>
                 <w:tc>
                   <w:tcPr>
@@ -275,13 +272,9 @@
                 </w:rPr>
                 <w:alias w:val="Author"/>
                 <w:id w:val="703864205"/>
-                <w:placeholder>
-                  <w:docPart w:val="40F88D238F02412FB663610CA29E475F"/>
-                </w:placeholder>
                 <w:dataBinding w:prefixMappings="xmlns:ns0='http://schemas.openxmlformats.org/package/2006/metadata/core-properties' xmlns:ns1='http://purl.org/dc/elements/1.1/'" w:xpath="/ns0:coreProperties[1]/ns1:creator[1]" w:storeItemID="{6C3C8BC8-F283-45AE-878A-BAB7291924A1}"/>
                 <w:text/>
               </w:sdtPr>
-              <w:sdtEndPr/>
               <w:sdtContent>
                 <w:tc>
                   <w:tcPr>
@@ -327,7 +320,6 @@
                   <w:calendar w:val="gregorian"/>
                 </w:date>
               </w:sdtPr>
-              <w:sdtEndPr/>
               <w:sdtContent>
                 <w:tc>
                   <w:tcPr>
@@ -450,7 +442,7 @@
             </w:rPr>
             <w:fldChar w:fldCharType="separate"/>
           </w:r>
-          <w:hyperlink w:anchor="_Toc374109463" w:history="1">
+          <w:hyperlink w:anchor="_Toc374110810" w:history="1">
             <w:r>
               <w:rPr>
                 <w:rStyle w:val="Hyperlink"/>
@@ -479,7 +471,7 @@
                 <w:noProof/>
                 <w:webHidden/>
               </w:rPr>
-              <w:instrText xml:space="preserve"> PAGEREF _Toc374109463 \h </w:instrText>
+              <w:instrText xml:space="preserve"> PAGEREF _Toc374110810 \h </w:instrText>
             </w:r>
             <w:r>
               <w:rPr>
@@ -521,7 +513,7 @@
               <w:noProof/>
             </w:rPr>
           </w:pPr>
-          <w:hyperlink w:anchor="_Toc374109464" w:history="1">
+          <w:hyperlink w:anchor="_Toc374110811" w:history="1">
             <w:r>
               <w:rPr>
                 <w:rStyle w:val="Hyperlink"/>
@@ -548,7 +540,7 @@
                 <w:noProof/>
                 <w:webHidden/>
               </w:rPr>
-              <w:instrText xml:space="preserve"> PAGEREF _Toc374109464 \h </w:instrText>
+              <w:instrText xml:space="preserve"> PAGEREF _Toc374110811 \h </w:instrText>
             </w:r>
             <w:r>
               <w:rPr>
@@ -590,7 +582,7 @@
               <w:noProof/>
             </w:rPr>
           </w:pPr>
-          <w:hyperlink w:anchor="_Toc374109465" w:history="1">
+          <w:hyperlink w:anchor="_Toc374110812" w:history="1">
             <w:r>
               <w:rPr>
                 <w:rStyle w:val="Hyperlink"/>
@@ -618,7 +610,7 @@
                 <w:noProof/>
                 <w:webHidden/>
               </w:rPr>
-              <w:instrText xml:space="preserve"> PAGEREF _Toc374109465 \h </w:instrText>
+              <w:instrText xml:space="preserve"> PAGEREF _Toc374110812 \h </w:instrText>
             </w:r>
             <w:r>
               <w:rPr>
@@ -660,7 +652,7 @@
               <w:noProof/>
             </w:rPr>
           </w:pPr>
-          <w:hyperlink w:anchor="_Toc374109466" w:history="1">
+          <w:hyperlink w:anchor="_Toc374110813" w:history="1">
             <w:r>
               <w:rPr>
                 <w:rStyle w:val="Hyperlink"/>
@@ -688,7 +680,7 @@
                 <w:noProof/>
                 <w:webHidden/>
               </w:rPr>
-              <w:instrText xml:space="preserve"> PAGEREF _Toc374109466 \h </w:instrText>
+              <w:instrText xml:space="preserve"> PAGEREF _Toc374110813 \h </w:instrText>
             </w:r>
             <w:r>
               <w:rPr>
@@ -730,7 +722,7 @@
               <w:noProof/>
             </w:rPr>
           </w:pPr>
-          <w:hyperlink w:anchor="_Toc374109467" w:history="1">
+          <w:hyperlink w:anchor="_Toc374110814" w:history="1">
             <w:r>
               <w:rPr>
                 <w:rStyle w:val="Hyperlink"/>
@@ -758,7 +750,7 @@
                 <w:noProof/>
                 <w:webHidden/>
               </w:rPr>
-              <w:instrText xml:space="preserve"> PAGEREF _Toc374109467 \h </w:instrText>
+              <w:instrText xml:space="preserve"> PAGEREF _Toc374110814 \h </w:instrText>
             </w:r>
             <w:r>
               <w:rPr>
@@ -800,7 +792,7 @@
               <w:noProof/>
             </w:rPr>
           </w:pPr>
-          <w:hyperlink w:anchor="_Toc374109468" w:history="1">
+          <w:hyperlink w:anchor="_Toc374110815" w:history="1">
             <w:r>
               <w:rPr>
                 <w:rStyle w:val="Hyperlink"/>
@@ -828,7 +820,7 @@
                 <w:noProof/>
                 <w:webHidden/>
               </w:rPr>
-              <w:instrText xml:space="preserve"> PAGEREF _Toc374109468 \h </w:instrText>
+              <w:instrText xml:space="preserve"> PAGEREF _Toc374110815 \h </w:instrText>
             </w:r>
             <w:r>
               <w:rPr>
@@ -848,7 +840,567 @@
                 <w:noProof/>
                 <w:webHidden/>
               </w:rPr>
-              <w:t>8</w:t>
+              <w:t>9</w:t>
+            </w:r>
+            <w:r>
+              <w:rPr>
+                <w:noProof/>
+                <w:webHidden/>
+              </w:rPr>
+              <w:fldChar w:fldCharType="end"/>
+            </w:r>
+          </w:hyperlink>
+        </w:p>
+        <w:p>
+          <w:pPr>
+            <w:pStyle w:val="TOC2"/>
+            <w:tabs>
+              <w:tab w:val="right" w:leader="dot" w:pos="9350"/>
+            </w:tabs>
+            <w:rPr>
+              <w:rFonts w:eastAsiaTheme="minorEastAsia"/>
+              <w:noProof/>
+            </w:rPr>
+          </w:pPr>
+          <w:hyperlink w:anchor="_Toc374110816" w:history="1">
+            <w:r>
+              <w:rPr>
+                <w:rStyle w:val="Hyperlink"/>
+                <w:rFonts w:ascii="Candara" w:hAnsi="Candara"/>
+                <w:noProof/>
+              </w:rPr>
+              <w:t>Wearable Personal Security Bracelet</w:t>
+            </w:r>
+            <w:r>
+              <w:rPr>
+                <w:noProof/>
+                <w:webHidden/>
+              </w:rPr>
+              <w:tab/>
+            </w:r>
+            <w:r>
+              <w:rPr>
+                <w:noProof/>
+                <w:webHidden/>
+              </w:rPr>
+              <w:fldChar w:fldCharType="begin"/>
+            </w:r>
+            <w:r>
+              <w:rPr>
+                <w:noProof/>
+                <w:webHidden/>
+              </w:rPr>
+              <w:instrText xml:space="preserve"> PAGEREF _Toc374110816 \h </w:instrText>
+            </w:r>
+            <w:r>
+              <w:rPr>
+                <w:noProof/>
+                <w:webHidden/>
+              </w:rPr>
+            </w:r>
+            <w:r>
+              <w:rPr>
+                <w:noProof/>
+                <w:webHidden/>
+              </w:rPr>
+              <w:fldChar w:fldCharType="separate"/>
+            </w:r>
+            <w:r>
+              <w:rPr>
+                <w:noProof/>
+                <w:webHidden/>
+              </w:rPr>
+              <w:t>9</w:t>
+            </w:r>
+            <w:r>
+              <w:rPr>
+                <w:noProof/>
+                <w:webHidden/>
+              </w:rPr>
+              <w:fldChar w:fldCharType="end"/>
+            </w:r>
+          </w:hyperlink>
+        </w:p>
+        <w:p>
+          <w:pPr>
+            <w:pStyle w:val="TOC3"/>
+            <w:tabs>
+              <w:tab w:val="right" w:leader="dot" w:pos="9350"/>
+            </w:tabs>
+            <w:rPr>
+              <w:noProof/>
+            </w:rPr>
+          </w:pPr>
+          <w:hyperlink w:anchor="_Toc374110817" w:history="1">
+            <w:r>
+              <w:rPr>
+                <w:rStyle w:val="Hyperlink"/>
+                <w:rFonts w:ascii="Candara" w:hAnsi="Candara"/>
+                <w:i/>
+                <w:noProof/>
+              </w:rPr>
+              <w:t>Arduino Lilypad</w:t>
+            </w:r>
+            <w:r>
+              <w:rPr>
+                <w:noProof/>
+                <w:webHidden/>
+              </w:rPr>
+              <w:tab/>
+            </w:r>
+            <w:r>
+              <w:rPr>
+                <w:noProof/>
+                <w:webHidden/>
+              </w:rPr>
+              <w:fldChar w:fldCharType="begin"/>
+            </w:r>
+            <w:r>
+              <w:rPr>
+                <w:noProof/>
+                <w:webHidden/>
+              </w:rPr>
+              <w:instrText xml:space="preserve"> PAGEREF _Toc374110817 \h </w:instrText>
+            </w:r>
+            <w:r>
+              <w:rPr>
+                <w:noProof/>
+                <w:webHidden/>
+              </w:rPr>
+            </w:r>
+            <w:r>
+              <w:rPr>
+                <w:noProof/>
+                <w:webHidden/>
+              </w:rPr>
+              <w:fldChar w:fldCharType="separate"/>
+            </w:r>
+            <w:r>
+              <w:rPr>
+                <w:noProof/>
+                <w:webHidden/>
+              </w:rPr>
+              <w:t>9</w:t>
+            </w:r>
+            <w:r>
+              <w:rPr>
+                <w:noProof/>
+                <w:webHidden/>
+              </w:rPr>
+              <w:fldChar w:fldCharType="end"/>
+            </w:r>
+          </w:hyperlink>
+        </w:p>
+        <w:p>
+          <w:pPr>
+            <w:pStyle w:val="TOC3"/>
+            <w:tabs>
+              <w:tab w:val="right" w:leader="dot" w:pos="9350"/>
+            </w:tabs>
+            <w:rPr>
+              <w:noProof/>
+            </w:rPr>
+          </w:pPr>
+          <w:hyperlink w:anchor="_Toc374110818" w:history="1">
+            <w:r>
+              <w:rPr>
+                <w:rStyle w:val="Hyperlink"/>
+                <w:rFonts w:ascii="Candara" w:hAnsi="Candara"/>
+                <w:i/>
+                <w:noProof/>
+              </w:rPr>
+              <w:t>Bluetooth module</w:t>
+            </w:r>
+            <w:r>
+              <w:rPr>
+                <w:noProof/>
+                <w:webHidden/>
+              </w:rPr>
+              <w:tab/>
+            </w:r>
+            <w:r>
+              <w:rPr>
+                <w:noProof/>
+                <w:webHidden/>
+              </w:rPr>
+              <w:fldChar w:fldCharType="begin"/>
+            </w:r>
+            <w:r>
+              <w:rPr>
+                <w:noProof/>
+                <w:webHidden/>
+              </w:rPr>
+              <w:instrText xml:space="preserve"> PAGEREF _Toc374110818 \h </w:instrText>
+            </w:r>
+            <w:r>
+              <w:rPr>
+                <w:noProof/>
+                <w:webHidden/>
+              </w:rPr>
+            </w:r>
+            <w:r>
+              <w:rPr>
+                <w:noProof/>
+                <w:webHidden/>
+              </w:rPr>
+              <w:fldChar w:fldCharType="separate"/>
+            </w:r>
+            <w:r>
+              <w:rPr>
+                <w:noProof/>
+                <w:webHidden/>
+              </w:rPr>
+              <w:t>9</w:t>
+            </w:r>
+            <w:r>
+              <w:rPr>
+                <w:noProof/>
+                <w:webHidden/>
+              </w:rPr>
+              <w:fldChar w:fldCharType="end"/>
+            </w:r>
+          </w:hyperlink>
+        </w:p>
+        <w:p>
+          <w:pPr>
+            <w:pStyle w:val="TOC2"/>
+            <w:tabs>
+              <w:tab w:val="right" w:leader="dot" w:pos="9350"/>
+            </w:tabs>
+            <w:rPr>
+              <w:rFonts w:eastAsiaTheme="minorEastAsia"/>
+              <w:noProof/>
+            </w:rPr>
+          </w:pPr>
+          <w:hyperlink w:anchor="_Toc374110819" w:history="1">
+            <w:r>
+              <w:rPr>
+                <w:rStyle w:val="Hyperlink"/>
+                <w:rFonts w:ascii="Candara" w:hAnsi="Candara"/>
+                <w:noProof/>
+              </w:rPr>
+              <w:t>Android Mobile Service</w:t>
+            </w:r>
+            <w:r>
+              <w:rPr>
+                <w:noProof/>
+                <w:webHidden/>
+              </w:rPr>
+              <w:tab/>
+            </w:r>
+            <w:r>
+              <w:rPr>
+                <w:noProof/>
+                <w:webHidden/>
+              </w:rPr>
+              <w:fldChar w:fldCharType="begin"/>
+            </w:r>
+            <w:r>
+              <w:rPr>
+                <w:noProof/>
+                <w:webHidden/>
+              </w:rPr>
+              <w:instrText xml:space="preserve"> PAGEREF _Toc374110819 \h </w:instrText>
+            </w:r>
+            <w:r>
+              <w:rPr>
+                <w:noProof/>
+                <w:webHidden/>
+              </w:rPr>
+            </w:r>
+            <w:r>
+              <w:rPr>
+                <w:noProof/>
+                <w:webHidden/>
+              </w:rPr>
+              <w:fldChar w:fldCharType="separate"/>
+            </w:r>
+            <w:r>
+              <w:rPr>
+                <w:noProof/>
+                <w:webHidden/>
+              </w:rPr>
+              <w:t>9</w:t>
+            </w:r>
+            <w:r>
+              <w:rPr>
+                <w:noProof/>
+                <w:webHidden/>
+              </w:rPr>
+              <w:fldChar w:fldCharType="end"/>
+            </w:r>
+          </w:hyperlink>
+        </w:p>
+        <w:p>
+          <w:pPr>
+            <w:pStyle w:val="TOC2"/>
+            <w:tabs>
+              <w:tab w:val="right" w:leader="dot" w:pos="9350"/>
+            </w:tabs>
+            <w:rPr>
+              <w:rFonts w:eastAsiaTheme="minorEastAsia"/>
+              <w:noProof/>
+            </w:rPr>
+          </w:pPr>
+          <w:hyperlink w:anchor="_Toc374110820" w:history="1">
+            <w:r>
+              <w:rPr>
+                <w:rStyle w:val="Hyperlink"/>
+                <w:rFonts w:ascii="Candara" w:hAnsi="Candara"/>
+                <w:noProof/>
+              </w:rPr>
+              <w:t>Backend Server</w:t>
+            </w:r>
+            <w:r>
+              <w:rPr>
+                <w:noProof/>
+                <w:webHidden/>
+              </w:rPr>
+              <w:tab/>
+            </w:r>
+            <w:r>
+              <w:rPr>
+                <w:noProof/>
+                <w:webHidden/>
+              </w:rPr>
+              <w:fldChar w:fldCharType="begin"/>
+            </w:r>
+            <w:r>
+              <w:rPr>
+                <w:noProof/>
+                <w:webHidden/>
+              </w:rPr>
+              <w:instrText xml:space="preserve"> PAGEREF _Toc374110820 \h </w:instrText>
+            </w:r>
+            <w:r>
+              <w:rPr>
+                <w:noProof/>
+                <w:webHidden/>
+              </w:rPr>
+            </w:r>
+            <w:r>
+              <w:rPr>
+                <w:noProof/>
+                <w:webHidden/>
+              </w:rPr>
+              <w:fldChar w:fldCharType="separate"/>
+            </w:r>
+            <w:r>
+              <w:rPr>
+                <w:noProof/>
+                <w:webHidden/>
+              </w:rPr>
+              <w:t>10</w:t>
+            </w:r>
+            <w:r>
+              <w:rPr>
+                <w:noProof/>
+                <w:webHidden/>
+              </w:rPr>
+              <w:fldChar w:fldCharType="end"/>
+            </w:r>
+          </w:hyperlink>
+        </w:p>
+        <w:p>
+          <w:pPr>
+            <w:pStyle w:val="TOC3"/>
+            <w:tabs>
+              <w:tab w:val="right" w:leader="dot" w:pos="9350"/>
+            </w:tabs>
+            <w:rPr>
+              <w:noProof/>
+            </w:rPr>
+          </w:pPr>
+          <w:hyperlink w:anchor="_Toc374110821" w:history="1">
+            <w:r>
+              <w:rPr>
+                <w:rStyle w:val="Hyperlink"/>
+                <w:rFonts w:ascii="Candara" w:hAnsi="Candara"/>
+                <w:i/>
+                <w:noProof/>
+              </w:rPr>
+              <w:t>Node.JS</w:t>
+            </w:r>
+            <w:r>
+              <w:rPr>
+                <w:noProof/>
+                <w:webHidden/>
+              </w:rPr>
+              <w:tab/>
+            </w:r>
+            <w:r>
+              <w:rPr>
+                <w:noProof/>
+                <w:webHidden/>
+              </w:rPr>
+              <w:fldChar w:fldCharType="begin"/>
+            </w:r>
+            <w:r>
+              <w:rPr>
+                <w:noProof/>
+                <w:webHidden/>
+              </w:rPr>
+              <w:instrText xml:space="preserve"> PAGEREF _Toc374110821 \h </w:instrText>
+            </w:r>
+            <w:r>
+              <w:rPr>
+                <w:noProof/>
+                <w:webHidden/>
+              </w:rPr>
+            </w:r>
+            <w:r>
+              <w:rPr>
+                <w:noProof/>
+                <w:webHidden/>
+              </w:rPr>
+              <w:fldChar w:fldCharType="separate"/>
+            </w:r>
+            <w:r>
+              <w:rPr>
+                <w:noProof/>
+                <w:webHidden/>
+              </w:rPr>
+              <w:t>10</w:t>
+            </w:r>
+            <w:r>
+              <w:rPr>
+                <w:noProof/>
+                <w:webHidden/>
+              </w:rPr>
+              <w:fldChar w:fldCharType="end"/>
+            </w:r>
+          </w:hyperlink>
+        </w:p>
+        <w:p>
+          <w:pPr>
+            <w:pStyle w:val="TOC3"/>
+            <w:tabs>
+              <w:tab w:val="right" w:leader="dot" w:pos="9350"/>
+            </w:tabs>
+            <w:rPr>
+              <w:noProof/>
+            </w:rPr>
+          </w:pPr>
+          <w:hyperlink w:anchor="_Toc374110822" w:history="1">
+            <w:r>
+              <w:rPr>
+                <w:rStyle w:val="Hyperlink"/>
+                <w:rFonts w:ascii="Candara" w:hAnsi="Candara"/>
+                <w:i/>
+                <w:noProof/>
+              </w:rPr>
+              <w:t>MongoDB</w:t>
+            </w:r>
+            <w:r>
+              <w:rPr>
+                <w:noProof/>
+                <w:webHidden/>
+              </w:rPr>
+              <w:tab/>
+            </w:r>
+            <w:r>
+              <w:rPr>
+                <w:noProof/>
+                <w:webHidden/>
+              </w:rPr>
+              <w:fldChar w:fldCharType="begin"/>
+            </w:r>
+            <w:r>
+              <w:rPr>
+                <w:noProof/>
+                <w:webHidden/>
+              </w:rPr>
+              <w:instrText xml:space="preserve"> PAGEREF _Toc374110822 \h </w:instrText>
+            </w:r>
+            <w:r>
+              <w:rPr>
+                <w:noProof/>
+                <w:webHidden/>
+              </w:rPr>
+            </w:r>
+            <w:r>
+              <w:rPr>
+                <w:noProof/>
+                <w:webHidden/>
+              </w:rPr>
+              <w:fldChar w:fldCharType="separate"/>
+            </w:r>
+            <w:r>
+              <w:rPr>
+                <w:noProof/>
+                <w:webHidden/>
+              </w:rPr>
+              <w:t>10</w:t>
+            </w:r>
+            <w:r>
+              <w:rPr>
+                <w:noProof/>
+                <w:webHidden/>
+              </w:rPr>
+              <w:fldChar w:fldCharType="end"/>
+            </w:r>
+          </w:hyperlink>
+        </w:p>
+        <w:p>
+          <w:pPr>
+            <w:pStyle w:val="TOC2"/>
+            <w:tabs>
+              <w:tab w:val="right" w:leader="dot" w:pos="9350"/>
+            </w:tabs>
+            <w:rPr>
+              <w:rFonts w:eastAsiaTheme="minorEastAsia"/>
+              <w:noProof/>
+            </w:rPr>
+          </w:pPr>
+          <w:hyperlink w:anchor="_Toc374110823" w:history="1">
+            <w:r>
+              <w:rPr>
+                <w:rStyle w:val="Hyperlink"/>
+                <w:rFonts w:ascii="Candara" w:hAnsi="Candara"/>
+                <w:noProof/>
+              </w:rPr>
+              <w:t>Web-based Visualization</w:t>
+            </w:r>
+            <w:r>
+              <w:rPr>
+                <w:noProof/>
+                <w:webHidden/>
+              </w:rPr>
+              <w:tab/>
+            </w:r>
+            <w:r>
+              <w:rPr>
+                <w:noProof/>
+                <w:webHidden/>
+              </w:rPr>
+              <w:fldChar w:fldCharType="begin"/>
+            </w:r>
+            <w:r>
+              <w:rPr>
+                <w:noProof/>
+                <w:webHidden/>
+              </w:rPr>
+              <w:instrText xml:space="preserve"> PAGEREF _Toc374110823 \h </w:instrText>
+            </w:r>
+            <w:r>
+              <w:rPr>
+                <w:noProof/>
+                <w:webHidden/>
+              </w:rPr>
+            </w:r>
+            <w:r>
+              <w:rPr>
+                <w:noProof/>
+                <w:webHidden/>
+              </w:rPr>
+              <w:fldChar w:fldCharType="separate"/>
+            </w:r>
+            <w:r>
+              <w:rPr>
+                <w:noProof/>
+                <w:webHidden/>
+              </w:rPr>
+              <w:t>10</w:t>
             </w:r>
             <w:r>
               <w:rPr>
@@ -870,7 +1422,7 @@
               <w:noProof/>
             </w:rPr>
           </w:pPr>
-          <w:hyperlink w:anchor="_Toc374109469" w:history="1">
+          <w:hyperlink w:anchor="_Toc374110824" w:history="1">
             <w:r>
               <w:rPr>
                 <w:rStyle w:val="Hyperlink"/>
@@ -898,7 +1450,7 @@
                 <w:noProof/>
                 <w:webHidden/>
               </w:rPr>
-              <w:instrText xml:space="preserve"> PAGEREF _Toc374109469 \h </w:instrText>
+              <w:instrText xml:space="preserve"> PAGEREF _Toc374110824 \h </w:instrText>
             </w:r>
             <w:r>
               <w:rPr>
@@ -940,7 +1492,7 @@
               <w:noProof/>
             </w:rPr>
           </w:pPr>
-          <w:hyperlink w:anchor="_Toc374109470" w:history="1">
+          <w:hyperlink w:anchor="_Toc374110825" w:history="1">
             <w:r>
               <w:rPr>
                 <w:rStyle w:val="Hyperlink"/>
@@ -968,7 +1520,7 @@
                 <w:noProof/>
                 <w:webHidden/>
               </w:rPr>
-              <w:instrText xml:space="preserve"> PAGEREF _Toc374109470 \h </w:instrText>
+              <w:instrText xml:space="preserve"> PAGEREF _Toc374110825 \h </w:instrText>
             </w:r>
             <w:r>
               <w:rPr>
@@ -1010,7 +1562,7 @@
               <w:noProof/>
             </w:rPr>
           </w:pPr>
-          <w:hyperlink w:anchor="_Toc374109471" w:history="1">
+          <w:hyperlink w:anchor="_Toc374110826" w:history="1">
             <w:r>
               <w:rPr>
                 <w:rStyle w:val="Hyperlink"/>
@@ -1038,7 +1590,7 @@
                 <w:noProof/>
                 <w:webHidden/>
               </w:rPr>
-              <w:instrText xml:space="preserve"> PAGEREF _Toc374109471 \h </w:instrText>
+              <w:instrText xml:space="preserve"> PAGEREF _Toc374110826 \h </w:instrText>
             </w:r>
             <w:r>
               <w:rPr>
@@ -1080,7 +1632,7 @@
               <w:noProof/>
             </w:rPr>
           </w:pPr>
-          <w:hyperlink w:anchor="_Toc374109472" w:history="1">
+          <w:hyperlink w:anchor="_Toc374110827" w:history="1">
             <w:r>
               <w:rPr>
                 <w:rStyle w:val="Hyperlink"/>
@@ -1108,7 +1660,7 @@
                 <w:noProof/>
                 <w:webHidden/>
               </w:rPr>
-              <w:instrText xml:space="preserve"> PAGEREF _Toc374109472 \h </w:instrText>
+              <w:instrText xml:space="preserve"> PAGEREF _Toc374110827 \h </w:instrText>
             </w:r>
             <w:r>
               <w:rPr>
@@ -1150,7 +1702,7 @@
               <w:noProof/>
             </w:rPr>
           </w:pPr>
-          <w:hyperlink w:anchor="_Toc374109473" w:history="1">
+          <w:hyperlink w:anchor="_Toc374110828" w:history="1">
             <w:r>
               <w:rPr>
                 <w:rStyle w:val="Hyperlink"/>
@@ -1178,7 +1730,7 @@
                 <w:noProof/>
                 <w:webHidden/>
               </w:rPr>
-              <w:instrText xml:space="preserve"> PAGEREF _Toc374109473 \h </w:instrText>
+              <w:instrText xml:space="preserve"> PAGEREF _Toc374110828 \h </w:instrText>
             </w:r>
             <w:r>
               <w:rPr>
@@ -1220,7 +1772,7 @@
               <w:noProof/>
             </w:rPr>
           </w:pPr>
-          <w:hyperlink w:anchor="_Toc374109474" w:history="1">
+          <w:hyperlink w:anchor="_Toc374110829" w:history="1">
             <w:r>
               <w:rPr>
                 <w:rStyle w:val="Hyperlink"/>
@@ -1248,7 +1800,7 @@
                 <w:noProof/>
                 <w:webHidden/>
               </w:rPr>
-              <w:instrText xml:space="preserve"> PAGEREF _Toc374109474 \h </w:instrText>
+              <w:instrText xml:space="preserve"> PAGEREF _Toc374110829 \h </w:instrText>
             </w:r>
             <w:r>
               <w:rPr>
@@ -1290,7 +1842,7 @@
               <w:noProof/>
             </w:rPr>
           </w:pPr>
-          <w:hyperlink w:anchor="_Toc374109475" w:history="1">
+          <w:hyperlink w:anchor="_Toc374110830" w:history="1">
             <w:r>
               <w:rPr>
                 <w:rStyle w:val="Hyperlink"/>
@@ -1318,7 +1870,7 @@
                 <w:noProof/>
                 <w:webHidden/>
               </w:rPr>
-              <w:instrText xml:space="preserve"> PAGEREF _Toc374109475 \h </w:instrText>
+              <w:instrText xml:space="preserve"> PAGEREF _Toc374110830 \h </w:instrText>
             </w:r>
             <w:r>
               <w:rPr>
@@ -1338,7 +1890,7 @@
                 <w:noProof/>
                 <w:webHidden/>
               </w:rPr>
-              <w:t>10</w:t>
+              <w:t>11</w:t>
             </w:r>
             <w:r>
               <w:rPr>
@@ -1360,7 +1912,7 @@
               <w:noProof/>
             </w:rPr>
           </w:pPr>
-          <w:hyperlink w:anchor="_Toc374109476" w:history="1">
+          <w:hyperlink w:anchor="_Toc374110831" w:history="1">
             <w:r>
               <w:rPr>
                 <w:rStyle w:val="Hyperlink"/>
@@ -1388,7 +1940,7 @@
                 <w:noProof/>
                 <w:webHidden/>
               </w:rPr>
-              <w:instrText xml:space="preserve"> PAGEREF _Toc374109476 \h </w:instrText>
+              <w:instrText xml:space="preserve"> PAGEREF _Toc374110831 \h </w:instrText>
             </w:r>
             <w:r>
               <w:rPr>
@@ -1408,7 +1960,7 @@
                 <w:noProof/>
                 <w:webHidden/>
               </w:rPr>
-              <w:t>10</w:t>
+              <w:t>11</w:t>
             </w:r>
             <w:r>
               <w:rPr>
@@ -1430,7 +1982,7 @@
               <w:noProof/>
             </w:rPr>
           </w:pPr>
-          <w:hyperlink w:anchor="_Toc374109477" w:history="1">
+          <w:hyperlink w:anchor="_Toc374110832" w:history="1">
             <w:r>
               <w:rPr>
                 <w:rStyle w:val="Hyperlink"/>
@@ -1458,7 +2010,7 @@
                 <w:noProof/>
                 <w:webHidden/>
               </w:rPr>
-              <w:instrText xml:space="preserve"> PAGEREF _Toc374109477 \h </w:instrText>
+              <w:instrText xml:space="preserve"> PAGEREF _Toc374110832 \h </w:instrText>
             </w:r>
             <w:r>
               <w:rPr>
@@ -1478,7 +2030,7 @@
                 <w:noProof/>
                 <w:webHidden/>
               </w:rPr>
-              <w:t>10</w:t>
+              <w:t>11</w:t>
             </w:r>
             <w:r>
               <w:rPr>
@@ -1500,7 +2052,7 @@
               <w:noProof/>
             </w:rPr>
           </w:pPr>
-          <w:hyperlink w:anchor="_Toc374109478" w:history="1">
+          <w:hyperlink w:anchor="_Toc374110833" w:history="1">
             <w:r>
               <w:rPr>
                 <w:rStyle w:val="Hyperlink"/>
@@ -1528,7 +2080,7 @@
                 <w:noProof/>
                 <w:webHidden/>
               </w:rPr>
-              <w:instrText xml:space="preserve"> PAGEREF _Toc374109478 \h </w:instrText>
+              <w:instrText xml:space="preserve"> PAGEREF _Toc374110833 \h </w:instrText>
             </w:r>
             <w:r>
               <w:rPr>
@@ -1548,7 +2100,7 @@
                 <w:noProof/>
                 <w:webHidden/>
               </w:rPr>
-              <w:t>10</w:t>
+              <w:t>11</w:t>
             </w:r>
             <w:r>
               <w:rPr>
@@ -1599,7 +2151,7 @@
           <w:szCs w:val="36"/>
         </w:rPr>
       </w:pPr>
-      <w:bookmarkStart w:id="0" w:name="_Toc374109463"/>
+      <w:bookmarkStart w:id="0" w:name="_Toc374110810"/>
       <w:r>
         <w:rPr>
           <w:rFonts w:ascii="Candara" w:hAnsi="Candara"/>
@@ -1761,7 +2313,7 @@
           <w:szCs w:val="36"/>
         </w:rPr>
       </w:pPr>
-      <w:bookmarkStart w:id="1" w:name="_Toc374109464"/>
+      <w:bookmarkStart w:id="1" w:name="_Toc374110811"/>
       <w:r>
         <w:rPr>
           <w:sz w:val="36"/>
@@ -1906,7 +2458,7 @@
                     </pic:cNvPicPr>
                   </pic:nvPicPr>
                   <pic:blipFill>
-                    <a:blip r:embed="rId10" cstate="print"/>
+                    <a:blip r:embed="rId9" cstate="print"/>
                     <a:srcRect/>
                     <a:stretch>
                       <a:fillRect/>
@@ -2158,7 +2710,7 @@
           <w:szCs w:val="36"/>
         </w:rPr>
       </w:pPr>
-      <w:bookmarkStart w:id="2" w:name="_Toc374109465"/>
+      <w:bookmarkStart w:id="2" w:name="_Toc374110812"/>
       <w:r>
         <w:rPr>
           <w:rFonts w:ascii="Candara" w:hAnsi="Candara"/>
@@ -2405,7 +2957,7 @@
           <w:szCs w:val="36"/>
         </w:rPr>
       </w:pPr>
-      <w:bookmarkStart w:id="3" w:name="_Toc374109466"/>
+      <w:bookmarkStart w:id="3" w:name="_Toc374110813"/>
       <w:r>
         <w:rPr>
           <w:rFonts w:ascii="Candara" w:hAnsi="Candara"/>
@@ -2493,13 +3045,23 @@
         </w:rPr>
         <w:t xml:space="preserve"> (PSB) [Fig.2] built using an Arduino </w:t>
       </w:r>
-      <w:r>
-        <w:rPr>
-          <w:rFonts w:ascii="Candara" w:hAnsi="Candara"/>
-          <w:sz w:val="24"/>
-          <w:szCs w:val="24"/>
-        </w:rPr>
-        <w:t xml:space="preserve">Lilypad </w:t>
+      <w:proofErr w:type="spellStart"/>
+      <w:r>
+        <w:rPr>
+          <w:rFonts w:ascii="Candara" w:hAnsi="Candara"/>
+          <w:sz w:val="24"/>
+          <w:szCs w:val="24"/>
+        </w:rPr>
+        <w:t>Lilypad</w:t>
+      </w:r>
+      <w:proofErr w:type="spellEnd"/>
+      <w:r>
+        <w:rPr>
+          <w:rFonts w:ascii="Candara" w:hAnsi="Candara"/>
+          <w:sz w:val="24"/>
+          <w:szCs w:val="24"/>
+        </w:rPr>
+        <w:t xml:space="preserve"> </w:t>
       </w:r>
       <w:r>
         <w:rPr>
@@ -2577,14 +3139,23 @@
           <w:sz w:val="24"/>
           <w:szCs w:val="28"/>
         </w:rPr>
-        <w:t xml:space="preserve"> to process the incoming panic messages and routing them to the police (G</w:t>
-      </w:r>
+        <w:t xml:space="preserve"> to process the incoming panic messages and routing them to the police (</w:t>
+      </w:r>
+      <w:proofErr w:type="spellStart"/>
       <w:r>
         <w:rPr>
           <w:rFonts w:ascii="Candara" w:hAnsi="Candara"/>
           <w:sz w:val="24"/>
           <w:szCs w:val="28"/>
         </w:rPr>
+        <w:t>G</w:t>
+      </w:r>
+      <w:r>
+        <w:rPr>
+          <w:rFonts w:ascii="Candara" w:hAnsi="Candara"/>
+          <w:sz w:val="24"/>
+          <w:szCs w:val="28"/>
+        </w:rPr>
         <w:t>AT</w:t>
       </w:r>
       <w:r>
@@ -2593,7 +3164,16 @@
           <w:sz w:val="24"/>
           <w:szCs w:val="28"/>
         </w:rPr>
-        <w:t>ech or Atlanta police depending on location of crime scene).</w:t>
+        <w:t>ech</w:t>
+      </w:r>
+      <w:proofErr w:type="spellEnd"/>
+      <w:r>
+        <w:rPr>
+          <w:rFonts w:ascii="Candara" w:hAnsi="Candara"/>
+          <w:sz w:val="24"/>
+          <w:szCs w:val="28"/>
+        </w:rPr>
+        <w:t xml:space="preserve"> or Atlanta police depending on location of crime scene).</w:t>
       </w:r>
     </w:p>
     <w:p>
@@ -2668,7 +3248,7 @@
                     </pic:cNvPicPr>
                   </pic:nvPicPr>
                   <pic:blipFill>
-                    <a:blip r:embed="rId11" cstate="print"/>
+                    <a:blip r:embed="rId10" cstate="print"/>
                     <a:srcRect/>
                     <a:stretch>
                       <a:fillRect/>
@@ -3214,7 +3794,7 @@
           <w:szCs w:val="36"/>
         </w:rPr>
       </w:pPr>
-      <w:bookmarkStart w:id="4" w:name="_Toc374109467"/>
+      <w:bookmarkStart w:id="4" w:name="_Toc374110814"/>
       <w:r>
         <w:rPr>
           <w:rFonts w:ascii="Candara" w:hAnsi="Candara"/>
@@ -3294,7 +3874,7 @@
                     </pic:cNvPicPr>
                   </pic:nvPicPr>
                   <pic:blipFill>
-                    <a:blip r:embed="rId12" cstate="print"/>
+                    <a:blip r:embed="rId11" cstate="print"/>
                     <a:srcRect/>
                     <a:stretch>
                       <a:fillRect/>
@@ -3416,6 +3996,22 @@
           <w:sz w:val="24"/>
           <w:szCs w:val="24"/>
         </w:rPr>
+        <w:t>The Backend server’s primary purpose is to parse and process the SMS to extract the location information (latitude and longitude) embedded in it and construct a HELP! SMS with an address for the location and the user’s phone number, which is then sent to relevant authorities.</w:t>
+      </w:r>
+      <w:r>
+        <w:rPr>
+          <w:rFonts w:ascii="Candara" w:hAnsi="Candara"/>
+          <w:sz w:val="24"/>
+          <w:szCs w:val="24"/>
+        </w:rPr>
+        <w:t xml:space="preserve"> It initiates a timeout of 30 seconds and listens for a cancel request, which if received will interrupt the timeout and cancel the emergency. After timeout, the HELP! SMS is constructed and sent to authorities and any cancel requests received at that time will be ignored. All SMSs are logged to DB to maintain a record of the user behavior and incidents. </w:t>
+      </w:r>
+      <w:r>
+        <w:rPr>
+          <w:rFonts w:ascii="Candara" w:hAnsi="Candara"/>
+          <w:sz w:val="24"/>
+          <w:szCs w:val="24"/>
+        </w:rPr>
         <w:t>Architecture of the Backend Server is shown in [Fig.4]</w:t>
       </w:r>
     </w:p>
@@ -3463,7 +4059,7 @@
                     </pic:cNvPicPr>
                   </pic:nvPicPr>
                   <pic:blipFill>
-                    <a:blip r:embed="rId13" cstate="print"/>
+                    <a:blip r:embed="rId12" cstate="print"/>
                     <a:srcRect/>
                     <a:stretch>
                       <a:fillRect/>
@@ -3510,6 +4106,7 @@
         </w:rPr>
         <w:t xml:space="preserve">Figure </w:t>
       </w:r>
+      <w:proofErr w:type="gramStart"/>
       <w:r>
         <w:rPr>
           <w:rFonts w:ascii="Candara" w:hAnsi="Candara"/>
@@ -3524,7 +4121,16 @@
           <w:sz w:val="24"/>
           <w:szCs w:val="24"/>
         </w:rPr>
-        <w:t xml:space="preserve"> :  </w:t>
+        <w:t xml:space="preserve"> :</w:t>
+      </w:r>
+      <w:proofErr w:type="gramEnd"/>
+      <w:r>
+        <w:rPr>
+          <w:rFonts w:ascii="Candara" w:hAnsi="Candara"/>
+          <w:sz w:val="24"/>
+          <w:szCs w:val="24"/>
+        </w:rPr>
+        <w:t xml:space="preserve">  </w:t>
       </w:r>
       <w:r>
         <w:rPr>
@@ -3555,70 +4161,95 @@
           <w:szCs w:val="36"/>
         </w:rPr>
       </w:pPr>
-      <w:bookmarkStart w:id="5" w:name="_Toc374109468"/>
+      <w:bookmarkStart w:id="5" w:name="_Toc374110815"/>
       <w:r>
         <w:rPr>
           <w:rFonts w:ascii="Candara" w:hAnsi="Candara"/>
           <w:sz w:val="36"/>
           <w:szCs w:val="36"/>
         </w:rPr>
+        <w:lastRenderedPageBreak/>
         <w:t>Implementation</w:t>
       </w:r>
       <w:bookmarkEnd w:id="5"/>
     </w:p>
     <w:p>
       <w:pPr>
-        <w:rPr>
-          <w:rFonts w:ascii="Candara" w:hAnsi="Candara"/>
-          <w:sz w:val="24"/>
-          <w:szCs w:val="24"/>
-        </w:rPr>
-      </w:pPr>
-      <w:r>
-        <w:rPr>
-          <w:rFonts w:ascii="Candara" w:hAnsi="Candara"/>
-          <w:sz w:val="24"/>
-          <w:szCs w:val="24"/>
-        </w:rPr>
-        <w:t>[</w:t>
-      </w:r>
-      <w:r>
-        <w:rPr>
-          <w:rFonts w:ascii="Candara" w:hAnsi="Candara"/>
-          <w:sz w:val="24"/>
-          <w:szCs w:val="24"/>
-        </w:rPr>
-        <w:t>Describe in detail</w:t>
-      </w:r>
-      <w:r>
-        <w:rPr>
-          <w:rFonts w:ascii="Candara" w:hAnsi="Candara"/>
-          <w:sz w:val="24"/>
-          <w:szCs w:val="24"/>
-        </w:rPr>
-        <w:t xml:space="preserve"> the implementation of each the components, the technology used and the difficulties overcome.]</w:t>
-      </w:r>
-    </w:p>
-    <w:p>
-      <w:pPr>
-        <w:rPr>
-          <w:rFonts w:ascii="Candara" w:hAnsi="Candara"/>
-          <w:sz w:val="24"/>
-          <w:szCs w:val="24"/>
-        </w:rPr>
-      </w:pPr>
-      <w:r>
-        <w:rPr>
-          <w:rFonts w:ascii="Candara" w:hAnsi="Candara"/>
-          <w:sz w:val="24"/>
-          <w:szCs w:val="24"/>
-        </w:rPr>
-        <w:t>Arduino Lilypad + Bluetooth module</w:t>
-      </w:r>
-    </w:p>
-    <w:p>
-      <w:pPr>
-        <w:jc w:val="center"/>
+        <w:pStyle w:val="Heading2"/>
+        <w:rPr>
+          <w:rFonts w:ascii="Candara" w:hAnsi="Candara"/>
+          <w:sz w:val="30"/>
+          <w:szCs w:val="30"/>
+        </w:rPr>
+      </w:pPr>
+      <w:bookmarkStart w:id="6" w:name="_Toc374110816"/>
+      <w:r>
+        <w:rPr>
+          <w:rFonts w:ascii="Candara" w:hAnsi="Candara"/>
+          <w:sz w:val="30"/>
+          <w:szCs w:val="30"/>
+        </w:rPr>
+        <w:t>Wearable Personal Security Bracelet</w:t>
+      </w:r>
+      <w:bookmarkEnd w:id="6"/>
+    </w:p>
+    <w:p>
+      <w:pPr>
+        <w:pStyle w:val="Heading3"/>
+        <w:rPr>
+          <w:rFonts w:ascii="Candara" w:hAnsi="Candara"/>
+          <w:i/>
+          <w:sz w:val="26"/>
+          <w:szCs w:val="26"/>
+        </w:rPr>
+      </w:pPr>
+      <w:bookmarkStart w:id="7" w:name="_Toc374110817"/>
+      <w:r>
+        <w:rPr>
+          <w:rFonts w:ascii="Candara" w:hAnsi="Candara"/>
+          <w:i/>
+          <w:sz w:val="26"/>
+          <w:szCs w:val="26"/>
+        </w:rPr>
+        <w:t xml:space="preserve">Arduino </w:t>
+      </w:r>
+      <w:proofErr w:type="spellStart"/>
+      <w:r>
+        <w:rPr>
+          <w:rFonts w:ascii="Candara" w:hAnsi="Candara"/>
+          <w:i/>
+          <w:sz w:val="26"/>
+          <w:szCs w:val="26"/>
+        </w:rPr>
+        <w:t>Lilypad</w:t>
+      </w:r>
+      <w:bookmarkEnd w:id="7"/>
+      <w:proofErr w:type="spellEnd"/>
+    </w:p>
+    <w:p>
+      <w:pPr>
+        <w:pStyle w:val="Heading3"/>
+        <w:rPr>
+          <w:rFonts w:ascii="Candara" w:hAnsi="Candara"/>
+          <w:i/>
+          <w:sz w:val="26"/>
+          <w:szCs w:val="26"/>
+        </w:rPr>
+      </w:pPr>
+      <w:bookmarkStart w:id="8" w:name="_Toc374110818"/>
+      <w:r>
+        <w:rPr>
+          <w:rFonts w:ascii="Candara" w:hAnsi="Candara"/>
+          <w:i/>
+          <w:sz w:val="26"/>
+          <w:szCs w:val="26"/>
+        </w:rPr>
+        <w:t>Bluetooth module</w:t>
+      </w:r>
+      <w:bookmarkEnd w:id="8"/>
+    </w:p>
+    <w:p>
+      <w:pPr>
         <w:rPr>
           <w:rFonts w:ascii="Candara" w:hAnsi="Candara"/>
           <w:sz w:val="24"/>
@@ -3632,7 +4263,6 @@
           <w:sz w:val="24"/>
           <w:szCs w:val="24"/>
         </w:rPr>
-        <w:lastRenderedPageBreak/>
         <w:drawing>
           <wp:inline distT="0" distB="0" distL="0" distR="0">
             <wp:extent cx="4286250" cy="4124666"/>
@@ -3651,7 +4281,7 @@
                     </pic:cNvPicPr>
                   </pic:nvPicPr>
                   <pic:blipFill>
-                    <a:blip r:embed="rId14" cstate="print"/>
+                    <a:blip r:embed="rId13" cstate="print"/>
                     <a:srcRect/>
                     <a:stretch>
                       <a:fillRect/>
@@ -3688,23 +4318,26 @@
           <w:szCs w:val="24"/>
         </w:rPr>
       </w:pPr>
-      <w:r>
-        <w:rPr>
-          <w:rFonts w:ascii="Candara" w:hAnsi="Candara"/>
-          <w:sz w:val="24"/>
-          <w:szCs w:val="24"/>
-        </w:rPr>
-        <w:t>Android Service</w:t>
-      </w:r>
-    </w:p>
-    <w:p>
-      <w:pPr>
-        <w:rPr>
-          <w:rFonts w:ascii="Candara" w:hAnsi="Candara"/>
-          <w:sz w:val="24"/>
-          <w:szCs w:val="24"/>
-        </w:rPr>
-      </w:pPr>
+      <w:bookmarkStart w:id="9" w:name="_Toc374110819"/>
+      <w:r>
+        <w:rPr>
+          <w:rStyle w:val="Heading2Char"/>
+          <w:rFonts w:ascii="Candara" w:hAnsi="Candara"/>
+          <w:sz w:val="30"/>
+          <w:szCs w:val="30"/>
+        </w:rPr>
+        <w:t>Android Mobile Service</w:t>
+      </w:r>
+      <w:bookmarkEnd w:id="9"/>
+      <w:r>
+        <w:rPr>
+          <w:rStyle w:val="Heading2Char"/>
+          <w:rFonts w:ascii="Candara" w:hAnsi="Candara"/>
+          <w:sz w:val="30"/>
+          <w:szCs w:val="30"/>
+        </w:rPr>
+        <w:t xml:space="preserve"> </w:t>
+      </w:r>
       <w:r>
         <w:rPr>
           <w:rFonts w:ascii="Candara" w:hAnsi="Candara"/>
@@ -3730,7 +4363,7 @@
                     </pic:cNvPicPr>
                   </pic:nvPicPr>
                   <pic:blipFill>
-                    <a:blip r:embed="rId15" cstate="print"/>
+                    <a:blip r:embed="rId14" cstate="print"/>
                     <a:srcRect/>
                     <a:stretch>
                       <a:fillRect/>
@@ -3761,6 +4394,49 @@
     </w:p>
     <w:p>
       <w:pPr>
+        <w:pStyle w:val="Heading2"/>
+        <w:rPr>
+          <w:rFonts w:ascii="Candara" w:hAnsi="Candara"/>
+          <w:sz w:val="30"/>
+          <w:szCs w:val="30"/>
+        </w:rPr>
+      </w:pPr>
+      <w:bookmarkStart w:id="10" w:name="_Toc374110820"/>
+      <w:r>
+        <w:rPr>
+          <w:rFonts w:ascii="Candara" w:hAnsi="Candara"/>
+          <w:sz w:val="30"/>
+          <w:szCs w:val="30"/>
+        </w:rPr>
+        <w:lastRenderedPageBreak/>
+        <w:t>Backend Server</w:t>
+      </w:r>
+      <w:bookmarkEnd w:id="10"/>
+    </w:p>
+    <w:p>
+      <w:pPr>
+        <w:pStyle w:val="Heading3"/>
+        <w:rPr>
+          <w:rFonts w:ascii="Candara" w:hAnsi="Candara"/>
+          <w:i/>
+          <w:sz w:val="26"/>
+          <w:szCs w:val="26"/>
+        </w:rPr>
+      </w:pPr>
+      <w:bookmarkStart w:id="11" w:name="_Toc374110821"/>
+      <w:r>
+        <w:rPr>
+          <w:rFonts w:ascii="Candara" w:hAnsi="Candara"/>
+          <w:i/>
+          <w:sz w:val="26"/>
+          <w:szCs w:val="26"/>
+        </w:rPr>
+        <w:t>Node.JS</w:t>
+      </w:r>
+      <w:bookmarkEnd w:id="11"/>
+    </w:p>
+    <w:p>
+      <w:pPr>
         <w:rPr>
           <w:rFonts w:ascii="Candara" w:hAnsi="Candara"/>
           <w:sz w:val="24"/>
@@ -3786,45 +4462,155 @@
     </w:p>
     <w:p>
       <w:pPr>
-        <w:rPr>
-          <w:rFonts w:ascii="Candara" w:hAnsi="Candara"/>
-          <w:sz w:val="24"/>
-          <w:szCs w:val="24"/>
-        </w:rPr>
-      </w:pPr>
-      <w:r>
-        <w:rPr>
-          <w:rFonts w:ascii="Candara" w:hAnsi="Candara"/>
-          <w:sz w:val="24"/>
-          <w:szCs w:val="24"/>
-        </w:rPr>
-        <w:t>MongoDB Database.</w:t>
-      </w:r>
-      <w:r>
-        <w:rPr>
-          <w:rFonts w:ascii="Candara" w:hAnsi="Candara"/>
-          <w:sz w:val="24"/>
-          <w:szCs w:val="24"/>
-        </w:rPr>
-        <w:t xml:space="preserve"> – different tables and ease and speed of MongoDB.</w:t>
-      </w:r>
-    </w:p>
-    <w:p>
-      <w:pPr>
-        <w:rPr>
-          <w:rFonts w:ascii="Candara" w:hAnsi="Candara"/>
-          <w:sz w:val="24"/>
-          <w:szCs w:val="24"/>
-        </w:rPr>
-      </w:pPr>
-      <w:r>
-        <w:rPr>
-          <w:rFonts w:ascii="Candara" w:hAnsi="Candara"/>
-          <w:sz w:val="24"/>
-          <w:szCs w:val="24"/>
-        </w:rPr>
-        <w:t>Node.js webserver.</w:t>
-      </w:r>
+        <w:pStyle w:val="Heading3"/>
+        <w:rPr>
+          <w:rFonts w:ascii="Candara" w:hAnsi="Candara"/>
+          <w:i/>
+          <w:sz w:val="26"/>
+          <w:szCs w:val="26"/>
+        </w:rPr>
+      </w:pPr>
+      <w:bookmarkStart w:id="12" w:name="_Toc374110822"/>
+      <w:proofErr w:type="spellStart"/>
+      <w:r>
+        <w:rPr>
+          <w:rFonts w:ascii="Candara" w:hAnsi="Candara"/>
+          <w:i/>
+          <w:sz w:val="26"/>
+          <w:szCs w:val="26"/>
+        </w:rPr>
+        <w:t>MongoDB</w:t>
+      </w:r>
+      <w:bookmarkEnd w:id="12"/>
+      <w:proofErr w:type="spellEnd"/>
+    </w:p>
+    <w:p>
+      <w:pPr>
+        <w:rPr>
+          <w:rFonts w:ascii="Candara" w:hAnsi="Candara"/>
+          <w:sz w:val="24"/>
+          <w:szCs w:val="24"/>
+        </w:rPr>
+      </w:pPr>
+      <w:proofErr w:type="spellStart"/>
+      <w:r>
+        <w:rPr>
+          <w:rFonts w:ascii="Candara" w:hAnsi="Candara"/>
+          <w:sz w:val="24"/>
+          <w:szCs w:val="24"/>
+        </w:rPr>
+        <w:t>MongoDB</w:t>
+      </w:r>
+      <w:proofErr w:type="spellEnd"/>
+      <w:r>
+        <w:rPr>
+          <w:rFonts w:ascii="Candara" w:hAnsi="Candara"/>
+          <w:sz w:val="24"/>
+          <w:szCs w:val="24"/>
+        </w:rPr>
+        <w:t xml:space="preserve"> Database.</w:t>
+      </w:r>
+      <w:r>
+        <w:rPr>
+          <w:rFonts w:ascii="Candara" w:hAnsi="Candara"/>
+          <w:sz w:val="24"/>
+          <w:szCs w:val="24"/>
+        </w:rPr>
+        <w:t xml:space="preserve"> – </w:t>
+      </w:r>
+      <w:proofErr w:type="gramStart"/>
+      <w:r>
+        <w:rPr>
+          <w:rFonts w:ascii="Candara" w:hAnsi="Candara"/>
+          <w:sz w:val="24"/>
+          <w:szCs w:val="24"/>
+        </w:rPr>
+        <w:t>different</w:t>
+      </w:r>
+      <w:proofErr w:type="gramEnd"/>
+      <w:r>
+        <w:rPr>
+          <w:rFonts w:ascii="Candara" w:hAnsi="Candara"/>
+          <w:sz w:val="24"/>
+          <w:szCs w:val="24"/>
+        </w:rPr>
+        <w:t xml:space="preserve"> tables and ease and speed of </w:t>
+      </w:r>
+      <w:proofErr w:type="spellStart"/>
+      <w:r>
+        <w:rPr>
+          <w:rFonts w:ascii="Candara" w:hAnsi="Candara"/>
+          <w:sz w:val="24"/>
+          <w:szCs w:val="24"/>
+        </w:rPr>
+        <w:t>MongoDB</w:t>
+      </w:r>
+      <w:proofErr w:type="spellEnd"/>
+      <w:r>
+        <w:rPr>
+          <w:rFonts w:ascii="Candara" w:hAnsi="Candara"/>
+          <w:sz w:val="24"/>
+          <w:szCs w:val="24"/>
+        </w:rPr>
+        <w:t>.</w:t>
+      </w:r>
+    </w:p>
+    <w:p>
+      <w:pPr>
+        <w:pStyle w:val="Heading2"/>
+        <w:rPr>
+          <w:rFonts w:ascii="Candara" w:hAnsi="Candara"/>
+          <w:sz w:val="30"/>
+          <w:szCs w:val="30"/>
+        </w:rPr>
+      </w:pPr>
+      <w:bookmarkStart w:id="13" w:name="_Toc374110823"/>
+      <w:r>
+        <w:rPr>
+          <w:rFonts w:ascii="Candara" w:hAnsi="Candara"/>
+          <w:sz w:val="30"/>
+          <w:szCs w:val="30"/>
+        </w:rPr>
+        <w:t>Web-based Visualization</w:t>
+      </w:r>
+      <w:bookmarkEnd w:id="13"/>
+    </w:p>
+    <w:p>
+      <w:pPr>
+        <w:rPr>
+          <w:rFonts w:ascii="Candara" w:hAnsi="Candara"/>
+          <w:sz w:val="24"/>
+          <w:szCs w:val="24"/>
+        </w:rPr>
+      </w:pPr>
+      <w:proofErr w:type="gramStart"/>
+      <w:r>
+        <w:rPr>
+          <w:rFonts w:ascii="Candara" w:hAnsi="Candara"/>
+          <w:sz w:val="24"/>
+          <w:szCs w:val="24"/>
+        </w:rPr>
+        <w:t xml:space="preserve">Node.js </w:t>
+      </w:r>
+      <w:proofErr w:type="spellStart"/>
+      <w:r>
+        <w:rPr>
+          <w:rFonts w:ascii="Candara" w:hAnsi="Candara"/>
+          <w:sz w:val="24"/>
+          <w:szCs w:val="24"/>
+        </w:rPr>
+        <w:t>webserver</w:t>
+      </w:r>
+      <w:proofErr w:type="spellEnd"/>
+      <w:r>
+        <w:rPr>
+          <w:rFonts w:ascii="Candara" w:hAnsi="Candara"/>
+          <w:sz w:val="24"/>
+          <w:szCs w:val="24"/>
+        </w:rPr>
+        <w:t>.</w:t>
+      </w:r>
+      <w:proofErr w:type="gramEnd"/>
     </w:p>
     <w:p>
       <w:pPr>
@@ -3844,17 +4630,16 @@
           <w:szCs w:val="36"/>
         </w:rPr>
       </w:pPr>
-      <w:bookmarkStart w:id="6" w:name="_Toc374109469"/>
+      <w:bookmarkStart w:id="14" w:name="_Toc374110824"/>
       <w:r>
         <w:rPr>
           <w:rFonts w:ascii="Candara" w:hAnsi="Candara"/>
           <w:sz w:val="36"/>
           <w:szCs w:val="36"/>
         </w:rPr>
-        <w:lastRenderedPageBreak/>
         <w:t>User Interface</w:t>
       </w:r>
-      <w:bookmarkEnd w:id="6"/>
+      <w:bookmarkEnd w:id="14"/>
     </w:p>
     <w:p>
       <w:pPr>
@@ -3865,7 +4650,7 @@
           <w:szCs w:val="30"/>
         </w:rPr>
       </w:pPr>
-      <w:bookmarkStart w:id="7" w:name="_Toc374109470"/>
+      <w:bookmarkStart w:id="15" w:name="_Toc374110825"/>
       <w:r>
         <w:rPr>
           <w:rFonts w:ascii="Candara" w:hAnsi="Candara"/>
@@ -3874,7 +4659,7 @@
         </w:rPr>
         <w:t>SMS Format</w:t>
       </w:r>
-      <w:bookmarkEnd w:id="7"/>
+      <w:bookmarkEnd w:id="15"/>
     </w:p>
     <w:p>
       <w:r>
@@ -3890,7 +4675,7 @@
           <w:szCs w:val="30"/>
         </w:rPr>
       </w:pPr>
-      <w:bookmarkStart w:id="8" w:name="_Toc374109471"/>
+      <w:bookmarkStart w:id="16" w:name="_Toc374110826"/>
       <w:r>
         <w:rPr>
           <w:rFonts w:ascii="Candara" w:hAnsi="Candara"/>
@@ -3899,7 +4684,7 @@
         </w:rPr>
         <w:t>Android Service</w:t>
       </w:r>
-      <w:bookmarkEnd w:id="8"/>
+      <w:bookmarkEnd w:id="16"/>
     </w:p>
     <w:p>
       <w:r>
@@ -3915,7 +4700,7 @@
           <w:szCs w:val="30"/>
         </w:rPr>
       </w:pPr>
-      <w:bookmarkStart w:id="9" w:name="_Toc374109472"/>
+      <w:bookmarkStart w:id="17" w:name="_Toc374110827"/>
       <w:r>
         <w:rPr>
           <w:rFonts w:ascii="Candara" w:hAnsi="Candara"/>
@@ -3924,7 +4709,7 @@
         </w:rPr>
         <w:t>Location &amp; History Map</w:t>
       </w:r>
-      <w:bookmarkEnd w:id="9"/>
+      <w:bookmarkEnd w:id="17"/>
     </w:p>
     <w:p>
       <w:r>
@@ -3940,7 +4725,7 @@
           <w:szCs w:val="36"/>
         </w:rPr>
       </w:pPr>
-      <w:bookmarkStart w:id="10" w:name="_Toc374109473"/>
+      <w:bookmarkStart w:id="18" w:name="_Toc374110828"/>
       <w:r>
         <w:rPr>
           <w:rFonts w:ascii="Candara" w:hAnsi="Candara"/>
@@ -3949,7 +4734,7 @@
         </w:rPr>
         <w:t>Results</w:t>
       </w:r>
-      <w:bookmarkEnd w:id="10"/>
+      <w:bookmarkEnd w:id="18"/>
     </w:p>
     <w:p>
       <w:r>
@@ -3962,8 +4747,13 @@
       </w:r>
     </w:p>
     <w:p>
-      <w:r>
-        <w:t xml:space="preserve">Server processing time when multiple signals sent simultaneously. </w:t>
+      <w:proofErr w:type="gramStart"/>
+      <w:r>
+        <w:t>Server processing time when multiple signals sent simultaneously.</w:t>
+      </w:r>
+      <w:proofErr w:type="gramEnd"/>
+      <w:r>
+        <w:t xml:space="preserve"> </w:t>
       </w:r>
     </w:p>
     <w:p>
@@ -3975,7 +4765,7 @@
           <w:szCs w:val="36"/>
         </w:rPr>
       </w:pPr>
-      <w:bookmarkStart w:id="11" w:name="_Toc374109474"/>
+      <w:bookmarkStart w:id="19" w:name="_Toc374110829"/>
       <w:r>
         <w:rPr>
           <w:rFonts w:ascii="Candara" w:hAnsi="Candara"/>
@@ -3984,7 +4774,7 @@
         </w:rPr>
         <w:t>Related Work</w:t>
       </w:r>
-      <w:bookmarkEnd w:id="11"/>
+      <w:bookmarkEnd w:id="19"/>
     </w:p>
     <w:p>
       <w:pPr>
@@ -4073,6 +4863,7 @@
           <w:sz w:val="24"/>
           <w:szCs w:val="24"/>
         </w:rPr>
+        <w:lastRenderedPageBreak/>
         <w:t>There are emergency mobile applications like the “In Case of Crisis” [1] and [2] which let the user set up specific lists of emergency contacts for specific scenarios and enables the user to send them emergency messages. The problem with this approach is the time it takes for someone to reach for the mobile phone which makes it useless in case of incidents like mugging.</w:t>
       </w:r>
     </w:p>
@@ -4110,16 +4901,115 @@
           <w:sz w:val="24"/>
           <w:szCs w:val="24"/>
         </w:rPr>
-        <w:t xml:space="preserve"> designed for elderly people in case of medical emergencies. This system is quite expensive since it requires monthly plans. Also, the technology is designed for home use only since it requires to be connected to a base station. Other systems like the Geoskeeper Personal Cellular Security Communication Bracelet [4] solve some of the issues of Alert 1. The Geoskeeper tries to go beyond traditional PERS systems. Geoskeeper can be used anywhere and it doesn’t require a monthly service. It also has the advantage of being fully self-contained. But it is also quite expensive, priced at $299, and it is bulky and it doesn’t look </w:t>
-      </w:r>
-      <w:r>
-        <w:rPr>
-          <w:rFonts w:ascii="Candara" w:hAnsi="Candara"/>
-          <w:sz w:val="24"/>
-          <w:szCs w:val="24"/>
-        </w:rPr>
-        <w:lastRenderedPageBreak/>
-        <w:t>fashionable either. Another interesting related technology is the Up [5] by Jawbone. Up is a lightweight bracelet for life tracking functionality that connects to iPhone smart phones. It tracks statistics such as number of steps taken during the day and which time the person fell asleep. This device looks very comfortable, fashionable and lightweight. It’s price is more reasonable than the previous technologies surveyed, $129.99, but the price is still not that affordable. This still a luxury item. It’s biggest downfall, however, is that it doesn’t provide any PERS functionality at all.</w:t>
+        <w:t xml:space="preserve"> designed for elderly people in case of medical emergencies. This system is quite expensive since it requires monthly plans. Also, the technology is designed for home use only since it requires to be connected to a base station. Other systems like the </w:t>
+      </w:r>
+      <w:proofErr w:type="spellStart"/>
+      <w:r>
+        <w:rPr>
+          <w:rFonts w:ascii="Candara" w:hAnsi="Candara"/>
+          <w:sz w:val="24"/>
+          <w:szCs w:val="24"/>
+        </w:rPr>
+        <w:t>Geoskeeper</w:t>
+      </w:r>
+      <w:proofErr w:type="spellEnd"/>
+      <w:r>
+        <w:rPr>
+          <w:rFonts w:ascii="Candara" w:hAnsi="Candara"/>
+          <w:sz w:val="24"/>
+          <w:szCs w:val="24"/>
+        </w:rPr>
+        <w:t xml:space="preserve"> Personal Cellular Security Communication Bracelet [4] solve some of the issues of Alert 1. The </w:t>
+      </w:r>
+      <w:proofErr w:type="spellStart"/>
+      <w:r>
+        <w:rPr>
+          <w:rFonts w:ascii="Candara" w:hAnsi="Candara"/>
+          <w:sz w:val="24"/>
+          <w:szCs w:val="24"/>
+        </w:rPr>
+        <w:t>Geoskeeper</w:t>
+      </w:r>
+      <w:proofErr w:type="spellEnd"/>
+      <w:r>
+        <w:rPr>
+          <w:rFonts w:ascii="Candara" w:hAnsi="Candara"/>
+          <w:sz w:val="24"/>
+          <w:szCs w:val="24"/>
+        </w:rPr>
+        <w:t xml:space="preserve"> tries to go beyond traditional PERS systems. </w:t>
+      </w:r>
+      <w:proofErr w:type="spellStart"/>
+      <w:r>
+        <w:rPr>
+          <w:rFonts w:ascii="Candara" w:hAnsi="Candara"/>
+          <w:sz w:val="24"/>
+          <w:szCs w:val="24"/>
+        </w:rPr>
+        <w:t>Geoskeeper</w:t>
+      </w:r>
+      <w:proofErr w:type="spellEnd"/>
+      <w:r>
+        <w:rPr>
+          <w:rFonts w:ascii="Candara" w:hAnsi="Candara"/>
+          <w:sz w:val="24"/>
+          <w:szCs w:val="24"/>
+        </w:rPr>
+        <w:t xml:space="preserve"> can be used anywhere and it doesn’t require a monthly service. It also has the advantage of being fully self-contained. But it is also quite expensive, priced at $299, and it is bulky and it doesn’t look fashionable either. Another interesting related technology is the Up [5] by Jawbone. Up is a lightweight bracelet for life tracking functionality that connects to </w:t>
+      </w:r>
+      <w:proofErr w:type="spellStart"/>
+      <w:r>
+        <w:rPr>
+          <w:rFonts w:ascii="Candara" w:hAnsi="Candara"/>
+          <w:sz w:val="24"/>
+          <w:szCs w:val="24"/>
+        </w:rPr>
+        <w:t>iPhone</w:t>
+      </w:r>
+      <w:proofErr w:type="spellEnd"/>
+      <w:r>
+        <w:rPr>
+          <w:rFonts w:ascii="Candara" w:hAnsi="Candara"/>
+          <w:sz w:val="24"/>
+          <w:szCs w:val="24"/>
+        </w:rPr>
+        <w:t xml:space="preserve"> smart phones. It tracks statistics such as number of steps taken during the day and which time the person fell asleep. This device looks very comfortable, fashionable and lightweight. </w:t>
+      </w:r>
+      <w:proofErr w:type="gramStart"/>
+      <w:r>
+        <w:rPr>
+          <w:rFonts w:ascii="Candara" w:hAnsi="Candara"/>
+          <w:sz w:val="24"/>
+          <w:szCs w:val="24"/>
+        </w:rPr>
+        <w:t>It’s</w:t>
+      </w:r>
+      <w:proofErr w:type="gramEnd"/>
+      <w:r>
+        <w:rPr>
+          <w:rFonts w:ascii="Candara" w:hAnsi="Candara"/>
+          <w:sz w:val="24"/>
+          <w:szCs w:val="24"/>
+        </w:rPr>
+        <w:t xml:space="preserve"> price is more reasonable than the previous technologies surveyed, $129.99, but the price is still not that affordable. </w:t>
+      </w:r>
+      <w:proofErr w:type="gramStart"/>
+      <w:r>
+        <w:rPr>
+          <w:rFonts w:ascii="Candara" w:hAnsi="Candara"/>
+          <w:sz w:val="24"/>
+          <w:szCs w:val="24"/>
+        </w:rPr>
+        <w:t>This still a luxury item.</w:t>
+      </w:r>
+      <w:proofErr w:type="gramEnd"/>
+      <w:r>
+        <w:rPr>
+          <w:rFonts w:ascii="Candara" w:hAnsi="Candara"/>
+          <w:sz w:val="24"/>
+          <w:szCs w:val="24"/>
+        </w:rPr>
+        <w:t xml:space="preserve"> It’s biggest downfall, however, is that it doesn’t provide any PERS functionality at all.</w:t>
       </w:r>
     </w:p>
     <w:p>
@@ -4131,9 +5021,9 @@
           <w:szCs w:val="36"/>
         </w:rPr>
       </w:pPr>
-      <w:bookmarkStart w:id="12" w:name="_Toc374109475"/>
-      <w:bookmarkStart w:id="13" w:name="_GoBack"/>
-      <w:bookmarkEnd w:id="13"/>
+      <w:bookmarkStart w:id="20" w:name="_GoBack"/>
+      <w:bookmarkStart w:id="21" w:name="_Toc374110830"/>
+      <w:bookmarkEnd w:id="20"/>
       <w:r>
         <w:rPr>
           <w:rFonts w:ascii="Candara" w:hAnsi="Candara"/>
@@ -4142,7 +5032,7 @@
         </w:rPr>
         <w:t>Lessons Learned</w:t>
       </w:r>
-      <w:bookmarkEnd w:id="12"/>
+      <w:bookmarkEnd w:id="21"/>
     </w:p>
     <w:p>
       <w:pPr>
@@ -4153,7 +5043,7 @@
           <w:szCs w:val="36"/>
         </w:rPr>
       </w:pPr>
-      <w:bookmarkStart w:id="14" w:name="_Toc374109476"/>
+      <w:bookmarkStart w:id="22" w:name="_Toc374110831"/>
       <w:r>
         <w:rPr>
           <w:rFonts w:ascii="Candara" w:hAnsi="Candara"/>
@@ -4162,7 +5052,7 @@
         </w:rPr>
         <w:t>Future Work</w:t>
       </w:r>
-      <w:bookmarkEnd w:id="14"/>
+      <w:bookmarkEnd w:id="22"/>
     </w:p>
     <w:p>
       <w:pPr>
@@ -4173,7 +5063,7 @@
           <w:szCs w:val="36"/>
         </w:rPr>
       </w:pPr>
-      <w:bookmarkStart w:id="15" w:name="_Toc374109477"/>
+      <w:bookmarkStart w:id="23" w:name="_Toc374110832"/>
       <w:r>
         <w:rPr>
           <w:rFonts w:ascii="Candara" w:hAnsi="Candara"/>
@@ -4182,7 +5072,7 @@
         </w:rPr>
         <w:t>Conclusion</w:t>
       </w:r>
-      <w:bookmarkEnd w:id="15"/>
+      <w:bookmarkEnd w:id="23"/>
     </w:p>
     <w:p>
       <w:pPr>
@@ -4193,7 +5083,7 @@
           <w:szCs w:val="36"/>
         </w:rPr>
       </w:pPr>
-      <w:bookmarkStart w:id="16" w:name="_Toc374109478"/>
+      <w:bookmarkStart w:id="24" w:name="_Toc374110833"/>
       <w:r>
         <w:rPr>
           <w:rFonts w:ascii="Candara" w:hAnsi="Candara"/>
@@ -4202,7 +5092,7 @@
         </w:rPr>
         <w:t>References</w:t>
       </w:r>
-      <w:bookmarkEnd w:id="16"/>
+      <w:bookmarkEnd w:id="24"/>
     </w:p>
     <w:p>
       <w:pPr>
@@ -4223,7 +5113,7 @@
         </w:rPr>
         <w:t xml:space="preserve">[1] Georgia Tech – In Case of Crisis application. Retrieved 19 Sep 2013 from </w:t>
       </w:r>
-      <w:hyperlink r:id="rId16" w:history="1">
+      <w:hyperlink r:id="rId15" w:history="1">
         <w:r>
           <w:rPr>
             <w:rStyle w:val="Hyperlink"/>
@@ -4254,7 +5144,7 @@
         </w:rPr>
         <w:t xml:space="preserve">[2] Emergency Panic Button for Android. Retrieved 19 Sep 2013 from </w:t>
       </w:r>
-      <w:hyperlink r:id="rId17" w:history="1">
+      <w:hyperlink r:id="rId16" w:history="1">
         <w:r>
           <w:rPr>
             <w:rStyle w:val="Hyperlink"/>
@@ -4289,7 +5179,25 @@
           <w:sz w:val="24"/>
           <w:szCs w:val="24"/>
         </w:rPr>
-        <w:t xml:space="preserve">] Alert1 : Medical Alert Systems </w:t>
+        <w:t xml:space="preserve">] </w:t>
+      </w:r>
+      <w:proofErr w:type="gramStart"/>
+      <w:r>
+        <w:rPr>
+          <w:rFonts w:ascii="Candara" w:hAnsi="Candara"/>
+          <w:sz w:val="24"/>
+          <w:szCs w:val="24"/>
+        </w:rPr>
+        <w:t>Alert1 :</w:t>
+      </w:r>
+      <w:proofErr w:type="gramEnd"/>
+      <w:r>
+        <w:rPr>
+          <w:rFonts w:ascii="Candara" w:hAnsi="Candara"/>
+          <w:sz w:val="24"/>
+          <w:szCs w:val="24"/>
+        </w:rPr>
+        <w:t xml:space="preserve"> Medical Alert Systems </w:t>
       </w:r>
       <w:r>
         <w:rPr>
@@ -4299,7 +5207,7 @@
         </w:rPr>
         <w:t xml:space="preserve">. Retrieved 18 Sep 2013 from </w:t>
       </w:r>
-      <w:hyperlink r:id="rId18" w:history="1">
+      <w:hyperlink r:id="rId17" w:history="1">
         <w:r>
           <w:rPr>
             <w:rStyle w:val="Hyperlink"/>
@@ -4330,6 +5238,7 @@
           <w:szCs w:val="24"/>
         </w:rPr>
       </w:pPr>
+      <w:proofErr w:type="gramStart"/>
       <w:r>
         <w:rPr>
           <w:rFonts w:ascii="Candara" w:hAnsi="Candara"/>
@@ -4344,17 +5253,44 @@
           <w:sz w:val="24"/>
           <w:szCs w:val="24"/>
         </w:rPr>
-        <w:t>] Geoskeeper Personal Cellular Security Communication Bracelet</w:t>
-      </w:r>
-      <w:r>
-        <w:rPr>
-          <w:rFonts w:ascii="Candara" w:hAnsi="Candara"/>
-          <w:sz w:val="24"/>
-          <w:szCs w:val="24"/>
-        </w:rPr>
-        <w:t xml:space="preserve">. Retrieved 18 Sep 2013 from </w:t>
-      </w:r>
-      <w:hyperlink r:id="rId19" w:history="1">
+        <w:t xml:space="preserve">] </w:t>
+      </w:r>
+      <w:proofErr w:type="spellStart"/>
+      <w:r>
+        <w:rPr>
+          <w:rFonts w:ascii="Candara" w:hAnsi="Candara"/>
+          <w:sz w:val="24"/>
+          <w:szCs w:val="24"/>
+        </w:rPr>
+        <w:t>Geoskeeper</w:t>
+      </w:r>
+      <w:proofErr w:type="spellEnd"/>
+      <w:r>
+        <w:rPr>
+          <w:rFonts w:ascii="Candara" w:hAnsi="Candara"/>
+          <w:sz w:val="24"/>
+          <w:szCs w:val="24"/>
+        </w:rPr>
+        <w:t xml:space="preserve"> Personal Cellular Security Communication Bracelet</w:t>
+      </w:r>
+      <w:r>
+        <w:rPr>
+          <w:rFonts w:ascii="Candara" w:hAnsi="Candara"/>
+          <w:sz w:val="24"/>
+          <w:szCs w:val="24"/>
+        </w:rPr>
+        <w:t>.</w:t>
+      </w:r>
+      <w:proofErr w:type="gramEnd"/>
+      <w:r>
+        <w:rPr>
+          <w:rFonts w:ascii="Candara" w:hAnsi="Candara"/>
+          <w:sz w:val="24"/>
+          <w:szCs w:val="24"/>
+        </w:rPr>
+        <w:t xml:space="preserve"> Retrieved 18 Sep 2013 from </w:t>
+      </w:r>
+      <w:hyperlink r:id="rId18" w:history="1">
         <w:r>
           <w:rPr>
             <w:rStyle w:val="Hyperlink"/>
@@ -4407,7 +5343,16 @@
           <w:sz w:val="24"/>
           <w:szCs w:val="24"/>
         </w:rPr>
-        <w:t xml:space="preserve">. Retrieved 19 Sep 2013 from </w:t>
+        <w:t xml:space="preserve">. Retrieved 19 Sep 2013 </w:t>
+      </w:r>
+      <w:proofErr w:type="gramStart"/>
+      <w:r>
+        <w:rPr>
+          <w:rFonts w:ascii="Candara" w:hAnsi="Candara"/>
+          <w:sz w:val="24"/>
+          <w:szCs w:val="24"/>
+        </w:rPr>
+        <w:t xml:space="preserve">from </w:t>
       </w:r>
       <w:r>
         <w:rPr>
@@ -4417,7 +5362,8 @@
         </w:rPr>
         <w:t xml:space="preserve"> </w:t>
       </w:r>
-      <w:hyperlink r:id="rId20" w:history="1">
+      <w:proofErr w:type="gramEnd"/>
+      <w:hyperlink r:id="rId19" w:history="1">
         <w:r>
           <w:rPr>
             <w:rStyle w:val="Hyperlink"/>
@@ -4472,7 +5418,7 @@
         </w:rPr>
         <w:t xml:space="preserve">s from Georgia Tech Police. Retrieved 20 Sep 2013 from </w:t>
       </w:r>
-      <w:hyperlink r:id="rId21" w:history="1">
+      <w:hyperlink r:id="rId20" w:history="1">
         <w:r>
           <w:rPr>
             <w:rStyle w:val="Hyperlink"/>
@@ -4511,7 +5457,7 @@
         </w:rPr>
         <w:t xml:space="preserve">[7] Arduino. Retrieved 19 Sep 2013 from </w:t>
       </w:r>
-      <w:hyperlink r:id="rId22" w:history="1">
+      <w:hyperlink r:id="rId21" w:history="1">
         <w:r>
           <w:rPr>
             <w:rStyle w:val="Hyperlink"/>
@@ -4550,7 +5496,7 @@
         </w:rPr>
         <w:t xml:space="preserve">[8] Arduino Bluetooth Module. Retrieved 19 Sep 2013 from </w:t>
       </w:r>
-      <w:hyperlink r:id="rId23" w:history="1">
+      <w:hyperlink r:id="rId22" w:history="1">
         <w:r>
           <w:rPr>
             <w:rStyle w:val="Hyperlink"/>
@@ -4574,7 +5520,7 @@
     </w:p>
     <w:p/>
     <w:sectPr>
-      <w:footerReference w:type="default" r:id="rId24"/>
+      <w:footerReference w:type="default" r:id="rId23"/>
       <w:pgSz w:w="12240" w:h="15840"/>
       <w:pgMar w:top="1440" w:right="1440" w:bottom="1440" w:left="1440" w:header="720" w:footer="720" w:gutter="0"/>
       <w:cols w:space="720"/>
@@ -4586,7 +5532,7 @@
 </file>
 
 <file path=word/endnotes.xml><?xml version="1.0" encoding="utf-8"?>
-<w:endnotes xmlns:wpc="http://schemas.microsoft.com/office/word/2010/wordprocessingCanvas" xmlns:mc="http://schemas.openxmlformats.org/markup-compatibility/2006" xmlns:o="urn:schemas-microsoft-com:office:office" xmlns:r="http://schemas.openxmlformats.org/officeDocument/2006/relationships" xmlns:m="http://schemas.openxmlformats.org/officeDocument/2006/math" xmlns:v="urn:schemas-microsoft-com:vml" xmlns:wp14="http://schemas.microsoft.com/office/word/2010/wordprocessingDrawing" xmlns:wp="http://schemas.openxmlformats.org/drawingml/2006/wordprocessingDrawing" xmlns:w10="urn:schemas-microsoft-com:office:word" xmlns:w="http://schemas.openxmlformats.org/wordprocessingml/2006/main" xmlns:w14="http://schemas.microsoft.com/office/word/2010/wordml" xmlns:wpg="http://schemas.microsoft.com/office/word/2010/wordprocessingGroup" xmlns:wpi="http://schemas.microsoft.com/office/word/2010/wordprocessingInk" xmlns:wne="http://schemas.microsoft.com/office/word/2006/wordml" xmlns:wps="http://schemas.microsoft.com/office/word/2010/wordprocessingShape" mc:Ignorable="w14 wp14">
+<w:endnotes xmlns:ve="http://schemas.openxmlformats.org/markup-compatibility/2006" xmlns:o="urn:schemas-microsoft-com:office:office" xmlns:r="http://schemas.openxmlformats.org/officeDocument/2006/relationships" xmlns:m="http://schemas.openxmlformats.org/officeDocument/2006/math" xmlns:v="urn:schemas-microsoft-com:vml" xmlns:wp="http://schemas.openxmlformats.org/drawingml/2006/wordprocessingDrawing" xmlns:w10="urn:schemas-microsoft-com:office:word" xmlns:w="http://schemas.openxmlformats.org/wordprocessingml/2006/main" xmlns:wne="http://schemas.microsoft.com/office/word/2006/wordml">
   <w:endnote w:type="separator" w:id="-1">
     <w:p>
       <w:pPr>
@@ -4611,7 +5557,7 @@
 </file>
 
 <file path=word/footer1.xml><?xml version="1.0" encoding="utf-8"?>
-<w:ftr xmlns:wpc="http://schemas.microsoft.com/office/word/2010/wordprocessingCanvas" xmlns:mc="http://schemas.openxmlformats.org/markup-compatibility/2006" xmlns:o="urn:schemas-microsoft-com:office:office" xmlns:r="http://schemas.openxmlformats.org/officeDocument/2006/relationships" xmlns:m="http://schemas.openxmlformats.org/officeDocument/2006/math" xmlns:v="urn:schemas-microsoft-com:vml" xmlns:wp14="http://schemas.microsoft.com/office/word/2010/wordprocessingDrawing" xmlns:wp="http://schemas.openxmlformats.org/drawingml/2006/wordprocessingDrawing" xmlns:w10="urn:schemas-microsoft-com:office:word" xmlns:w="http://schemas.openxmlformats.org/wordprocessingml/2006/main" xmlns:w14="http://schemas.microsoft.com/office/word/2010/wordml" xmlns:wpg="http://schemas.microsoft.com/office/word/2010/wordprocessingGroup" xmlns:wpi="http://schemas.microsoft.com/office/word/2010/wordprocessingInk" xmlns:wne="http://schemas.microsoft.com/office/word/2006/wordml" xmlns:wps="http://schemas.microsoft.com/office/word/2010/wordprocessingShape" mc:Ignorable="w14 wp14">
+<w:ftr xmlns:ve="http://schemas.openxmlformats.org/markup-compatibility/2006" xmlns:o="urn:schemas-microsoft-com:office:office" xmlns:r="http://schemas.openxmlformats.org/officeDocument/2006/relationships" xmlns:m="http://schemas.openxmlformats.org/officeDocument/2006/math" xmlns:v="urn:schemas-microsoft-com:vml" xmlns:wp="http://schemas.openxmlformats.org/drawingml/2006/wordprocessingDrawing" xmlns:w10="urn:schemas-microsoft-com:office:word" xmlns:w="http://schemas.openxmlformats.org/wordprocessingml/2006/main" xmlns:wne="http://schemas.microsoft.com/office/word/2006/wordml">
   <w:sdt>
     <w:sdtPr>
       <w:id w:val="1828929233"/>
@@ -4620,7 +5566,6 @@
         <w:docPartUnique/>
       </w:docPartObj>
     </w:sdtPr>
-    <w:sdtEndPr/>
     <w:sdtContent>
       <w:p>
         <w:pPr>
@@ -4640,7 +5585,7 @@
           <w:rPr>
             <w:noProof/>
           </w:rPr>
-          <w:t>12</w:t>
+          <w:t>8</w:t>
         </w:r>
         <w:r>
           <w:rPr>
@@ -4660,7 +5605,7 @@
 </file>
 
 <file path=word/footnotes.xml><?xml version="1.0" encoding="utf-8"?>
-<w:footnotes xmlns:wpc="http://schemas.microsoft.com/office/word/2010/wordprocessingCanvas" xmlns:mc="http://schemas.openxmlformats.org/markup-compatibility/2006" xmlns:o="urn:schemas-microsoft-com:office:office" xmlns:r="http://schemas.openxmlformats.org/officeDocument/2006/relationships" xmlns:m="http://schemas.openxmlformats.org/officeDocument/2006/math" xmlns:v="urn:schemas-microsoft-com:vml" xmlns:wp14="http://schemas.microsoft.com/office/word/2010/wordprocessingDrawing" xmlns:wp="http://schemas.openxmlformats.org/drawingml/2006/wordprocessingDrawing" xmlns:w10="urn:schemas-microsoft-com:office:word" xmlns:w="http://schemas.openxmlformats.org/wordprocessingml/2006/main" xmlns:w14="http://schemas.microsoft.com/office/word/2010/wordml" xmlns:wpg="http://schemas.microsoft.com/office/word/2010/wordprocessingGroup" xmlns:wpi="http://schemas.microsoft.com/office/word/2010/wordprocessingInk" xmlns:wne="http://schemas.microsoft.com/office/word/2006/wordml" xmlns:wps="http://schemas.microsoft.com/office/word/2010/wordprocessingShape" mc:Ignorable="w14 wp14">
+<w:footnotes xmlns:ve="http://schemas.openxmlformats.org/markup-compatibility/2006" xmlns:o="urn:schemas-microsoft-com:office:office" xmlns:r="http://schemas.openxmlformats.org/officeDocument/2006/relationships" xmlns:m="http://schemas.openxmlformats.org/officeDocument/2006/math" xmlns:v="urn:schemas-microsoft-com:vml" xmlns:wp="http://schemas.openxmlformats.org/drawingml/2006/wordprocessingDrawing" xmlns:w10="urn:schemas-microsoft-com:office:word" xmlns:w="http://schemas.openxmlformats.org/wordprocessingml/2006/main" xmlns:wne="http://schemas.microsoft.com/office/word/2006/wordml">
   <w:footnote w:type="separator" w:id="-1">
     <w:p>
       <w:pPr>
@@ -4685,7 +5630,7 @@
 </file>
 
 <file path=word/numbering.xml><?xml version="1.0" encoding="utf-8"?>
-<w:numbering xmlns:wpc="http://schemas.microsoft.com/office/word/2010/wordprocessingCanvas" xmlns:mc="http://schemas.openxmlformats.org/markup-compatibility/2006" xmlns:o="urn:schemas-microsoft-com:office:office" xmlns:r="http://schemas.openxmlformats.org/officeDocument/2006/relationships" xmlns:m="http://schemas.openxmlformats.org/officeDocument/2006/math" xmlns:v="urn:schemas-microsoft-com:vml" xmlns:wp14="http://schemas.microsoft.com/office/word/2010/wordprocessingDrawing" xmlns:wp="http://schemas.openxmlformats.org/drawingml/2006/wordprocessingDrawing" xmlns:w10="urn:schemas-microsoft-com:office:word" xmlns:w="http://schemas.openxmlformats.org/wordprocessingml/2006/main" xmlns:w14="http://schemas.microsoft.com/office/word/2010/wordml" xmlns:wpg="http://schemas.microsoft.com/office/word/2010/wordprocessingGroup" xmlns:wpi="http://schemas.microsoft.com/office/word/2010/wordprocessingInk" xmlns:wne="http://schemas.microsoft.com/office/word/2006/wordml" xmlns:wps="http://schemas.microsoft.com/office/word/2010/wordprocessingShape" mc:Ignorable="w14 wp14">
+<w:numbering xmlns:ve="http://schemas.openxmlformats.org/markup-compatibility/2006" xmlns:o="urn:schemas-microsoft-com:office:office" xmlns:r="http://schemas.openxmlformats.org/officeDocument/2006/relationships" xmlns:m="http://schemas.openxmlformats.org/officeDocument/2006/math" xmlns:v="urn:schemas-microsoft-com:vml" xmlns:wp="http://schemas.openxmlformats.org/drawingml/2006/wordprocessingDrawing" xmlns:w10="urn:schemas-microsoft-com:office:word" xmlns:w="http://schemas.openxmlformats.org/wordprocessingml/2006/main" xmlns:wne="http://schemas.microsoft.com/office/word/2006/wordml">
   <w:abstractNum w:abstractNumId="0">
     <w:nsid w:val="316F22C5"/>
     <w:multiLevelType w:val="hybridMultilevel"/>
@@ -5230,7 +6175,7 @@
 </file>
 
 <file path=word/styles.xml><?xml version="1.0" encoding="utf-8"?>
-<w:styles xmlns:mc="http://schemas.openxmlformats.org/markup-compatibility/2006" xmlns:r="http://schemas.openxmlformats.org/officeDocument/2006/relationships" xmlns:w="http://schemas.openxmlformats.org/wordprocessingml/2006/main" xmlns:w14="http://schemas.microsoft.com/office/word/2010/wordml" mc:Ignorable="w14">
+<w:styles xmlns:r="http://schemas.openxmlformats.org/officeDocument/2006/relationships" xmlns:w="http://schemas.openxmlformats.org/wordprocessingml/2006/main">
   <w:docDefaults>
     <w:rPrDefault>
       <w:rPr>
@@ -5437,6 +6382,28 @@
       <w:szCs w:val="26"/>
     </w:rPr>
   </w:style>
+  <w:style w:type="paragraph" w:styleId="Heading3">
+    <w:name w:val="heading 3"/>
+    <w:basedOn w:val="Normal"/>
+    <w:next w:val="Normal"/>
+    <w:link w:val="Heading3Char"/>
+    <w:uiPriority w:val="9"/>
+    <w:unhideWhenUsed/>
+    <w:qFormat/>
+    <w:rsid w:val="00435079"/>
+    <w:pPr>
+      <w:keepNext/>
+      <w:keepLines/>
+      <w:spacing w:before="200" w:after="0"/>
+      <w:outlineLvl w:val="2"/>
+    </w:pPr>
+    <w:rPr>
+      <w:rFonts w:asciiTheme="majorHAnsi" w:eastAsiaTheme="majorEastAsia" w:hAnsiTheme="majorHAnsi" w:cstheme="majorBidi"/>
+      <w:b/>
+      <w:bCs/>
+      <w:color w:val="4F81BD" w:themeColor="accent1"/>
+    </w:rPr>
+  </w:style>
   <w:style w:type="character" w:default="1" w:styleId="DefaultParagraphFont">
     <w:name w:val="Default Paragraph Font"/>
     <w:uiPriority w:val="1"/>
@@ -5448,6 +6415,7 @@
     <w:uiPriority w:val="99"/>
     <w:semiHidden/>
     <w:unhideWhenUsed/>
+    <w:qFormat/>
     <w:tblPr>
       <w:tblInd w:w="0" w:type="dxa"/>
       <w:tblCellMar>
@@ -5710,6 +6678,32 @@
       <w:contextualSpacing/>
     </w:pPr>
   </w:style>
+  <w:style w:type="character" w:customStyle="1" w:styleId="Heading3Char">
+    <w:name w:val="Heading 3 Char"/>
+    <w:basedOn w:val="DefaultParagraphFont"/>
+    <w:link w:val="Heading3"/>
+    <w:uiPriority w:val="9"/>
+    <w:rsid w:val="00435079"/>
+    <w:rPr>
+      <w:rFonts w:asciiTheme="majorHAnsi" w:eastAsiaTheme="majorEastAsia" w:hAnsiTheme="majorHAnsi" w:cstheme="majorBidi"/>
+      <w:b/>
+      <w:bCs/>
+      <w:color w:val="4F81BD" w:themeColor="accent1"/>
+    </w:rPr>
+  </w:style>
+  <w:style w:type="paragraph" w:styleId="TOC3">
+    <w:name w:val="toc 3"/>
+    <w:basedOn w:val="Normal"/>
+    <w:next w:val="Normal"/>
+    <w:autoRedefine/>
+    <w:uiPriority w:val="39"/>
+    <w:unhideWhenUsed/>
+    <w:rsid w:val="00607DF5"/>
+    <w:pPr>
+      <w:spacing w:after="100"/>
+      <w:ind w:left="440"/>
+    </w:pPr>
+  </w:style>
 </w:styles>
 </file>
 
@@ -5904,7 +6898,7 @@
 </file>
 
 <file path=word/glossary/document.xml><?xml version="1.0" encoding="utf-8"?>
-<w:glossaryDocument xmlns:wpc="http://schemas.microsoft.com/office/word/2010/wordprocessingCanvas" xmlns:mc="http://schemas.openxmlformats.org/markup-compatibility/2006" xmlns:o="urn:schemas-microsoft-com:office:office" xmlns:r="http://schemas.openxmlformats.org/officeDocument/2006/relationships" xmlns:m="http://schemas.openxmlformats.org/officeDocument/2006/math" xmlns:v="urn:schemas-microsoft-com:vml" xmlns:wp14="http://schemas.microsoft.com/office/word/2010/wordprocessingDrawing" xmlns:wp="http://schemas.openxmlformats.org/drawingml/2006/wordprocessingDrawing" xmlns:w10="urn:schemas-microsoft-com:office:word" xmlns:w="http://schemas.openxmlformats.org/wordprocessingml/2006/main" xmlns:w14="http://schemas.microsoft.com/office/word/2010/wordml" xmlns:wpg="http://schemas.microsoft.com/office/word/2010/wordprocessingGroup" xmlns:wpi="http://schemas.microsoft.com/office/word/2010/wordprocessingInk" xmlns:wne="http://schemas.microsoft.com/office/word/2006/wordml" xmlns:wps="http://schemas.microsoft.com/office/word/2010/wordprocessingShape" mc:Ignorable="w14 wp14">
+<w:glossaryDocument xmlns:ve="http://schemas.openxmlformats.org/markup-compatibility/2006" xmlns:o="urn:schemas-microsoft-com:office:office" xmlns:r="http://schemas.openxmlformats.org/officeDocument/2006/relationships" xmlns:m="http://schemas.openxmlformats.org/officeDocument/2006/math" xmlns:v="urn:schemas-microsoft-com:vml" xmlns:wp="http://schemas.openxmlformats.org/drawingml/2006/wordprocessingDrawing" xmlns:w10="urn:schemas-microsoft-com:office:word" xmlns:w="http://schemas.openxmlformats.org/wordprocessingml/2006/main" xmlns:wne="http://schemas.microsoft.com/office/word/2006/wordml">
   <w:docParts>
     <w:docPart>
       <w:docPartPr>
@@ -5971,38 +6965,12 @@
         </w:p>
       </w:docPartBody>
     </w:docPart>
-    <w:docPart>
-      <w:docPartPr>
-        <w:name w:val="1C09E68DDA104C09B4641B285FE2ECB9"/>
-        <w:category>
-          <w:name w:val="General"/>
-          <w:gallery w:val="placeholder"/>
-        </w:category>
-        <w:types>
-          <w:type w:val="bbPlcHdr"/>
-        </w:types>
-        <w:behaviors>
-          <w:behavior w:val="content"/>
-        </w:behaviors>
-        <w:guid w:val="{AAE41F6B-017E-4C30-B9E2-E88AD80CA7DD}"/>
-      </w:docPartPr>
-      <w:docPartBody>
-        <w:p>
-          <w:pPr>
-            <w:pStyle w:val="1C09E68DDA104C09B4641B285FE2ECB9"/>
-          </w:pPr>
-          <w:r>
-            <w:t>[Type the abstract of the document here. The abstract is typically a short summary of the contents of the document. Type the abstract of the document here. The abstract is typically a short summary of the contents of the document.]</w:t>
-          </w:r>
-        </w:p>
-      </w:docPartBody>
-    </w:docPart>
   </w:docParts>
 </w:glossaryDocument>
 </file>
 
 <file path=word/glossary/fontTable.xml><?xml version="1.0" encoding="utf-8"?>
-<w:fonts xmlns:mc="http://schemas.openxmlformats.org/markup-compatibility/2006" xmlns:r="http://schemas.openxmlformats.org/officeDocument/2006/relationships" xmlns:w="http://schemas.openxmlformats.org/wordprocessingml/2006/main" xmlns:w14="http://schemas.microsoft.com/office/word/2010/wordml" mc:Ignorable="w14">
+<w:fonts xmlns:r="http://schemas.openxmlformats.org/officeDocument/2006/relationships" xmlns:w="http://schemas.openxmlformats.org/wordprocessingml/2006/main">
   <w:font w:name="Times New Roman">
     <w:panose1 w:val="02020603050405020304"/>
     <w:charset w:val="00"/>
@@ -6028,9 +6996,8 @@
     <w:panose1 w:val="020B0604030504040204"/>
     <w:charset w:val="00"/>
     <w:family w:val="swiss"/>
-    <w:notTrueType/>
     <w:pitch w:val="variable"/>
-    <w:sig w:usb0="00000003" w:usb1="00000000" w:usb2="00000000" w:usb3="00000000" w:csb0="00000001" w:csb1="00000000"/>
+    <w:sig w:usb0="E1002EFF" w:usb1="C000605B" w:usb2="00000029" w:usb3="00000000" w:csb0="000101FF" w:csb1="00000000"/>
   </w:font>
   <w:font w:name="Candara">
     <w:panose1 w:val="020E0502030303020204"/>
@@ -6043,26 +7010,26 @@
 </file>
 
 <file path=word/glossary/settings.xml><?xml version="1.0" encoding="utf-8"?>
-<w:settings xmlns:mc="http://schemas.openxmlformats.org/markup-compatibility/2006" xmlns:o="urn:schemas-microsoft-com:office:office" xmlns:r="http://schemas.openxmlformats.org/officeDocument/2006/relationships" xmlns:m="http://schemas.openxmlformats.org/officeDocument/2006/math" xmlns:v="urn:schemas-microsoft-com:vml" xmlns:w10="urn:schemas-microsoft-com:office:word" xmlns:w="http://schemas.openxmlformats.org/wordprocessingml/2006/main" xmlns:w14="http://schemas.microsoft.com/office/word/2010/wordml" xmlns:sl="http://schemas.openxmlformats.org/schemaLibrary/2006/main" mc:Ignorable="w14">
+<w:settings xmlns:o="urn:schemas-microsoft-com:office:office" xmlns:r="http://schemas.openxmlformats.org/officeDocument/2006/relationships" xmlns:m="http://schemas.openxmlformats.org/officeDocument/2006/math" xmlns:v="urn:schemas-microsoft-com:vml" xmlns:w10="urn:schemas-microsoft-com:office:word" xmlns:w="http://schemas.openxmlformats.org/wordprocessingml/2006/main" xmlns:sl="http://schemas.openxmlformats.org/schemaLibrary/2006/main">
   <w:view w:val="normal"/>
   <w:defaultTabStop w:val="720"/>
   <w:characterSpacingControl w:val="doNotCompress"/>
   <w:compat>
     <w:useFELayout/>
-    <w:compatSetting w:name="compatibilityMode" w:uri="http://schemas.microsoft.com/office/word" w:val="12"/>
   </w:compat>
   <w:rsids>
     <w:rsidRoot w:val="00810EDA"/>
     <w:rsid w:val="0040355D"/>
     <w:rsid w:val="00810EDA"/>
     <w:rsid w:val="00D01A46"/>
+    <w:rsid w:val="00E32A88"/>
     <w:rsid w:val="00F2762F"/>
   </w:rsids>
   <m:mathPr>
     <m:mathFont m:val="Cambria Math"/>
     <m:brkBin m:val="before"/>
     <m:brkBinSub m:val="--"/>
-    <m:smallFrac m:val="0"/>
+    <m:smallFrac m:val="off"/>
     <m:dispDef/>
     <m:lMargin m:val="0"/>
     <m:rMargin m:val="0"/>
@@ -6079,7 +7046,7 @@
 </file>
 
 <file path=word/glossary/styles.xml><?xml version="1.0" encoding="utf-8"?>
-<w:styles xmlns:mc="http://schemas.openxmlformats.org/markup-compatibility/2006" xmlns:r="http://schemas.openxmlformats.org/officeDocument/2006/relationships" xmlns:w="http://schemas.openxmlformats.org/wordprocessingml/2006/main" xmlns:w14="http://schemas.microsoft.com/office/word/2010/wordml" mc:Ignorable="w14">
+<w:styles xmlns:r="http://schemas.openxmlformats.org/officeDocument/2006/relationships" xmlns:w="http://schemas.openxmlformats.org/wordprocessingml/2006/main">
   <w:docDefaults>
     <w:rPrDefault>
       <w:rPr>
@@ -6250,6 +7217,7 @@
     <w:uiPriority w:val="99"/>
     <w:semiHidden/>
     <w:unhideWhenUsed/>
+    <w:qFormat/>
     <w:tblPr>
       <w:tblInd w:w="0" w:type="dxa"/>
       <w:tblCellMar>
@@ -6369,198 +7337,8 @@
 </w:styles>
 </file>
 
-<file path=word/glossary/stylesWithEffects.xml><?xml version="1.0" encoding="utf-8"?>
-<w:styles xmlns:wpc="http://schemas.microsoft.com/office/word/2010/wordprocessingCanvas" xmlns:mc="http://schemas.openxmlformats.org/markup-compatibility/2006" xmlns:o="urn:schemas-microsoft-com:office:office" xmlns:r="http://schemas.openxmlformats.org/officeDocument/2006/relationships" xmlns:m="http://schemas.openxmlformats.org/officeDocument/2006/math" xmlns:v="urn:schemas-microsoft-com:vml" xmlns:wp14="http://schemas.microsoft.com/office/word/2010/wordprocessingDrawing" xmlns:wp="http://schemas.openxmlformats.org/drawingml/2006/wordprocessingDrawing" xmlns:w10="urn:schemas-microsoft-com:office:word" xmlns:w="http://schemas.openxmlformats.org/wordprocessingml/2006/main" xmlns:w14="http://schemas.microsoft.com/office/word/2010/wordml" xmlns:wpg="http://schemas.microsoft.com/office/word/2010/wordprocessingGroup" xmlns:wpi="http://schemas.microsoft.com/office/word/2010/wordprocessingInk" xmlns:wne="http://schemas.microsoft.com/office/word/2006/wordml" xmlns:wps="http://schemas.microsoft.com/office/word/2010/wordprocessingShape" mc:Ignorable="w14 wp14">
-  <w:docDefaults>
-    <w:rPrDefault>
-      <w:rPr>
-        <w:rFonts w:asciiTheme="minorHAnsi" w:eastAsiaTheme="minorEastAsia" w:hAnsiTheme="minorHAnsi" w:cstheme="minorBidi"/>
-        <w:sz w:val="22"/>
-        <w:szCs w:val="22"/>
-        <w:lang w:val="en-US" w:eastAsia="en-US" w:bidi="ar-SA"/>
-      </w:rPr>
-    </w:rPrDefault>
-    <w:pPrDefault>
-      <w:pPr>
-        <w:spacing w:after="200" w:line="276" w:lineRule="auto"/>
-      </w:pPr>
-    </w:pPrDefault>
-  </w:docDefaults>
-  <w:latentStyles w:defLockedState="0" w:defUIPriority="99" w:defSemiHidden="1" w:defUnhideWhenUsed="1" w:defQFormat="0" w:count="267">
-    <w:lsdException w:name="Normal" w:semiHidden="0" w:uiPriority="0" w:unhideWhenUsed="0" w:qFormat="1"/>
-    <w:lsdException w:name="heading 1" w:semiHidden="0" w:uiPriority="9" w:unhideWhenUsed="0" w:qFormat="1"/>
-    <w:lsdException w:name="heading 2" w:uiPriority="9" w:qFormat="1"/>
-    <w:lsdException w:name="heading 3" w:uiPriority="9" w:qFormat="1"/>
-    <w:lsdException w:name="heading 4" w:uiPriority="9" w:qFormat="1"/>
-    <w:lsdException w:name="heading 5" w:uiPriority="9" w:qFormat="1"/>
-    <w:lsdException w:name="heading 6" w:uiPriority="9" w:qFormat="1"/>
-    <w:lsdException w:name="heading 7" w:uiPriority="9" w:qFormat="1"/>
-    <w:lsdException w:name="heading 8" w:uiPriority="9" w:qFormat="1"/>
-    <w:lsdException w:name="heading 9" w:uiPriority="9" w:qFormat="1"/>
-    <w:lsdException w:name="toc 1" w:uiPriority="39"/>
-    <w:lsdException w:name="toc 2" w:uiPriority="39"/>
-    <w:lsdException w:name="toc 3" w:uiPriority="39"/>
-    <w:lsdException w:name="toc 4" w:uiPriority="39"/>
-    <w:lsdException w:name="toc 5" w:uiPriority="39"/>
-    <w:lsdException w:name="toc 6" w:uiPriority="39"/>
-    <w:lsdException w:name="toc 7" w:uiPriority="39"/>
-    <w:lsdException w:name="toc 8" w:uiPriority="39"/>
-    <w:lsdException w:name="toc 9" w:uiPriority="39"/>
-    <w:lsdException w:name="caption" w:uiPriority="35" w:qFormat="1"/>
-    <w:lsdException w:name="Title" w:semiHidden="0" w:uiPriority="10" w:unhideWhenUsed="0" w:qFormat="1"/>
-    <w:lsdException w:name="Default Paragraph Font" w:uiPriority="1"/>
-    <w:lsdException w:name="Subtitle" w:semiHidden="0" w:uiPriority="11" w:unhideWhenUsed="0" w:qFormat="1"/>
-    <w:lsdException w:name="Strong" w:semiHidden="0" w:uiPriority="22" w:unhideWhenUsed="0" w:qFormat="1"/>
-    <w:lsdException w:name="Emphasis" w:semiHidden="0" w:uiPriority="20" w:unhideWhenUsed="0" w:qFormat="1"/>
-    <w:lsdException w:name="Table Grid" w:semiHidden="0" w:uiPriority="59" w:unhideWhenUsed="0"/>
-    <w:lsdException w:name="Placeholder Text" w:unhideWhenUsed="0"/>
-    <w:lsdException w:name="No Spacing" w:semiHidden="0" w:uiPriority="1" w:unhideWhenUsed="0" w:qFormat="1"/>
-    <w:lsdException w:name="Light Shading" w:semiHidden="0" w:uiPriority="60" w:unhideWhenUsed="0"/>
-    <w:lsdException w:name="Light List" w:semiHidden="0" w:uiPriority="61" w:unhideWhenUsed="0"/>
-    <w:lsdException w:name="Light Grid" w:semiHidden="0" w:uiPriority="62" w:unhideWhenUsed="0"/>
-    <w:lsdException w:name="Medium Shading 1" w:semiHidden="0" w:uiPriority="63" w:unhideWhenUsed="0"/>
-    <w:lsdException w:name="Medium Shading 2" w:semiHidden="0" w:uiPriority="64" w:unhideWhenUsed="0"/>
-    <w:lsdException w:name="Medium List 1" w:semiHidden="0" w:uiPriority="65" w:unhideWhenUsed="0"/>
-    <w:lsdException w:name="Medium List 2" w:semiHidden="0" w:uiPriority="66" w:unhideWhenUsed="0"/>
-    <w:lsdException w:name="Medium Grid 1" w:semiHidden="0" w:uiPriority="67" w:unhideWhenUsed="0"/>
-    <w:lsdException w:name="Medium Grid 2" w:semiHidden="0" w:uiPriority="68" w:unhideWhenUsed="0"/>
-    <w:lsdException w:name="Medium Grid 3" w:semiHidden="0" w:uiPriority="69" w:unhideWhenUsed="0"/>
-    <w:lsdException w:name="Dark List" w:semiHidden="0" w:uiPriority="70" w:unhideWhenUsed="0"/>
-    <w:lsdException w:name="Colorful Shading" w:semiHidden="0" w:uiPriority="71" w:unhideWhenUsed="0"/>
-    <w:lsdException w:name="Colorful List" w:semiHidden="0" w:uiPriority="72" w:unhideWhenUsed="0"/>
-    <w:lsdException w:name="Colorful Grid" w:semiHidden="0" w:uiPriority="73" w:unhideWhenUsed="0"/>
-    <w:lsdException w:name="Light Shading Accent 1" w:semiHidden="0" w:uiPriority="60" w:unhideWhenUsed="0"/>
-    <w:lsdException w:name="Light List Accent 1" w:semiHidden="0" w:uiPriority="61" w:unhideWhenUsed="0"/>
-    <w:lsdException w:name="Light Grid Accent 1" w:semiHidden="0" w:uiPriority="62" w:unhideWhenUsed="0"/>
-    <w:lsdException w:name="Medium Shading 1 Accent 1" w:semiHidden="0" w:uiPriority="63" w:unhideWhenUsed="0"/>
-    <w:lsdException w:name="Medium Shading 2 Accent 1" w:semiHidden="0" w:uiPriority="64" w:unhideWhenUsed="0"/>
-    <w:lsdException w:name="Medium List 1 Accent 1" w:semiHidden="0" w:uiPriority="65" w:unhideWhenUsed="0"/>
-    <w:lsdException w:name="Revision" w:unhideWhenUsed="0"/>
-    <w:lsdException w:name="List Paragraph" w:semiHidden="0" w:uiPriority="34" w:unhideWhenUsed="0" w:qFormat="1"/>
-    <w:lsdException w:name="Quote" w:semiHidden="0" w:uiPriority="29" w:unhideWhenUsed="0" w:qFormat="1"/>
-    <w:lsdException w:name="Intense Quote" w:semiHidden="0" w:uiPriority="30" w:unhideWhenUsed="0" w:qFormat="1"/>
-    <w:lsdException w:name="Medium List 2 Accent 1" w:semiHidden="0" w:uiPriority="66" w:unhideWhenUsed="0"/>
-    <w:lsdException w:name="Medium Grid 1 Accent 1" w:semiHidden="0" w:uiPriority="67" w:unhideWhenUsed="0"/>
-    <w:lsdException w:name="Medium Grid 2 Accent 1" w:semiHidden="0" w:uiPriority="68" w:unhideWhenUsed="0"/>
-    <w:lsdException w:name="Medium Grid 3 Accent 1" w:semiHidden="0" w:uiPriority="69" w:unhideWhenUsed="0"/>
-    <w:lsdException w:name="Dark List Accent 1" w:semiHidden="0" w:uiPriority="70" w:unhideWhenUsed="0"/>
-    <w:lsdException w:name="Colorful Shading Accent 1" w:semiHidden="0" w:uiPriority="71" w:unhideWhenUsed="0"/>
-    <w:lsdException w:name="Colorful List Accent 1" w:semiHidden="0" w:uiPriority="72" w:unhideWhenUsed="0"/>
-    <w:lsdException w:name="Colorful Grid Accent 1" w:semiHidden="0" w:uiPriority="73" w:unhideWhenUsed="0"/>
-    <w:lsdException w:name="Light Shading Accent 2" w:semiHidden="0" w:uiPriority="60" w:unhideWhenUsed="0"/>
-    <w:lsdException w:name="Light List Accent 2" w:semiHidden="0" w:uiPriority="61" w:unhideWhenUsed="0"/>
-    <w:lsdException w:name="Light Grid Accent 2" w:semiHidden="0" w:uiPriority="62" w:unhideWhenUsed="0"/>
-    <w:lsdException w:name="Medium Shading 1 Accent 2" w:semiHidden="0" w:uiPriority="63" w:unhideWhenUsed="0"/>
-    <w:lsdException w:name="Medium Shading 2 Accent 2" w:semiHidden="0" w:uiPriority="64" w:unhideWhenUsed="0"/>
-    <w:lsdException w:name="Medium List 1 Accent 2" w:semiHidden="0" w:uiPriority="65" w:unhideWhenUsed="0"/>
-    <w:lsdException w:name="Medium List 2 Accent 2" w:semiHidden="0" w:uiPriority="66" w:unhideWhenUsed="0"/>
-    <w:lsdException w:name="Medium Grid 1 Accent 2" w:semiHidden="0" w:uiPriority="67" w:unhideWhenUsed="0"/>
-    <w:lsdException w:name="Medium Grid 2 Accent 2" w:semiHidden="0" w:uiPriority="68" w:unhideWhenUsed="0"/>
-    <w:lsdException w:name="Medium Grid 3 Accent 2" w:semiHidden="0" w:uiPriority="69" w:unhideWhenUsed="0"/>
-    <w:lsdException w:name="Dark List Accent 2" w:semiHidden="0" w:uiPriority="70" w:unhideWhenUsed="0"/>
-    <w:lsdException w:name="Colorful Shading Accent 2" w:semiHidden="0" w:uiPriority="71" w:unhideWhenUsed="0"/>
-    <w:lsdException w:name="Colorful List Accent 2" w:semiHidden="0" w:uiPriority="72" w:unhideWhenUsed="0"/>
-    <w:lsdException w:name="Colorful Grid Accent 2" w:semiHidden="0" w:uiPriority="73" w:unhideWhenUsed="0"/>
-    <w:lsdException w:name="Light Shading Accent 3" w:semiHidden="0" w:uiPriority="60" w:unhideWhenUsed="0"/>
-    <w:lsdException w:name="Light List Accent 3" w:semiHidden="0" w:uiPriority="61" w:unhideWhenUsed="0"/>
-    <w:lsdException w:name="Light Grid Accent 3" w:semiHidden="0" w:uiPriority="62" w:unhideWhenUsed="0"/>
-    <w:lsdException w:name="Medium Shading 1 Accent 3" w:semiHidden="0" w:uiPriority="63" w:unhideWhenUsed="0"/>
-    <w:lsdException w:name="Medium Shading 2 Accent 3" w:semiHidden="0" w:uiPriority="64" w:unhideWhenUsed="0"/>
-    <w:lsdException w:name="Medium List 1 Accent 3" w:semiHidden="0" w:uiPriority="65" w:unhideWhenUsed="0"/>
-    <w:lsdException w:name="Medium List 2 Accent 3" w:semiHidden="0" w:uiPriority="66" w:unhideWhenUsed="0"/>
-    <w:lsdException w:name="Medium Grid 1 Accent 3" w:semiHidden="0" w:uiPriority="67" w:unhideWhenUsed="0"/>
-    <w:lsdException w:name="Medium Grid 2 Accent 3" w:semiHidden="0" w:uiPriority="68" w:unhideWhenUsed="0"/>
-    <w:lsdException w:name="Medium Grid 3 Accent 3" w:semiHidden="0" w:uiPriority="69" w:unhideWhenUsed="0"/>
-    <w:lsdException w:name="Dark List Accent 3" w:semiHidden="0" w:uiPriority="70" w:unhideWhenUsed="0"/>
-    <w:lsdException w:name="Colorful Shading Accent 3" w:semiHidden="0" w:uiPriority="71" w:unhideWhenUsed="0"/>
-    <w:lsdException w:name="Colorful List Accent 3" w:semiHidden="0" w:uiPriority="72" w:unhideWhenUsed="0"/>
-    <w:lsdException w:name="Colorful Grid Accent 3" w:semiHidden="0" w:uiPriority="73" w:unhideWhenUsed="0"/>
-    <w:lsdException w:name="Light Shading Accent 4" w:semiHidden="0" w:uiPriority="60" w:unhideWhenUsed="0"/>
-    <w:lsdException w:name="Light List Accent 4" w:semiHidden="0" w:uiPriority="61" w:unhideWhenUsed="0"/>
-    <w:lsdException w:name="Light Grid Accent 4" w:semiHidden="0" w:uiPriority="62" w:unhideWhenUsed="0"/>
-    <w:lsdException w:name="Medium Shading 1 Accent 4" w:semiHidden="0" w:uiPriority="63" w:unhideWhenUsed="0"/>
-    <w:lsdException w:name="Medium Shading 2 Accent 4" w:semiHidden="0" w:uiPriority="64" w:unhideWhenUsed="0"/>
-    <w:lsdException w:name="Medium List 1 Accent 4" w:semiHidden="0" w:uiPriority="65" w:unhideWhenUsed="0"/>
-    <w:lsdException w:name="Medium List 2 Accent 4" w:semiHidden="0" w:uiPriority="66" w:unhideWhenUsed="0"/>
-    <w:lsdException w:name="Medium Grid 1 Accent 4" w:semiHidden="0" w:uiPriority="67" w:unhideWhenUsed="0"/>
-    <w:lsdException w:name="Medium Grid 2 Accent 4" w:semiHidden="0" w:uiPriority="68" w:unhideWhenUsed="0"/>
-    <w:lsdException w:name="Medium Grid 3 Accent 4" w:semiHidden="0" w:uiPriority="69" w:unhideWhenUsed="0"/>
-    <w:lsdException w:name="Dark List Accent 4" w:semiHidden="0" w:uiPriority="70" w:unhideWhenUsed="0"/>
-    <w:lsdException w:name="Colorful Shading Accent 4" w:semiHidden="0" w:uiPriority="71" w:unhideWhenUsed="0"/>
-    <w:lsdException w:name="Colorful List Accent 4" w:semiHidden="0" w:uiPriority="72" w:unhideWhenUsed="0"/>
-    <w:lsdException w:name="Colorful Grid Accent 4" w:semiHidden="0" w:uiPriority="73" w:unhideWhenUsed="0"/>
-    <w:lsdException w:name="Light Shading Accent 5" w:semiHidden="0" w:uiPriority="60" w:unhideWhenUsed="0"/>
-    <w:lsdException w:name="Light List Accent 5" w:semiHidden="0" w:uiPriority="61" w:unhideWhenUsed="0"/>
-    <w:lsdException w:name="Light Grid Accent 5" w:semiHidden="0" w:uiPriority="62" w:unhideWhenUsed="0"/>
-    <w:lsdException w:name="Medium Shading 1 Accent 5" w:semiHidden="0" w:uiPriority="63" w:unhideWhenUsed="0"/>
-    <w:lsdException w:name="Medium Shading 2 Accent 5" w:semiHidden="0" w:uiPriority="64" w:unhideWhenUsed="0"/>
-    <w:lsdException w:name="Medium List 1 Accent 5" w:semiHidden="0" w:uiPriority="65" w:unhideWhenUsed="0"/>
-    <w:lsdException w:name="Medium List 2 Accent 5" w:semiHidden="0" w:uiPriority="66" w:unhideWhenUsed="0"/>
-    <w:lsdException w:name="Medium Grid 1 Accent 5" w:semiHidden="0" w:uiPriority="67" w:unhideWhenUsed="0"/>
-    <w:lsdException w:name="Medium Grid 2 Accent 5" w:semiHidden="0" w:uiPriority="68" w:unhideWhenUsed="0"/>
-    <w:lsdException w:name="Medium Grid 3 Accent 5" w:semiHidden="0" w:uiPriority="69" w:unhideWhenUsed="0"/>
-    <w:lsdException w:name="Dark List Accent 5" w:semiHidden="0" w:uiPriority="70" w:unhideWhenUsed="0"/>
-    <w:lsdException w:name="Colorful Shading Accent 5" w:semiHidden="0" w:uiPriority="71" w:unhideWhenUsed="0"/>
-    <w:lsdException w:name="Colorful List Accent 5" w:semiHidden="0" w:uiPriority="72" w:unhideWhenUsed="0"/>
-    <w:lsdException w:name="Colorful Grid Accent 5" w:semiHidden="0" w:uiPriority="73" w:unhideWhenUsed="0"/>
-    <w:lsdException w:name="Light Shading Accent 6" w:semiHidden="0" w:uiPriority="60" w:unhideWhenUsed="0"/>
-    <w:lsdException w:name="Light List Accent 6" w:semiHidden="0" w:uiPriority="61" w:unhideWhenUsed="0"/>
-    <w:lsdException w:name="Light Grid Accent 6" w:semiHidden="0" w:uiPriority="62" w:unhideWhenUsed="0"/>
-    <w:lsdException w:name="Medium Shading 1 Accent 6" w:semiHidden="0" w:uiPriority="63" w:unhideWhenUsed="0"/>
-    <w:lsdException w:name="Medium Shading 2 Accent 6" w:semiHidden="0" w:uiPriority="64" w:unhideWhenUsed="0"/>
-    <w:lsdException w:name="Medium List 1 Accent 6" w:semiHidden="0" w:uiPriority="65" w:unhideWhenUsed="0"/>
-    <w:lsdException w:name="Medium List 2 Accent 6" w:semiHidden="0" w:uiPriority="66" w:unhideWhenUsed="0"/>
-    <w:lsdException w:name="Medium Grid 1 Accent 6" w:semiHidden="0" w:uiPriority="67" w:unhideWhenUsed="0"/>
-    <w:lsdException w:name="Medium Grid 2 Accent 6" w:semiHidden="0" w:uiPriority="68" w:unhideWhenUsed="0"/>
-    <w:lsdException w:name="Medium Grid 3 Accent 6" w:semiHidden="0" w:uiPriority="69" w:unhideWhenUsed="0"/>
-    <w:lsdException w:name="Dark List Accent 6" w:semiHidden="0" w:uiPriority="70" w:unhideWhenUsed="0"/>
-    <w:lsdException w:name="Colorful Shading Accent 6" w:semiHidden="0" w:uiPriority="71" w:unhideWhenUsed="0"/>
-    <w:lsdException w:name="Colorful List Accent 6" w:semiHidden="0" w:uiPriority="72" w:unhideWhenUsed="0"/>
-    <w:lsdException w:name="Colorful Grid Accent 6" w:semiHidden="0" w:uiPriority="73" w:unhideWhenUsed="0"/>
-    <w:lsdException w:name="Subtle Emphasis" w:semiHidden="0" w:uiPriority="19" w:unhideWhenUsed="0" w:qFormat="1"/>
-    <w:lsdException w:name="Intense Emphasis" w:semiHidden="0" w:uiPriority="21" w:unhideWhenUsed="0" w:qFormat="1"/>
-    <w:lsdException w:name="Subtle Reference" w:semiHidden="0" w:uiPriority="31" w:unhideWhenUsed="0" w:qFormat="1"/>
-    <w:lsdException w:name="Intense Reference" w:semiHidden="0" w:uiPriority="32" w:unhideWhenUsed="0" w:qFormat="1"/>
-    <w:lsdException w:name="Book Title" w:semiHidden="0" w:uiPriority="33" w:unhideWhenUsed="0" w:qFormat="1"/>
-    <w:lsdException w:name="Bibliography" w:uiPriority="37"/>
-    <w:lsdException w:name="TOC Heading" w:uiPriority="39" w:qFormat="1"/>
-  </w:latentStyles>
-  <w:style w:type="paragraph" w:default="1" w:styleId="Normal">
-    <w:name w:val="Normal"/>
-    <w:qFormat/>
-  </w:style>
-  <w:style w:type="character" w:default="1" w:styleId="DefaultParagraphFont">
-    <w:name w:val="Default Paragraph Font"/>
-    <w:uiPriority w:val="1"/>
-    <w:semiHidden/>
-    <w:unhideWhenUsed/>
-  </w:style>
-  <w:style w:type="table" w:default="1" w:styleId="TableNormal">
-    <w:name w:val="Normal Table"/>
-    <w:uiPriority w:val="99"/>
-    <w:semiHidden/>
-    <w:unhideWhenUsed/>
-    <w:tblPr>
-      <w:tblInd w:w="0" w:type="dxa"/>
-      <w:tblCellMar>
-        <w:top w:w="0" w:type="dxa"/>
-        <w:left w:w="108" w:type="dxa"/>
-        <w:bottom w:w="0" w:type="dxa"/>
-        <w:right w:w="108" w:type="dxa"/>
-      </w:tblCellMar>
-    </w:tblPr>
-  </w:style>
-  <w:style w:type="numbering" w:default="1" w:styleId="NoList">
-    <w:name w:val="No List"/>
-    <w:uiPriority w:val="99"/>
-    <w:semiHidden/>
-    <w:unhideWhenUsed/>
-  </w:style>
-</w:styles>
-</file>
-
 <file path=word/glossary/webSettings.xml><?xml version="1.0" encoding="utf-8"?>
-<w:webSettings xmlns:mc="http://schemas.openxmlformats.org/markup-compatibility/2006" xmlns:r="http://schemas.openxmlformats.org/officeDocument/2006/relationships" xmlns:w="http://schemas.openxmlformats.org/wordprocessingml/2006/main" xmlns:w14="http://schemas.microsoft.com/office/word/2010/wordml" mc:Ignorable="w14">
+<w:webSettings xmlns:r="http://schemas.openxmlformats.org/officeDocument/2006/relationships" xmlns:w="http://schemas.openxmlformats.org/wordprocessingml/2006/main">
   <w:optimizeForBrowser/>
 </w:webSettings>
 </file>
@@ -6872,7 +7650,7 @@
 </file>
 
 <file path=customXml/itemProps2.xml><?xml version="1.0" encoding="utf-8"?>
-<ds:datastoreItem xmlns:ds="http://schemas.openxmlformats.org/officeDocument/2006/customXml" ds:itemID="{A2BCC81A-BDB0-4AA8-91A6-8B365C6A03DB}">
+<ds:datastoreItem xmlns:ds="http://schemas.openxmlformats.org/officeDocument/2006/customXml" ds:itemID="{3E5B0DC2-6D89-4E59-8259-17075415A51F}">
   <ds:schemaRefs>
     <ds:schemaRef ds:uri="http://schemas.openxmlformats.org/officeDocument/2006/bibliography"/>
   </ds:schemaRefs>

</xml_diff>